<commit_message>
02/04/2015 - Bug fix, Documentation update
Bugs Fixed: 
	-Fixed an issue with doubles not returning a control on request. 
	
Additional:
	-Completed first draft of User Guide
	-Altered Proposal to match style of other documents.
</commit_message>
<xml_diff>
--- a/doc/Proposal (Autosaved).docx
+++ b/doc/Proposal (Autosaved).docx
@@ -1,23 +1,1969 @@
 
 <file path=word/document.xml><?xml version="1.0" encoding="utf-8"?>
-<w:document xmlns:wpc="http://schemas.microsoft.com/office/word/2010/wordprocessingCanvas" xmlns:mc="http://schemas.openxmlformats.org/markup-compatibility/2006" xmlns:o="urn:schemas-microsoft-com:office:office" xmlns:r="http://schemas.openxmlformats.org/officeDocument/2006/relationships" xmlns:m="http://schemas.openxmlformats.org/officeDocument/2006/math" xmlns:v="urn:schemas-microsoft-com:vml" xmlns:wp14="http://schemas.microsoft.com/office/word/2010/wordprocessingDrawing" xmlns:wp="http://schemas.openxmlformats.org/drawingml/2006/wordprocessingDrawing" xmlns:w10="urn:schemas-microsoft-com:office:word" xmlns:w="http://schemas.openxmlformats.org/wordprocessingml/2006/main" xmlns:w14="http://schemas.microsoft.com/office/word/2010/wordml" xmlns:w15="http://schemas.microsoft.com/office/word/2012/wordml" xmlns:wpg="http://schemas.microsoft.com/office/word/2010/wordprocessingGroup" xmlns:wpi="http://schemas.microsoft.com/office/word/2010/wordprocessingInk" xmlns:wne="http://schemas.microsoft.com/office/word/2006/wordml" xmlns:wps="http://schemas.microsoft.com/office/word/2010/wordprocessingShape" mc:Ignorable="w14 w15 wp14">
+<w:document xmlns:wpc="http://schemas.microsoft.com/office/word/2010/wordprocessingCanvas" xmlns:mc="http://schemas.openxmlformats.org/markup-compatibility/2006" xmlns:o="urn:schemas-microsoft-com:office:office" xmlns:r="http://schemas.openxmlformats.org/officeDocument/2006/relationships" xmlns:m="http://schemas.openxmlformats.org/officeDocument/2006/math" xmlns:v="urn:schemas-microsoft-com:vml" xmlns:wp14="http://schemas.microsoft.com/office/word/2010/wordprocessingDrawing" xmlns:wp="http://schemas.openxmlformats.org/drawingml/2006/wordprocessingDrawing" xmlns:w10="urn:schemas-microsoft-com:office:word" xmlns:w="http://schemas.openxmlformats.org/wordprocessingml/2006/main" xmlns:w14="http://schemas.microsoft.com/office/word/2010/wordml" xmlns:wpg="http://schemas.microsoft.com/office/word/2010/wordprocessingGroup" xmlns:wpi="http://schemas.microsoft.com/office/word/2010/wordprocessingInk" xmlns:wne="http://schemas.microsoft.com/office/word/2006/wordml" xmlns:wps="http://schemas.microsoft.com/office/word/2010/wordprocessingShape" mc:Ignorable="w14 wp14">
   <w:body>
     <w:p>
       <w:pPr>
-        <w:pStyle w:val="Title"/>
-        <w:jc w:val="both"/>
-      </w:pPr>
-      <w:r>
-        <w:t>Group Project Proposal</w:t>
+        <w:rPr>
+          <w:caps/>
+          <w:color w:val="838D9B" w:themeColor="accent1"/>
+          <w:spacing w:val="10"/>
+          <w:kern w:val="28"/>
+          <w:sz w:val="52"/>
+          <w:szCs w:val="52"/>
+        </w:rPr>
+      </w:pPr>
+      <w:r>
+        <w:br w:type="page"/>
+      </w:r>
+      <w:r>
+        <w:rPr>
+          <w:noProof/>
+          <w:lang w:eastAsia="en-GB"/>
+        </w:rPr>
+        <mc:AlternateContent>
+          <mc:Choice Requires="wpg">
+            <w:drawing>
+              <wp:anchor distT="0" distB="0" distL="114300" distR="114300" simplePos="0" relativeHeight="251659264" behindDoc="1" locked="0" layoutInCell="1" allowOverlap="1" wp14:anchorId="71A86F35" wp14:editId="65BF4368">
+                <wp:simplePos x="0" y="0"/>
+                <wp:positionH relativeFrom="page">
+                  <wp:posOffset>598805</wp:posOffset>
+                </wp:positionH>
+                <wp:positionV relativeFrom="page">
+                  <wp:posOffset>638810</wp:posOffset>
+                </wp:positionV>
+                <wp:extent cx="6858000" cy="9144000"/>
+                <wp:effectExtent l="0" t="0" r="2540" b="635"/>
+                <wp:wrapNone/>
+                <wp:docPr id="48" name="Group 48"/>
+                <wp:cNvGraphicFramePr/>
+                <a:graphic xmlns:a="http://schemas.openxmlformats.org/drawingml/2006/main">
+                  <a:graphicData uri="http://schemas.microsoft.com/office/word/2010/wordprocessingGroup">
+                    <wpg:wgp>
+                      <wpg:cNvGrpSpPr/>
+                      <wpg:grpSpPr>
+                        <a:xfrm>
+                          <a:off x="0" y="0"/>
+                          <a:ext cx="6858000" cy="9144000"/>
+                          <a:chOff x="0" y="0"/>
+                          <a:chExt cx="6858000" cy="9144000"/>
+                        </a:xfrm>
+                      </wpg:grpSpPr>
+                      <wpg:grpSp>
+                        <wpg:cNvPr id="49" name="Group 49"/>
+                        <wpg:cNvGrpSpPr/>
+                        <wpg:grpSpPr>
+                          <a:xfrm>
+                            <a:off x="0" y="0"/>
+                            <a:ext cx="6858000" cy="9144000"/>
+                            <a:chOff x="0" y="0"/>
+                            <a:chExt cx="6858000" cy="9144000"/>
+                          </a:xfrm>
+                        </wpg:grpSpPr>
+                        <wps:wsp>
+                          <wps:cNvPr id="54" name="Rectangle 54"/>
+                          <wps:cNvSpPr/>
+                          <wps:spPr>
+                            <a:xfrm>
+                              <a:off x="0" y="0"/>
+                              <a:ext cx="6858000" cy="9144000"/>
+                            </a:xfrm>
+                            <a:prstGeom prst="rect">
+                              <a:avLst/>
+                            </a:prstGeom>
+                            <a:gradFill>
+                              <a:gsLst>
+                                <a:gs pos="10000">
+                                  <a:schemeClr val="dk2">
+                                    <a:tint val="97000"/>
+                                    <a:hueMod val="92000"/>
+                                    <a:satMod val="169000"/>
+                                    <a:lumMod val="164000"/>
+                                  </a:schemeClr>
+                                </a:gs>
+                                <a:gs pos="100000">
+                                  <a:schemeClr val="dk2">
+                                    <a:shade val="96000"/>
+                                    <a:satMod val="120000"/>
+                                    <a:lumMod val="90000"/>
+                                  </a:schemeClr>
+                                </a:gs>
+                              </a:gsLst>
+                              <a:lin ang="6120000" scaled="1"/>
+                            </a:gradFill>
+                            <a:ln>
+                              <a:noFill/>
+                            </a:ln>
+                          </wps:spPr>
+                          <wps:style>
+                            <a:lnRef idx="2">
+                              <a:schemeClr val="accent1">
+                                <a:shade val="50000"/>
+                              </a:schemeClr>
+                            </a:lnRef>
+                            <a:fillRef idx="1002">
+                              <a:schemeClr val="dk2"/>
+                            </a:fillRef>
+                            <a:effectRef idx="0">
+                              <a:schemeClr val="accent1"/>
+                            </a:effectRef>
+                            <a:fontRef idx="minor">
+                              <a:schemeClr val="lt1"/>
+                            </a:fontRef>
+                          </wps:style>
+                          <wps:txbx>
+                            <w:txbxContent>
+                              <w:p>
+                                <w:pPr>
+                                  <w:pStyle w:val="NoSpacing"/>
+                                  <w:rPr>
+                                    <w:color w:val="FFFFFF" w:themeColor="background1"/>
+                                    <w:sz w:val="48"/>
+                                    <w:szCs w:val="48"/>
+                                  </w:rPr>
+                                </w:pPr>
+                              </w:p>
+                            </w:txbxContent>
+                          </wps:txbx>
+                          <wps:bodyPr rot="0" spcFirstLastPara="0" vertOverflow="overflow" horzOverflow="overflow" vert="horz" wrap="square" lIns="685800" tIns="685800" rIns="914400" bIns="4572000" numCol="1" spcCol="0" rtlCol="0" fromWordArt="0" anchor="t" anchorCtr="0" forceAA="0" compatLnSpc="1">
+                            <a:prstTxWarp prst="textNoShape">
+                              <a:avLst/>
+                            </a:prstTxWarp>
+                            <a:noAutofit/>
+                          </wps:bodyPr>
+                        </wps:wsp>
+                        <wpg:grpSp>
+                          <wpg:cNvPr id="55" name="Group 2"/>
+                          <wpg:cNvGrpSpPr/>
+                          <wpg:grpSpPr>
+                            <a:xfrm>
+                              <a:off x="2524125" y="0"/>
+                              <a:ext cx="4329113" cy="4491038"/>
+                              <a:chOff x="0" y="0"/>
+                              <a:chExt cx="4329113" cy="4491038"/>
+                            </a:xfrm>
+                            <a:solidFill>
+                              <a:schemeClr val="bg1"/>
+                            </a:solidFill>
+                          </wpg:grpSpPr>
+                          <wps:wsp>
+                            <wps:cNvPr id="56" name="Freeform 56"/>
+                            <wps:cNvSpPr>
+                              <a:spLocks/>
+                            </wps:cNvSpPr>
+                            <wps:spPr bwMode="auto">
+                              <a:xfrm>
+                                <a:off x="1501775" y="0"/>
+                                <a:ext cx="2827338" cy="2835275"/>
+                              </a:xfrm>
+                              <a:custGeom>
+                                <a:avLst/>
+                                <a:gdLst>
+                                  <a:gd name="T0" fmla="*/ 4 w 1781"/>
+                                  <a:gd name="T1" fmla="*/ 1786 h 1786"/>
+                                  <a:gd name="T2" fmla="*/ 0 w 1781"/>
+                                  <a:gd name="T3" fmla="*/ 1782 h 1786"/>
+                                  <a:gd name="T4" fmla="*/ 1776 w 1781"/>
+                                  <a:gd name="T5" fmla="*/ 0 h 1786"/>
+                                  <a:gd name="T6" fmla="*/ 1781 w 1781"/>
+                                  <a:gd name="T7" fmla="*/ 5 h 1786"/>
+                                  <a:gd name="T8" fmla="*/ 4 w 1781"/>
+                                  <a:gd name="T9" fmla="*/ 1786 h 1786"/>
+                                </a:gdLst>
+                                <a:ahLst/>
+                                <a:cxnLst>
+                                  <a:cxn ang="0">
+                                    <a:pos x="T0" y="T1"/>
+                                  </a:cxn>
+                                  <a:cxn ang="0">
+                                    <a:pos x="T2" y="T3"/>
+                                  </a:cxn>
+                                  <a:cxn ang="0">
+                                    <a:pos x="T4" y="T5"/>
+                                  </a:cxn>
+                                  <a:cxn ang="0">
+                                    <a:pos x="T6" y="T7"/>
+                                  </a:cxn>
+                                  <a:cxn ang="0">
+                                    <a:pos x="T8" y="T9"/>
+                                  </a:cxn>
+                                </a:cxnLst>
+                                <a:rect l="0" t="0" r="r" b="b"/>
+                                <a:pathLst>
+                                  <a:path w="1781" h="1786">
+                                    <a:moveTo>
+                                      <a:pt x="4" y="1786"/>
+                                    </a:moveTo>
+                                    <a:lnTo>
+                                      <a:pt x="0" y="1782"/>
+                                    </a:lnTo>
+                                    <a:lnTo>
+                                      <a:pt x="1776" y="0"/>
+                                    </a:lnTo>
+                                    <a:lnTo>
+                                      <a:pt x="1781" y="5"/>
+                                    </a:lnTo>
+                                    <a:lnTo>
+                                      <a:pt x="4" y="1786"/>
+                                    </a:lnTo>
+                                    <a:close/>
+                                  </a:path>
+                                </a:pathLst>
+                              </a:custGeom>
+                              <a:grpFill/>
+                              <a:ln>
+                                <a:noFill/>
+                              </a:ln>
+                              <a:extLst>
+                                <a:ext uri="{91240B29-F687-4F45-9708-019B960494DF}">
+                                  <a14:hiddenLine xmlns:a14="http://schemas.microsoft.com/office/drawing/2010/main" w="9525">
+                                    <a:solidFill>
+                                      <a:srgbClr val="000000"/>
+                                    </a:solidFill>
+                                    <a:round/>
+                                    <a:headEnd/>
+                                    <a:tailEnd/>
+                                  </a14:hiddenLine>
+                                </a:ext>
+                              </a:extLst>
+                            </wps:spPr>
+                            <wps:bodyPr vert="horz" wrap="square" lIns="91440" tIns="45720" rIns="91440" bIns="45720" numCol="1" anchor="t" anchorCtr="0" compatLnSpc="1">
+                              <a:prstTxWarp prst="textNoShape">
+                                <a:avLst/>
+                              </a:prstTxWarp>
+                            </wps:bodyPr>
+                          </wps:wsp>
+                          <wps:wsp>
+                            <wps:cNvPr id="57" name="Freeform 57"/>
+                            <wps:cNvSpPr>
+                              <a:spLocks/>
+                            </wps:cNvSpPr>
+                            <wps:spPr bwMode="auto">
+                              <a:xfrm>
+                                <a:off x="782637" y="227013"/>
+                                <a:ext cx="3546475" cy="3546475"/>
+                              </a:xfrm>
+                              <a:custGeom>
+                                <a:avLst/>
+                                <a:gdLst>
+                                  <a:gd name="T0" fmla="*/ 5 w 2234"/>
+                                  <a:gd name="T1" fmla="*/ 2234 h 2234"/>
+                                  <a:gd name="T2" fmla="*/ 0 w 2234"/>
+                                  <a:gd name="T3" fmla="*/ 2229 h 2234"/>
+                                  <a:gd name="T4" fmla="*/ 2229 w 2234"/>
+                                  <a:gd name="T5" fmla="*/ 0 h 2234"/>
+                                  <a:gd name="T6" fmla="*/ 2234 w 2234"/>
+                                  <a:gd name="T7" fmla="*/ 5 h 2234"/>
+                                  <a:gd name="T8" fmla="*/ 5 w 2234"/>
+                                  <a:gd name="T9" fmla="*/ 2234 h 2234"/>
+                                </a:gdLst>
+                                <a:ahLst/>
+                                <a:cxnLst>
+                                  <a:cxn ang="0">
+                                    <a:pos x="T0" y="T1"/>
+                                  </a:cxn>
+                                  <a:cxn ang="0">
+                                    <a:pos x="T2" y="T3"/>
+                                  </a:cxn>
+                                  <a:cxn ang="0">
+                                    <a:pos x="T4" y="T5"/>
+                                  </a:cxn>
+                                  <a:cxn ang="0">
+                                    <a:pos x="T6" y="T7"/>
+                                  </a:cxn>
+                                  <a:cxn ang="0">
+                                    <a:pos x="T8" y="T9"/>
+                                  </a:cxn>
+                                </a:cxnLst>
+                                <a:rect l="0" t="0" r="r" b="b"/>
+                                <a:pathLst>
+                                  <a:path w="2234" h="2234">
+                                    <a:moveTo>
+                                      <a:pt x="5" y="2234"/>
+                                    </a:moveTo>
+                                    <a:lnTo>
+                                      <a:pt x="0" y="2229"/>
+                                    </a:lnTo>
+                                    <a:lnTo>
+                                      <a:pt x="2229" y="0"/>
+                                    </a:lnTo>
+                                    <a:lnTo>
+                                      <a:pt x="2234" y="5"/>
+                                    </a:lnTo>
+                                    <a:lnTo>
+                                      <a:pt x="5" y="2234"/>
+                                    </a:lnTo>
+                                    <a:close/>
+                                  </a:path>
+                                </a:pathLst>
+                              </a:custGeom>
+                              <a:grpFill/>
+                              <a:ln>
+                                <a:noFill/>
+                              </a:ln>
+                              <a:extLst>
+                                <a:ext uri="{91240B29-F687-4F45-9708-019B960494DF}">
+                                  <a14:hiddenLine xmlns:a14="http://schemas.microsoft.com/office/drawing/2010/main" w="9525">
+                                    <a:solidFill>
+                                      <a:srgbClr val="000000"/>
+                                    </a:solidFill>
+                                    <a:round/>
+                                    <a:headEnd/>
+                                    <a:tailEnd/>
+                                  </a14:hiddenLine>
+                                </a:ext>
+                              </a:extLst>
+                            </wps:spPr>
+                            <wps:bodyPr vert="horz" wrap="square" lIns="91440" tIns="45720" rIns="91440" bIns="45720" numCol="1" anchor="t" anchorCtr="0" compatLnSpc="1">
+                              <a:prstTxWarp prst="textNoShape">
+                                <a:avLst/>
+                              </a:prstTxWarp>
+                            </wps:bodyPr>
+                          </wps:wsp>
+                          <wps:wsp>
+                            <wps:cNvPr id="58" name="Freeform 58"/>
+                            <wps:cNvSpPr>
+                              <a:spLocks/>
+                            </wps:cNvSpPr>
+                            <wps:spPr bwMode="auto">
+                              <a:xfrm>
+                                <a:off x="841375" y="109538"/>
+                                <a:ext cx="3487738" cy="3487738"/>
+                              </a:xfrm>
+                              <a:custGeom>
+                                <a:avLst/>
+                                <a:gdLst>
+                                  <a:gd name="T0" fmla="*/ 9 w 2197"/>
+                                  <a:gd name="T1" fmla="*/ 2197 h 2197"/>
+                                  <a:gd name="T2" fmla="*/ 0 w 2197"/>
+                                  <a:gd name="T3" fmla="*/ 2193 h 2197"/>
+                                  <a:gd name="T4" fmla="*/ 2188 w 2197"/>
+                                  <a:gd name="T5" fmla="*/ 0 h 2197"/>
+                                  <a:gd name="T6" fmla="*/ 2197 w 2197"/>
+                                  <a:gd name="T7" fmla="*/ 10 h 2197"/>
+                                  <a:gd name="T8" fmla="*/ 9 w 2197"/>
+                                  <a:gd name="T9" fmla="*/ 2197 h 2197"/>
+                                </a:gdLst>
+                                <a:ahLst/>
+                                <a:cxnLst>
+                                  <a:cxn ang="0">
+                                    <a:pos x="T0" y="T1"/>
+                                  </a:cxn>
+                                  <a:cxn ang="0">
+                                    <a:pos x="T2" y="T3"/>
+                                  </a:cxn>
+                                  <a:cxn ang="0">
+                                    <a:pos x="T4" y="T5"/>
+                                  </a:cxn>
+                                  <a:cxn ang="0">
+                                    <a:pos x="T6" y="T7"/>
+                                  </a:cxn>
+                                  <a:cxn ang="0">
+                                    <a:pos x="T8" y="T9"/>
+                                  </a:cxn>
+                                </a:cxnLst>
+                                <a:rect l="0" t="0" r="r" b="b"/>
+                                <a:pathLst>
+                                  <a:path w="2197" h="2197">
+                                    <a:moveTo>
+                                      <a:pt x="9" y="2197"/>
+                                    </a:moveTo>
+                                    <a:lnTo>
+                                      <a:pt x="0" y="2193"/>
+                                    </a:lnTo>
+                                    <a:lnTo>
+                                      <a:pt x="2188" y="0"/>
+                                    </a:lnTo>
+                                    <a:lnTo>
+                                      <a:pt x="2197" y="10"/>
+                                    </a:lnTo>
+                                    <a:lnTo>
+                                      <a:pt x="9" y="2197"/>
+                                    </a:lnTo>
+                                    <a:close/>
+                                  </a:path>
+                                </a:pathLst>
+                              </a:custGeom>
+                              <a:grpFill/>
+                              <a:ln>
+                                <a:noFill/>
+                              </a:ln>
+                              <a:extLst>
+                                <a:ext uri="{91240B29-F687-4F45-9708-019B960494DF}">
+                                  <a14:hiddenLine xmlns:a14="http://schemas.microsoft.com/office/drawing/2010/main" w="9525">
+                                    <a:solidFill>
+                                      <a:srgbClr val="000000"/>
+                                    </a:solidFill>
+                                    <a:round/>
+                                    <a:headEnd/>
+                                    <a:tailEnd/>
+                                  </a14:hiddenLine>
+                                </a:ext>
+                              </a:extLst>
+                            </wps:spPr>
+                            <wps:bodyPr vert="horz" wrap="square" lIns="91440" tIns="45720" rIns="91440" bIns="45720" numCol="1" anchor="t" anchorCtr="0" compatLnSpc="1">
+                              <a:prstTxWarp prst="textNoShape">
+                                <a:avLst/>
+                              </a:prstTxWarp>
+                            </wps:bodyPr>
+                          </wps:wsp>
+                          <wps:wsp>
+                            <wps:cNvPr id="59" name="Freeform 59"/>
+                            <wps:cNvSpPr>
+                              <a:spLocks/>
+                            </wps:cNvSpPr>
+                            <wps:spPr bwMode="auto">
+                              <a:xfrm>
+                                <a:off x="1216025" y="498475"/>
+                                <a:ext cx="3113088" cy="3121025"/>
+                              </a:xfrm>
+                              <a:custGeom>
+                                <a:avLst/>
+                                <a:gdLst>
+                                  <a:gd name="T0" fmla="*/ 9 w 1961"/>
+                                  <a:gd name="T1" fmla="*/ 1966 h 1966"/>
+                                  <a:gd name="T2" fmla="*/ 0 w 1961"/>
+                                  <a:gd name="T3" fmla="*/ 1957 h 1966"/>
+                                  <a:gd name="T4" fmla="*/ 1952 w 1961"/>
+                                  <a:gd name="T5" fmla="*/ 0 h 1966"/>
+                                  <a:gd name="T6" fmla="*/ 1961 w 1961"/>
+                                  <a:gd name="T7" fmla="*/ 9 h 1966"/>
+                                  <a:gd name="T8" fmla="*/ 9 w 1961"/>
+                                  <a:gd name="T9" fmla="*/ 1966 h 1966"/>
+                                </a:gdLst>
+                                <a:ahLst/>
+                                <a:cxnLst>
+                                  <a:cxn ang="0">
+                                    <a:pos x="T0" y="T1"/>
+                                  </a:cxn>
+                                  <a:cxn ang="0">
+                                    <a:pos x="T2" y="T3"/>
+                                  </a:cxn>
+                                  <a:cxn ang="0">
+                                    <a:pos x="T4" y="T5"/>
+                                  </a:cxn>
+                                  <a:cxn ang="0">
+                                    <a:pos x="T6" y="T7"/>
+                                  </a:cxn>
+                                  <a:cxn ang="0">
+                                    <a:pos x="T8" y="T9"/>
+                                  </a:cxn>
+                                </a:cxnLst>
+                                <a:rect l="0" t="0" r="r" b="b"/>
+                                <a:pathLst>
+                                  <a:path w="1961" h="1966">
+                                    <a:moveTo>
+                                      <a:pt x="9" y="1966"/>
+                                    </a:moveTo>
+                                    <a:lnTo>
+                                      <a:pt x="0" y="1957"/>
+                                    </a:lnTo>
+                                    <a:lnTo>
+                                      <a:pt x="1952" y="0"/>
+                                    </a:lnTo>
+                                    <a:lnTo>
+                                      <a:pt x="1961" y="9"/>
+                                    </a:lnTo>
+                                    <a:lnTo>
+                                      <a:pt x="9" y="1966"/>
+                                    </a:lnTo>
+                                    <a:close/>
+                                  </a:path>
+                                </a:pathLst>
+                              </a:custGeom>
+                              <a:grpFill/>
+                              <a:ln>
+                                <a:noFill/>
+                              </a:ln>
+                              <a:extLst>
+                                <a:ext uri="{91240B29-F687-4F45-9708-019B960494DF}">
+                                  <a14:hiddenLine xmlns:a14="http://schemas.microsoft.com/office/drawing/2010/main" w="9525">
+                                    <a:solidFill>
+                                      <a:srgbClr val="000000"/>
+                                    </a:solidFill>
+                                    <a:round/>
+                                    <a:headEnd/>
+                                    <a:tailEnd/>
+                                  </a14:hiddenLine>
+                                </a:ext>
+                              </a:extLst>
+                            </wps:spPr>
+                            <wps:bodyPr vert="horz" wrap="square" lIns="91440" tIns="45720" rIns="91440" bIns="45720" numCol="1" anchor="t" anchorCtr="0" compatLnSpc="1">
+                              <a:prstTxWarp prst="textNoShape">
+                                <a:avLst/>
+                              </a:prstTxWarp>
+                            </wps:bodyPr>
+                          </wps:wsp>
+                          <wps:wsp>
+                            <wps:cNvPr id="60" name="Freeform 60"/>
+                            <wps:cNvSpPr>
+                              <a:spLocks/>
+                            </wps:cNvSpPr>
+                            <wps:spPr bwMode="auto">
+                              <a:xfrm>
+                                <a:off x="0" y="153988"/>
+                                <a:ext cx="4329113" cy="4337050"/>
+                              </a:xfrm>
+                              <a:custGeom>
+                                <a:avLst/>
+                                <a:gdLst>
+                                  <a:gd name="T0" fmla="*/ 0 w 2727"/>
+                                  <a:gd name="T1" fmla="*/ 2732 h 2732"/>
+                                  <a:gd name="T2" fmla="*/ 0 w 2727"/>
+                                  <a:gd name="T3" fmla="*/ 2728 h 2732"/>
+                                  <a:gd name="T4" fmla="*/ 2722 w 2727"/>
+                                  <a:gd name="T5" fmla="*/ 0 h 2732"/>
+                                  <a:gd name="T6" fmla="*/ 2727 w 2727"/>
+                                  <a:gd name="T7" fmla="*/ 5 h 2732"/>
+                                  <a:gd name="T8" fmla="*/ 0 w 2727"/>
+                                  <a:gd name="T9" fmla="*/ 2732 h 2732"/>
+                                </a:gdLst>
+                                <a:ahLst/>
+                                <a:cxnLst>
+                                  <a:cxn ang="0">
+                                    <a:pos x="T0" y="T1"/>
+                                  </a:cxn>
+                                  <a:cxn ang="0">
+                                    <a:pos x="T2" y="T3"/>
+                                  </a:cxn>
+                                  <a:cxn ang="0">
+                                    <a:pos x="T4" y="T5"/>
+                                  </a:cxn>
+                                  <a:cxn ang="0">
+                                    <a:pos x="T6" y="T7"/>
+                                  </a:cxn>
+                                  <a:cxn ang="0">
+                                    <a:pos x="T8" y="T9"/>
+                                  </a:cxn>
+                                </a:cxnLst>
+                                <a:rect l="0" t="0" r="r" b="b"/>
+                                <a:pathLst>
+                                  <a:path w="2727" h="2732">
+                                    <a:moveTo>
+                                      <a:pt x="0" y="2732"/>
+                                    </a:moveTo>
+                                    <a:lnTo>
+                                      <a:pt x="0" y="2728"/>
+                                    </a:lnTo>
+                                    <a:lnTo>
+                                      <a:pt x="2722" y="0"/>
+                                    </a:lnTo>
+                                    <a:lnTo>
+                                      <a:pt x="2727" y="5"/>
+                                    </a:lnTo>
+                                    <a:lnTo>
+                                      <a:pt x="0" y="2732"/>
+                                    </a:lnTo>
+                                    <a:close/>
+                                  </a:path>
+                                </a:pathLst>
+                              </a:custGeom>
+                              <a:grpFill/>
+                              <a:ln>
+                                <a:noFill/>
+                              </a:ln>
+                              <a:extLst>
+                                <a:ext uri="{91240B29-F687-4F45-9708-019B960494DF}">
+                                  <a14:hiddenLine xmlns:a14="http://schemas.microsoft.com/office/drawing/2010/main" w="9525">
+                                    <a:solidFill>
+                                      <a:srgbClr val="000000"/>
+                                    </a:solidFill>
+                                    <a:round/>
+                                    <a:headEnd/>
+                                    <a:tailEnd/>
+                                  </a14:hiddenLine>
+                                </a:ext>
+                              </a:extLst>
+                            </wps:spPr>
+                            <wps:bodyPr vert="horz" wrap="square" lIns="91440" tIns="45720" rIns="91440" bIns="45720" numCol="1" anchor="t" anchorCtr="0" compatLnSpc="1">
+                              <a:prstTxWarp prst="textNoShape">
+                                <a:avLst/>
+                              </a:prstTxWarp>
+                            </wps:bodyPr>
+                          </wps:wsp>
+                        </wpg:grpSp>
+                      </wpg:grpSp>
+                      <wps:wsp>
+                        <wps:cNvPr id="61" name="Text Box 61"/>
+                        <wps:cNvSpPr txBox="1"/>
+                        <wps:spPr>
+                          <a:xfrm>
+                            <a:off x="9518" y="4838700"/>
+                            <a:ext cx="6843395" cy="3789752"/>
+                          </a:xfrm>
+                          <a:prstGeom prst="rect">
+                            <a:avLst/>
+                          </a:prstGeom>
+                          <a:noFill/>
+                          <a:ln w="6350">
+                            <a:noFill/>
+                          </a:ln>
+                          <a:effectLst/>
+                        </wps:spPr>
+                        <wps:style>
+                          <a:lnRef idx="0">
+                            <a:schemeClr val="accent1"/>
+                          </a:lnRef>
+                          <a:fillRef idx="0">
+                            <a:schemeClr val="accent1"/>
+                          </a:fillRef>
+                          <a:effectRef idx="0">
+                            <a:schemeClr val="accent1"/>
+                          </a:effectRef>
+                          <a:fontRef idx="minor">
+                            <a:schemeClr val="dk1"/>
+                          </a:fontRef>
+                        </wps:style>
+                        <wps:txbx>
+                          <w:txbxContent>
+                            <w:sdt>
+                              <w:sdtPr>
+                                <w:rPr>
+                                  <w:rFonts w:asciiTheme="majorHAnsi" w:eastAsiaTheme="majorEastAsia" w:hAnsiTheme="majorHAnsi" w:cstheme="majorBidi"/>
+                                  <w:caps/>
+                                  <w:color w:val="FFFFFF" w:themeColor="background1"/>
+                                  <w:sz w:val="64"/>
+                                  <w:szCs w:val="64"/>
+                                </w:rPr>
+                                <w:alias w:val="Title"/>
+                                <w:tag w:val=""/>
+                                <w:id w:val="1841046763"/>
+                                <w:dataBinding w:prefixMappings="xmlns:ns0='http://purl.org/dc/elements/1.1/' xmlns:ns1='http://schemas.openxmlformats.org/package/2006/metadata/core-properties' " w:xpath="/ns1:coreProperties[1]/ns0:title[1]" w:storeItemID="{6C3C8BC8-F283-45AE-878A-BAB7291924A1}"/>
+                                <w:text/>
+                              </w:sdtPr>
+                              <w:sdtContent>
+                                <w:p>
+                                  <w:pPr>
+                                    <w:pStyle w:val="NoSpacing"/>
+                                    <w:rPr>
+                                      <w:rFonts w:asciiTheme="majorHAnsi" w:eastAsiaTheme="majorEastAsia" w:hAnsiTheme="majorHAnsi" w:cstheme="majorBidi"/>
+                                      <w:caps/>
+                                      <w:color w:val="FFFFFF" w:themeColor="background1"/>
+                                      <w:sz w:val="64"/>
+                                      <w:szCs w:val="64"/>
+                                    </w:rPr>
+                                  </w:pPr>
+                                  <w:r>
+                                    <w:rPr>
+                                      <w:rFonts w:asciiTheme="majorHAnsi" w:eastAsiaTheme="majorEastAsia" w:hAnsiTheme="majorHAnsi" w:cstheme="majorBidi"/>
+                                      <w:caps/>
+                                      <w:color w:val="FFFFFF" w:themeColor="background1"/>
+                                      <w:sz w:val="64"/>
+                                      <w:szCs w:val="64"/>
+                                    </w:rPr>
+                                    <w:t>Project Proposal</w:t>
+                                  </w:r>
+                                </w:p>
+                              </w:sdtContent>
+                            </w:sdt>
+                            <w:sdt>
+                              <w:sdtPr>
+                                <w:rPr>
+                                  <w:color w:val="838D9B" w:themeColor="accent1"/>
+                                  <w:sz w:val="36"/>
+                                  <w:szCs w:val="36"/>
+                                </w:rPr>
+                                <w:alias w:val="Subtitle"/>
+                                <w:tag w:val=""/>
+                                <w:id w:val="-1686441493"/>
+                                <w:dataBinding w:prefixMappings="xmlns:ns0='http://purl.org/dc/elements/1.1/' xmlns:ns1='http://schemas.openxmlformats.org/package/2006/metadata/core-properties' " w:xpath="/ns1:coreProperties[1]/ns0:subject[1]" w:storeItemID="{6C3C8BC8-F283-45AE-878A-BAB7291924A1}"/>
+                                <w:text/>
+                              </w:sdtPr>
+                              <w:sdtContent>
+                                <w:p>
+                                  <w:pPr>
+                                    <w:pStyle w:val="NoSpacing"/>
+                                    <w:spacing w:before="120"/>
+                                    <w:rPr>
+                                      <w:color w:val="838D9B" w:themeColor="accent1"/>
+                                      <w:sz w:val="36"/>
+                                      <w:szCs w:val="36"/>
+                                    </w:rPr>
+                                  </w:pPr>
+                                  <w:proofErr w:type="spellStart"/>
+                                  <w:r>
+                                    <w:rPr>
+                                      <w:color w:val="838D9B" w:themeColor="accent1"/>
+                                      <w:sz w:val="36"/>
+                                      <w:szCs w:val="36"/>
+                                    </w:rPr>
+                                    <w:t>B.Kendrick</w:t>
+                                  </w:r>
+                                  <w:proofErr w:type="spellEnd"/>
+                                  <w:r>
+                                    <w:rPr>
+                                      <w:color w:val="838D9B" w:themeColor="accent1"/>
+                                      <w:sz w:val="36"/>
+                                      <w:szCs w:val="36"/>
+                                    </w:rPr>
+                                    <w:t xml:space="preserve">, </w:t>
+                                  </w:r>
+                                  <w:proofErr w:type="spellStart"/>
+                                  <w:r>
+                                    <w:rPr>
+                                      <w:color w:val="838D9B" w:themeColor="accent1"/>
+                                      <w:sz w:val="36"/>
+                                      <w:szCs w:val="36"/>
+                                    </w:rPr>
+                                    <w:t>A.Syed</w:t>
+                                  </w:r>
+                                  <w:proofErr w:type="spellEnd"/>
+                                </w:p>
+                              </w:sdtContent>
+                            </w:sdt>
+                          </w:txbxContent>
+                        </wps:txbx>
+                        <wps:bodyPr rot="0" spcFirstLastPara="0" vertOverflow="overflow" horzOverflow="overflow" vert="horz" wrap="square" lIns="685800" tIns="0" rIns="914400" bIns="0" numCol="1" spcCol="0" rtlCol="0" fromWordArt="0" anchor="b" anchorCtr="0" forceAA="0" compatLnSpc="1">
+                          <a:prstTxWarp prst="textNoShape">
+                            <a:avLst/>
+                          </a:prstTxWarp>
+                          <a:noAutofit/>
+                        </wps:bodyPr>
+                      </wps:wsp>
+                    </wpg:wgp>
+                  </a:graphicData>
+                </a:graphic>
+                <wp14:sizeRelH relativeFrom="page">
+                  <wp14:pctWidth>88200</wp14:pctWidth>
+                </wp14:sizeRelH>
+                <wp14:sizeRelV relativeFrom="page">
+                  <wp14:pctHeight>90900</wp14:pctHeight>
+                </wp14:sizeRelV>
+              </wp:anchor>
+            </w:drawing>
+          </mc:Choice>
+          <mc:Fallback>
+            <w:pict>
+              <v:group id="Group 48" o:spid="_x0000_s1026" style="position:absolute;margin-left:47.15pt;margin-top:50.3pt;width:540pt;height:10in;z-index:-251657216;mso-width-percent:882;mso-height-percent:909;mso-position-horizontal-relative:page;mso-position-vertical-relative:page;mso-width-percent:882;mso-height-percent:909" coordsize="68580,91440" o:gfxdata="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">
+                <v:group id="Group 49" o:spid="_x0000_s1027" style="position:absolute;width:68580;height:91440" coordsize="68580,91440" o:gfxdata="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">
+                  <v:rect id="Rectangle 54" o:spid="_x0000_s1028" style="position:absolute;width:68580;height:91440;visibility:visible;mso-wrap-style:square;v-text-anchor:top" o:gfxdata="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" fillcolor="#191e23 [2018]" stroked="f" strokeweight="1pt">
+                    <v:fill color2="#232b32 [2882]" angle="348" colors="0 #627a7f;6554f #627a7f" focus="100%" type="gradient"/>
+                    <v:textbox inset="54pt,54pt,1in,5in">
+                      <w:txbxContent>
+                        <w:p>
+                          <w:pPr>
+                            <w:pStyle w:val="NoSpacing"/>
+                            <w:rPr>
+                              <w:color w:val="FFFFFF" w:themeColor="background1"/>
+                              <w:sz w:val="48"/>
+                              <w:szCs w:val="48"/>
+                            </w:rPr>
+                          </w:pPr>
+                        </w:p>
+                      </w:txbxContent>
+                    </v:textbox>
+                  </v:rect>
+                  <v:group id="Group 2" o:spid="_x0000_s1029" style="position:absolute;left:25241;width:43291;height:44910" coordsize="43291,44910" o:gfxdata="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">
+                    <v:shape id="Freeform 56" o:spid="_x0000_s1030" style="position:absolute;left:15017;width:28274;height:28352;visibility:visible;mso-wrap-style:square;v-text-anchor:top" coordsize="1781,1786" o:gfxdata="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" path="m4,1786l,1782,1776,r5,5l4,1786xe" filled="f" stroked="f">
+                      <v:path arrowok="t" o:connecttype="custom" o:connectlocs="6350,2835275;0,2828925;2819400,0;2827338,7938;6350,2835275" o:connectangles="0,0,0,0,0"/>
+                    </v:shape>
+                    <v:shape id="Freeform 57" o:spid="_x0000_s1031" style="position:absolute;left:7826;top:2270;width:35465;height:35464;visibility:visible;mso-wrap-style:square;v-text-anchor:top" coordsize="2234,2234" o:gfxdata="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" path="m5,2234l,2229,2229,r5,5l5,2234xe" filled="f" stroked="f">
+                      <v:path arrowok="t" o:connecttype="custom" o:connectlocs="7938,3546475;0,3538538;3538538,0;3546475,7938;7938,3546475" o:connectangles="0,0,0,0,0"/>
+                    </v:shape>
+                    <v:shape id="Freeform 58" o:spid="_x0000_s1032" style="position:absolute;left:8413;top:1095;width:34878;height:34877;visibility:visible;mso-wrap-style:square;v-text-anchor:top" coordsize="2197,2197" o:gfxdata="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" path="m9,2197l,2193,2188,r9,10l9,2197xe" filled="f" stroked="f">
+                      <v:path arrowok="t" o:connecttype="custom" o:connectlocs="14288,3487738;0,3481388;3473450,0;3487738,15875;14288,3487738" o:connectangles="0,0,0,0,0"/>
+                    </v:shape>
+                    <v:shape id="Freeform 59" o:spid="_x0000_s1033" style="position:absolute;left:12160;top:4984;width:31131;height:31211;visibility:visible;mso-wrap-style:square;v-text-anchor:top" coordsize="1961,1966" o:gfxdata="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" path="m9,1966l,1957,1952,r9,9l9,1966xe" filled="f" stroked="f">
+                      <v:path arrowok="t" o:connecttype="custom" o:connectlocs="14288,3121025;0,3106738;3098800,0;3113088,14288;14288,3121025" o:connectangles="0,0,0,0,0"/>
+                    </v:shape>
+                    <v:shape id="Freeform 60" o:spid="_x0000_s1034" style="position:absolute;top:1539;width:43291;height:43371;visibility:visible;mso-wrap-style:square;v-text-anchor:top" coordsize="2727,2732" o:gfxdata="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" path="m,2732r,-4l2722,r5,5l,2732xe" filled="f" stroked="f">
+                      <v:path arrowok="t" o:connecttype="custom" o:connectlocs="0,4337050;0,4330700;4321175,0;4329113,7938;0,4337050" o:connectangles="0,0,0,0,0"/>
+                    </v:shape>
+                  </v:group>
+                </v:group>
+                <v:shapetype id="_x0000_t202" coordsize="21600,21600" o:spt="202" path="m,l,21600r21600,l21600,xe">
+                  <v:stroke joinstyle="miter"/>
+                  <v:path gradientshapeok="t" o:connecttype="rect"/>
+                </v:shapetype>
+                <v:shape id="Text Box 61" o:spid="_x0000_s1035" type="#_x0000_t202" style="position:absolute;left:95;top:48387;width:68434;height:37897;visibility:visible;mso-wrap-style:square;v-text-anchor:bottom" o:gfxdata="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" filled="f" stroked="f" strokeweight=".5pt">
+                  <v:textbox inset="54pt,0,1in,0">
+                    <w:txbxContent>
+                      <w:sdt>
+                        <w:sdtPr>
+                          <w:rPr>
+                            <w:rFonts w:asciiTheme="majorHAnsi" w:eastAsiaTheme="majorEastAsia" w:hAnsiTheme="majorHAnsi" w:cstheme="majorBidi"/>
+                            <w:caps/>
+                            <w:color w:val="FFFFFF" w:themeColor="background1"/>
+                            <w:sz w:val="64"/>
+                            <w:szCs w:val="64"/>
+                          </w:rPr>
+                          <w:alias w:val="Title"/>
+                          <w:tag w:val=""/>
+                          <w:id w:val="1841046763"/>
+                          <w:dataBinding w:prefixMappings="xmlns:ns0='http://purl.org/dc/elements/1.1/' xmlns:ns1='http://schemas.openxmlformats.org/package/2006/metadata/core-properties' " w:xpath="/ns1:coreProperties[1]/ns0:title[1]" w:storeItemID="{6C3C8BC8-F283-45AE-878A-BAB7291924A1}"/>
+                          <w:text/>
+                        </w:sdtPr>
+                        <w:sdtContent>
+                          <w:p>
+                            <w:pPr>
+                              <w:pStyle w:val="NoSpacing"/>
+                              <w:rPr>
+                                <w:rFonts w:asciiTheme="majorHAnsi" w:eastAsiaTheme="majorEastAsia" w:hAnsiTheme="majorHAnsi" w:cstheme="majorBidi"/>
+                                <w:caps/>
+                                <w:color w:val="FFFFFF" w:themeColor="background1"/>
+                                <w:sz w:val="64"/>
+                                <w:szCs w:val="64"/>
+                              </w:rPr>
+                            </w:pPr>
+                            <w:r>
+                              <w:rPr>
+                                <w:rFonts w:asciiTheme="majorHAnsi" w:eastAsiaTheme="majorEastAsia" w:hAnsiTheme="majorHAnsi" w:cstheme="majorBidi"/>
+                                <w:caps/>
+                                <w:color w:val="FFFFFF" w:themeColor="background1"/>
+                                <w:sz w:val="64"/>
+                                <w:szCs w:val="64"/>
+                              </w:rPr>
+                              <w:t>Project Proposal</w:t>
+                            </w:r>
+                          </w:p>
+                        </w:sdtContent>
+                      </w:sdt>
+                      <w:sdt>
+                        <w:sdtPr>
+                          <w:rPr>
+                            <w:color w:val="838D9B" w:themeColor="accent1"/>
+                            <w:sz w:val="36"/>
+                            <w:szCs w:val="36"/>
+                          </w:rPr>
+                          <w:alias w:val="Subtitle"/>
+                          <w:tag w:val=""/>
+                          <w:id w:val="-1686441493"/>
+                          <w:dataBinding w:prefixMappings="xmlns:ns0='http://purl.org/dc/elements/1.1/' xmlns:ns1='http://schemas.openxmlformats.org/package/2006/metadata/core-properties' " w:xpath="/ns1:coreProperties[1]/ns0:subject[1]" w:storeItemID="{6C3C8BC8-F283-45AE-878A-BAB7291924A1}"/>
+                          <w:text/>
+                        </w:sdtPr>
+                        <w:sdtContent>
+                          <w:p>
+                            <w:pPr>
+                              <w:pStyle w:val="NoSpacing"/>
+                              <w:spacing w:before="120"/>
+                              <w:rPr>
+                                <w:color w:val="838D9B" w:themeColor="accent1"/>
+                                <w:sz w:val="36"/>
+                                <w:szCs w:val="36"/>
+                              </w:rPr>
+                            </w:pPr>
+                            <w:proofErr w:type="spellStart"/>
+                            <w:r>
+                              <w:rPr>
+                                <w:color w:val="838D9B" w:themeColor="accent1"/>
+                                <w:sz w:val="36"/>
+                                <w:szCs w:val="36"/>
+                              </w:rPr>
+                              <w:t>B.Kendrick</w:t>
+                            </w:r>
+                            <w:proofErr w:type="spellEnd"/>
+                            <w:r>
+                              <w:rPr>
+                                <w:color w:val="838D9B" w:themeColor="accent1"/>
+                                <w:sz w:val="36"/>
+                                <w:szCs w:val="36"/>
+                              </w:rPr>
+                              <w:t xml:space="preserve">, </w:t>
+                            </w:r>
+                            <w:proofErr w:type="spellStart"/>
+                            <w:r>
+                              <w:rPr>
+                                <w:color w:val="838D9B" w:themeColor="accent1"/>
+                                <w:sz w:val="36"/>
+                                <w:szCs w:val="36"/>
+                              </w:rPr>
+                              <w:t>A.Syed</w:t>
+                            </w:r>
+                            <w:proofErr w:type="spellEnd"/>
+                          </w:p>
+                        </w:sdtContent>
+                      </w:sdt>
+                    </w:txbxContent>
+                  </v:textbox>
+                </v:shape>
+                <w10:wrap anchorx="page" anchory="page"/>
+              </v:group>
+            </w:pict>
+          </mc:Fallback>
+        </mc:AlternateContent>
+      </w:r>
+    </w:p>
+    <w:sdt>
+      <w:sdtPr>
+        <w:id w:val="1778525005"/>
+        <w:docPartObj>
+          <w:docPartGallery w:val="Table of Contents"/>
+          <w:docPartUnique/>
+        </w:docPartObj>
+      </w:sdtPr>
+      <w:sdtEndPr>
+        <w:rPr>
+          <w:caps w:val="0"/>
+          <w:noProof/>
+          <w:color w:val="auto"/>
+          <w:spacing w:val="0"/>
+          <w:sz w:val="20"/>
+          <w:szCs w:val="20"/>
+          <w:lang w:bidi="ar-SA"/>
+        </w:rPr>
+      </w:sdtEndPr>
+      <w:sdtContent>
+        <w:p>
+          <w:pPr>
+            <w:pStyle w:val="TOCHeading"/>
+          </w:pPr>
+          <w:r>
+            <w:t>Contents</w:t>
+          </w:r>
+        </w:p>
+        <w:p>
+          <w:pPr>
+            <w:pStyle w:val="TOC1"/>
+            <w:tabs>
+              <w:tab w:val="right" w:leader="dot" w:pos="9016"/>
+            </w:tabs>
+            <w:rPr>
+              <w:noProof/>
+            </w:rPr>
+          </w:pPr>
+          <w:r>
+            <w:fldChar w:fldCharType="begin"/>
+          </w:r>
+          <w:r>
+            <w:instrText xml:space="preserve"> TOC \o "1-3" \h \z \u </w:instrText>
+          </w:r>
+          <w:r>
+            <w:fldChar w:fldCharType="separate"/>
+          </w:r>
+          <w:hyperlink w:anchor="_Toc415768163" w:history="1">
+            <w:r>
+              <w:rPr>
+                <w:rStyle w:val="Hyperlink"/>
+                <w:noProof/>
+              </w:rPr>
+              <w:t>Introduction</w:t>
+            </w:r>
+            <w:r>
+              <w:rPr>
+                <w:noProof/>
+                <w:webHidden/>
+              </w:rPr>
+              <w:tab/>
+            </w:r>
+            <w:r>
+              <w:rPr>
+                <w:noProof/>
+                <w:webHidden/>
+              </w:rPr>
+              <w:fldChar w:fldCharType="begin"/>
+            </w:r>
+            <w:r>
+              <w:rPr>
+                <w:noProof/>
+                <w:webHidden/>
+              </w:rPr>
+              <w:instrText xml:space="preserve"> PAGEREF _Toc415768163 \h </w:instrText>
+            </w:r>
+            <w:r>
+              <w:rPr>
+                <w:noProof/>
+                <w:webHidden/>
+              </w:rPr>
+            </w:r>
+            <w:r>
+              <w:rPr>
+                <w:noProof/>
+                <w:webHidden/>
+              </w:rPr>
+              <w:fldChar w:fldCharType="separate"/>
+            </w:r>
+            <w:r>
+              <w:rPr>
+                <w:noProof/>
+                <w:webHidden/>
+              </w:rPr>
+              <w:t>3</w:t>
+            </w:r>
+            <w:r>
+              <w:rPr>
+                <w:noProof/>
+                <w:webHidden/>
+              </w:rPr>
+              <w:fldChar w:fldCharType="end"/>
+            </w:r>
+          </w:hyperlink>
+        </w:p>
+        <w:p>
+          <w:pPr>
+            <w:pStyle w:val="TOC1"/>
+            <w:tabs>
+              <w:tab w:val="right" w:leader="dot" w:pos="9016"/>
+            </w:tabs>
+            <w:rPr>
+              <w:noProof/>
+            </w:rPr>
+          </w:pPr>
+          <w:hyperlink w:anchor="_Toc415768164" w:history="1">
+            <w:r>
+              <w:rPr>
+                <w:rStyle w:val="Hyperlink"/>
+                <w:noProof/>
+              </w:rPr>
+              <w:t>Goals / Requirements</w:t>
+            </w:r>
+            <w:r>
+              <w:rPr>
+                <w:noProof/>
+                <w:webHidden/>
+              </w:rPr>
+              <w:tab/>
+            </w:r>
+            <w:r>
+              <w:rPr>
+                <w:noProof/>
+                <w:webHidden/>
+              </w:rPr>
+              <w:fldChar w:fldCharType="begin"/>
+            </w:r>
+            <w:r>
+              <w:rPr>
+                <w:noProof/>
+                <w:webHidden/>
+              </w:rPr>
+              <w:instrText xml:space="preserve"> PAGEREF _Toc415768164 \h </w:instrText>
+            </w:r>
+            <w:r>
+              <w:rPr>
+                <w:noProof/>
+                <w:webHidden/>
+              </w:rPr>
+            </w:r>
+            <w:r>
+              <w:rPr>
+                <w:noProof/>
+                <w:webHidden/>
+              </w:rPr>
+              <w:fldChar w:fldCharType="separate"/>
+            </w:r>
+            <w:r>
+              <w:rPr>
+                <w:noProof/>
+                <w:webHidden/>
+              </w:rPr>
+              <w:t>3</w:t>
+            </w:r>
+            <w:r>
+              <w:rPr>
+                <w:noProof/>
+                <w:webHidden/>
+              </w:rPr>
+              <w:fldChar w:fldCharType="end"/>
+            </w:r>
+          </w:hyperlink>
+        </w:p>
+        <w:p>
+          <w:pPr>
+            <w:pStyle w:val="TOC2"/>
+            <w:tabs>
+              <w:tab w:val="right" w:leader="dot" w:pos="9016"/>
+            </w:tabs>
+            <w:rPr>
+              <w:noProof/>
+            </w:rPr>
+          </w:pPr>
+          <w:hyperlink w:anchor="_Toc415768165" w:history="1">
+            <w:r>
+              <w:rPr>
+                <w:rStyle w:val="Hyperlink"/>
+                <w:noProof/>
+              </w:rPr>
+              <w:t>Must Have</w:t>
+            </w:r>
+            <w:r>
+              <w:rPr>
+                <w:noProof/>
+                <w:webHidden/>
+              </w:rPr>
+              <w:tab/>
+            </w:r>
+            <w:r>
+              <w:rPr>
+                <w:noProof/>
+                <w:webHidden/>
+              </w:rPr>
+              <w:fldChar w:fldCharType="begin"/>
+            </w:r>
+            <w:r>
+              <w:rPr>
+                <w:noProof/>
+                <w:webHidden/>
+              </w:rPr>
+              <w:instrText xml:space="preserve"> PAGEREF _Toc415768165 \h </w:instrText>
+            </w:r>
+            <w:r>
+              <w:rPr>
+                <w:noProof/>
+                <w:webHidden/>
+              </w:rPr>
+            </w:r>
+            <w:r>
+              <w:rPr>
+                <w:noProof/>
+                <w:webHidden/>
+              </w:rPr>
+              <w:fldChar w:fldCharType="separate"/>
+            </w:r>
+            <w:r>
+              <w:rPr>
+                <w:noProof/>
+                <w:webHidden/>
+              </w:rPr>
+              <w:t>3</w:t>
+            </w:r>
+            <w:r>
+              <w:rPr>
+                <w:noProof/>
+                <w:webHidden/>
+              </w:rPr>
+              <w:fldChar w:fldCharType="end"/>
+            </w:r>
+          </w:hyperlink>
+        </w:p>
+        <w:p>
+          <w:pPr>
+            <w:pStyle w:val="TOC2"/>
+            <w:tabs>
+              <w:tab w:val="right" w:leader="dot" w:pos="9016"/>
+            </w:tabs>
+            <w:rPr>
+              <w:noProof/>
+            </w:rPr>
+          </w:pPr>
+          <w:hyperlink w:anchor="_Toc415768166" w:history="1">
+            <w:r>
+              <w:rPr>
+                <w:rStyle w:val="Hyperlink"/>
+                <w:noProof/>
+              </w:rPr>
+              <w:t>Should Have</w:t>
+            </w:r>
+            <w:r>
+              <w:rPr>
+                <w:noProof/>
+                <w:webHidden/>
+              </w:rPr>
+              <w:tab/>
+            </w:r>
+            <w:r>
+              <w:rPr>
+                <w:noProof/>
+                <w:webHidden/>
+              </w:rPr>
+              <w:fldChar w:fldCharType="begin"/>
+            </w:r>
+            <w:r>
+              <w:rPr>
+                <w:noProof/>
+                <w:webHidden/>
+              </w:rPr>
+              <w:instrText xml:space="preserve"> PAGEREF _Toc415768166 \h </w:instrText>
+            </w:r>
+            <w:r>
+              <w:rPr>
+                <w:noProof/>
+                <w:webHidden/>
+              </w:rPr>
+            </w:r>
+            <w:r>
+              <w:rPr>
+                <w:noProof/>
+                <w:webHidden/>
+              </w:rPr>
+              <w:fldChar w:fldCharType="separate"/>
+            </w:r>
+            <w:r>
+              <w:rPr>
+                <w:noProof/>
+                <w:webHidden/>
+              </w:rPr>
+              <w:t>3</w:t>
+            </w:r>
+            <w:r>
+              <w:rPr>
+                <w:noProof/>
+                <w:webHidden/>
+              </w:rPr>
+              <w:fldChar w:fldCharType="end"/>
+            </w:r>
+          </w:hyperlink>
+        </w:p>
+        <w:p>
+          <w:pPr>
+            <w:pStyle w:val="TOC2"/>
+            <w:tabs>
+              <w:tab w:val="right" w:leader="dot" w:pos="9016"/>
+            </w:tabs>
+            <w:rPr>
+              <w:noProof/>
+            </w:rPr>
+          </w:pPr>
+          <w:hyperlink w:anchor="_Toc415768167" w:history="1">
+            <w:r>
+              <w:rPr>
+                <w:rStyle w:val="Hyperlink"/>
+                <w:noProof/>
+              </w:rPr>
+              <w:t>Could Have</w:t>
+            </w:r>
+            <w:r>
+              <w:rPr>
+                <w:noProof/>
+                <w:webHidden/>
+              </w:rPr>
+              <w:tab/>
+            </w:r>
+            <w:r>
+              <w:rPr>
+                <w:noProof/>
+                <w:webHidden/>
+              </w:rPr>
+              <w:fldChar w:fldCharType="begin"/>
+            </w:r>
+            <w:r>
+              <w:rPr>
+                <w:noProof/>
+                <w:webHidden/>
+              </w:rPr>
+              <w:instrText xml:space="preserve"> PAGEREF _Toc415768167 \h </w:instrText>
+            </w:r>
+            <w:r>
+              <w:rPr>
+                <w:noProof/>
+                <w:webHidden/>
+              </w:rPr>
+            </w:r>
+            <w:r>
+              <w:rPr>
+                <w:noProof/>
+                <w:webHidden/>
+              </w:rPr>
+              <w:fldChar w:fldCharType="separate"/>
+            </w:r>
+            <w:r>
+              <w:rPr>
+                <w:noProof/>
+                <w:webHidden/>
+              </w:rPr>
+              <w:t>4</w:t>
+            </w:r>
+            <w:r>
+              <w:rPr>
+                <w:noProof/>
+                <w:webHidden/>
+              </w:rPr>
+              <w:fldChar w:fldCharType="end"/>
+            </w:r>
+          </w:hyperlink>
+        </w:p>
+        <w:p>
+          <w:pPr>
+            <w:pStyle w:val="TOC1"/>
+            <w:tabs>
+              <w:tab w:val="right" w:leader="dot" w:pos="9016"/>
+            </w:tabs>
+            <w:rPr>
+              <w:noProof/>
+            </w:rPr>
+          </w:pPr>
+          <w:hyperlink w:anchor="_Toc415768168" w:history="1">
+            <w:r>
+              <w:rPr>
+                <w:rStyle w:val="Hyperlink"/>
+                <w:noProof/>
+              </w:rPr>
+              <w:t>Clients &amp; End Users</w:t>
+            </w:r>
+            <w:r>
+              <w:rPr>
+                <w:noProof/>
+                <w:webHidden/>
+              </w:rPr>
+              <w:tab/>
+            </w:r>
+            <w:r>
+              <w:rPr>
+                <w:noProof/>
+                <w:webHidden/>
+              </w:rPr>
+              <w:fldChar w:fldCharType="begin"/>
+            </w:r>
+            <w:r>
+              <w:rPr>
+                <w:noProof/>
+                <w:webHidden/>
+              </w:rPr>
+              <w:instrText xml:space="preserve"> PAGEREF _Toc415768168 \h </w:instrText>
+            </w:r>
+            <w:r>
+              <w:rPr>
+                <w:noProof/>
+                <w:webHidden/>
+              </w:rPr>
+            </w:r>
+            <w:r>
+              <w:rPr>
+                <w:noProof/>
+                <w:webHidden/>
+              </w:rPr>
+              <w:fldChar w:fldCharType="separate"/>
+            </w:r>
+            <w:r>
+              <w:rPr>
+                <w:noProof/>
+                <w:webHidden/>
+              </w:rPr>
+              <w:t>4</w:t>
+            </w:r>
+            <w:r>
+              <w:rPr>
+                <w:noProof/>
+                <w:webHidden/>
+              </w:rPr>
+              <w:fldChar w:fldCharType="end"/>
+            </w:r>
+          </w:hyperlink>
+        </w:p>
+        <w:p>
+          <w:pPr>
+            <w:pStyle w:val="TOC1"/>
+            <w:tabs>
+              <w:tab w:val="right" w:leader="dot" w:pos="9016"/>
+            </w:tabs>
+            <w:rPr>
+              <w:noProof/>
+            </w:rPr>
+          </w:pPr>
+          <w:hyperlink w:anchor="_Toc415768169" w:history="1">
+            <w:r>
+              <w:rPr>
+                <w:rStyle w:val="Hyperlink"/>
+                <w:noProof/>
+              </w:rPr>
+              <w:t>Research Topics</w:t>
+            </w:r>
+            <w:r>
+              <w:rPr>
+                <w:noProof/>
+                <w:webHidden/>
+              </w:rPr>
+              <w:tab/>
+            </w:r>
+            <w:r>
+              <w:rPr>
+                <w:noProof/>
+                <w:webHidden/>
+              </w:rPr>
+              <w:fldChar w:fldCharType="begin"/>
+            </w:r>
+            <w:r>
+              <w:rPr>
+                <w:noProof/>
+                <w:webHidden/>
+              </w:rPr>
+              <w:instrText xml:space="preserve"> PAGEREF _Toc415768169 \h </w:instrText>
+            </w:r>
+            <w:r>
+              <w:rPr>
+                <w:noProof/>
+                <w:webHidden/>
+              </w:rPr>
+            </w:r>
+            <w:r>
+              <w:rPr>
+                <w:noProof/>
+                <w:webHidden/>
+              </w:rPr>
+              <w:fldChar w:fldCharType="separate"/>
+            </w:r>
+            <w:r>
+              <w:rPr>
+                <w:noProof/>
+                <w:webHidden/>
+              </w:rPr>
+              <w:t>4</w:t>
+            </w:r>
+            <w:r>
+              <w:rPr>
+                <w:noProof/>
+                <w:webHidden/>
+              </w:rPr>
+              <w:fldChar w:fldCharType="end"/>
+            </w:r>
+          </w:hyperlink>
+        </w:p>
+        <w:p>
+          <w:pPr>
+            <w:pStyle w:val="TOC1"/>
+            <w:tabs>
+              <w:tab w:val="right" w:leader="dot" w:pos="9016"/>
+            </w:tabs>
+            <w:rPr>
+              <w:noProof/>
+            </w:rPr>
+          </w:pPr>
+          <w:hyperlink w:anchor="_Toc415768170" w:history="1">
+            <w:r>
+              <w:rPr>
+                <w:rStyle w:val="Hyperlink"/>
+                <w:noProof/>
+              </w:rPr>
+              <w:t>Risk Assessment</w:t>
+            </w:r>
+            <w:r>
+              <w:rPr>
+                <w:noProof/>
+                <w:webHidden/>
+              </w:rPr>
+              <w:tab/>
+            </w:r>
+            <w:r>
+              <w:rPr>
+                <w:noProof/>
+                <w:webHidden/>
+              </w:rPr>
+              <w:fldChar w:fldCharType="begin"/>
+            </w:r>
+            <w:r>
+              <w:rPr>
+                <w:noProof/>
+                <w:webHidden/>
+              </w:rPr>
+              <w:instrText xml:space="preserve"> PAGEREF _Toc415768170 \h </w:instrText>
+            </w:r>
+            <w:r>
+              <w:rPr>
+                <w:noProof/>
+                <w:webHidden/>
+              </w:rPr>
+            </w:r>
+            <w:r>
+              <w:rPr>
+                <w:noProof/>
+                <w:webHidden/>
+              </w:rPr>
+              <w:fldChar w:fldCharType="separate"/>
+            </w:r>
+            <w:r>
+              <w:rPr>
+                <w:noProof/>
+                <w:webHidden/>
+              </w:rPr>
+              <w:t>4</w:t>
+            </w:r>
+            <w:r>
+              <w:rPr>
+                <w:noProof/>
+                <w:webHidden/>
+              </w:rPr>
+              <w:fldChar w:fldCharType="end"/>
+            </w:r>
+          </w:hyperlink>
+        </w:p>
+        <w:p>
+          <w:pPr>
+            <w:pStyle w:val="TOC1"/>
+            <w:tabs>
+              <w:tab w:val="right" w:leader="dot" w:pos="9016"/>
+            </w:tabs>
+            <w:rPr>
+              <w:noProof/>
+            </w:rPr>
+          </w:pPr>
+          <w:hyperlink w:anchor="_Toc415768171" w:history="1">
+            <w:r>
+              <w:rPr>
+                <w:rStyle w:val="Hyperlink"/>
+                <w:noProof/>
+              </w:rPr>
+              <w:t>Methodology</w:t>
+            </w:r>
+            <w:r>
+              <w:rPr>
+                <w:noProof/>
+                <w:webHidden/>
+              </w:rPr>
+              <w:tab/>
+            </w:r>
+            <w:r>
+              <w:rPr>
+                <w:noProof/>
+                <w:webHidden/>
+              </w:rPr>
+              <w:fldChar w:fldCharType="begin"/>
+            </w:r>
+            <w:r>
+              <w:rPr>
+                <w:noProof/>
+                <w:webHidden/>
+              </w:rPr>
+              <w:instrText xml:space="preserve"> PAGEREF _Toc415768171 \h </w:instrText>
+            </w:r>
+            <w:r>
+              <w:rPr>
+                <w:noProof/>
+                <w:webHidden/>
+              </w:rPr>
+            </w:r>
+            <w:r>
+              <w:rPr>
+                <w:noProof/>
+                <w:webHidden/>
+              </w:rPr>
+              <w:fldChar w:fldCharType="separate"/>
+            </w:r>
+            <w:r>
+              <w:rPr>
+                <w:noProof/>
+                <w:webHidden/>
+              </w:rPr>
+              <w:t>5</w:t>
+            </w:r>
+            <w:r>
+              <w:rPr>
+                <w:noProof/>
+                <w:webHidden/>
+              </w:rPr>
+              <w:fldChar w:fldCharType="end"/>
+            </w:r>
+          </w:hyperlink>
+        </w:p>
+        <w:p>
+          <w:pPr>
+            <w:pStyle w:val="TOC1"/>
+            <w:tabs>
+              <w:tab w:val="right" w:leader="dot" w:pos="9016"/>
+            </w:tabs>
+            <w:rPr>
+              <w:noProof/>
+            </w:rPr>
+          </w:pPr>
+          <w:hyperlink w:anchor="_Toc415768172" w:history="1">
+            <w:r>
+              <w:rPr>
+                <w:rStyle w:val="Hyperlink"/>
+                <w:noProof/>
+              </w:rPr>
+              <w:t>Resources</w:t>
+            </w:r>
+            <w:r>
+              <w:rPr>
+                <w:noProof/>
+                <w:webHidden/>
+              </w:rPr>
+              <w:tab/>
+            </w:r>
+            <w:r>
+              <w:rPr>
+                <w:noProof/>
+                <w:webHidden/>
+              </w:rPr>
+              <w:fldChar w:fldCharType="begin"/>
+            </w:r>
+            <w:r>
+              <w:rPr>
+                <w:noProof/>
+                <w:webHidden/>
+              </w:rPr>
+              <w:instrText xml:space="preserve"> PAGEREF _Toc415768172 \h </w:instrText>
+            </w:r>
+            <w:r>
+              <w:rPr>
+                <w:noProof/>
+                <w:webHidden/>
+              </w:rPr>
+            </w:r>
+            <w:r>
+              <w:rPr>
+                <w:noProof/>
+                <w:webHidden/>
+              </w:rPr>
+              <w:fldChar w:fldCharType="separate"/>
+            </w:r>
+            <w:r>
+              <w:rPr>
+                <w:noProof/>
+                <w:webHidden/>
+              </w:rPr>
+              <w:t>5</w:t>
+            </w:r>
+            <w:r>
+              <w:rPr>
+                <w:noProof/>
+                <w:webHidden/>
+              </w:rPr>
+              <w:fldChar w:fldCharType="end"/>
+            </w:r>
+          </w:hyperlink>
+        </w:p>
+        <w:p>
+          <w:pPr>
+            <w:pStyle w:val="TOC2"/>
+            <w:tabs>
+              <w:tab w:val="right" w:leader="dot" w:pos="9016"/>
+            </w:tabs>
+            <w:rPr>
+              <w:noProof/>
+            </w:rPr>
+          </w:pPr>
+          <w:hyperlink w:anchor="_Toc415768173" w:history="1">
+            <w:r>
+              <w:rPr>
+                <w:rStyle w:val="Hyperlink"/>
+                <w:noProof/>
+              </w:rPr>
+              <w:t>Repository (GitHub)</w:t>
+            </w:r>
+            <w:r>
+              <w:rPr>
+                <w:noProof/>
+                <w:webHidden/>
+              </w:rPr>
+              <w:tab/>
+            </w:r>
+            <w:r>
+              <w:rPr>
+                <w:noProof/>
+                <w:webHidden/>
+              </w:rPr>
+              <w:fldChar w:fldCharType="begin"/>
+            </w:r>
+            <w:r>
+              <w:rPr>
+                <w:noProof/>
+                <w:webHidden/>
+              </w:rPr>
+              <w:instrText xml:space="preserve"> PAGEREF _Toc415768173 \h </w:instrText>
+            </w:r>
+            <w:r>
+              <w:rPr>
+                <w:noProof/>
+                <w:webHidden/>
+              </w:rPr>
+            </w:r>
+            <w:r>
+              <w:rPr>
+                <w:noProof/>
+                <w:webHidden/>
+              </w:rPr>
+              <w:fldChar w:fldCharType="separate"/>
+            </w:r>
+            <w:r>
+              <w:rPr>
+                <w:noProof/>
+                <w:webHidden/>
+              </w:rPr>
+              <w:t>5</w:t>
+            </w:r>
+            <w:r>
+              <w:rPr>
+                <w:noProof/>
+                <w:webHidden/>
+              </w:rPr>
+              <w:fldChar w:fldCharType="end"/>
+            </w:r>
+          </w:hyperlink>
+        </w:p>
+        <w:p>
+          <w:pPr>
+            <w:pStyle w:val="TOC2"/>
+            <w:tabs>
+              <w:tab w:val="right" w:leader="dot" w:pos="9016"/>
+            </w:tabs>
+            <w:rPr>
+              <w:noProof/>
+            </w:rPr>
+          </w:pPr>
+          <w:hyperlink w:anchor="_Toc415768174" w:history="1">
+            <w:r>
+              <w:rPr>
+                <w:rStyle w:val="Hyperlink"/>
+                <w:noProof/>
+              </w:rPr>
+              <w:t>Eclipse Framework</w:t>
+            </w:r>
+            <w:r>
+              <w:rPr>
+                <w:noProof/>
+                <w:webHidden/>
+              </w:rPr>
+              <w:tab/>
+            </w:r>
+            <w:r>
+              <w:rPr>
+                <w:noProof/>
+                <w:webHidden/>
+              </w:rPr>
+              <w:fldChar w:fldCharType="begin"/>
+            </w:r>
+            <w:r>
+              <w:rPr>
+                <w:noProof/>
+                <w:webHidden/>
+              </w:rPr>
+              <w:instrText xml:space="preserve"> PAGEREF _Toc415768174 \h </w:instrText>
+            </w:r>
+            <w:r>
+              <w:rPr>
+                <w:noProof/>
+                <w:webHidden/>
+              </w:rPr>
+            </w:r>
+            <w:r>
+              <w:rPr>
+                <w:noProof/>
+                <w:webHidden/>
+              </w:rPr>
+              <w:fldChar w:fldCharType="separate"/>
+            </w:r>
+            <w:r>
+              <w:rPr>
+                <w:noProof/>
+                <w:webHidden/>
+              </w:rPr>
+              <w:t>5</w:t>
+            </w:r>
+            <w:r>
+              <w:rPr>
+                <w:noProof/>
+                <w:webHidden/>
+              </w:rPr>
+              <w:fldChar w:fldCharType="end"/>
+            </w:r>
+          </w:hyperlink>
+        </w:p>
+        <w:p>
+          <w:pPr>
+            <w:pStyle w:val="TOC2"/>
+            <w:tabs>
+              <w:tab w:val="right" w:leader="dot" w:pos="9016"/>
+            </w:tabs>
+            <w:rPr>
+              <w:noProof/>
+            </w:rPr>
+          </w:pPr>
+          <w:hyperlink w:anchor="_Toc415768175" w:history="1">
+            <w:r>
+              <w:rPr>
+                <w:rStyle w:val="Hyperlink"/>
+                <w:noProof/>
+              </w:rPr>
+              <w:t>BlueJ</w:t>
+            </w:r>
+            <w:r>
+              <w:rPr>
+                <w:noProof/>
+                <w:webHidden/>
+              </w:rPr>
+              <w:tab/>
+            </w:r>
+            <w:r>
+              <w:rPr>
+                <w:noProof/>
+                <w:webHidden/>
+              </w:rPr>
+              <w:fldChar w:fldCharType="begin"/>
+            </w:r>
+            <w:r>
+              <w:rPr>
+                <w:noProof/>
+                <w:webHidden/>
+              </w:rPr>
+              <w:instrText xml:space="preserve"> PAGEREF _Toc415768175 \h </w:instrText>
+            </w:r>
+            <w:r>
+              <w:rPr>
+                <w:noProof/>
+                <w:webHidden/>
+              </w:rPr>
+            </w:r>
+            <w:r>
+              <w:rPr>
+                <w:noProof/>
+                <w:webHidden/>
+              </w:rPr>
+              <w:fldChar w:fldCharType="separate"/>
+            </w:r>
+            <w:r>
+              <w:rPr>
+                <w:noProof/>
+                <w:webHidden/>
+              </w:rPr>
+              <w:t>5</w:t>
+            </w:r>
+            <w:r>
+              <w:rPr>
+                <w:noProof/>
+                <w:webHidden/>
+              </w:rPr>
+              <w:fldChar w:fldCharType="end"/>
+            </w:r>
+          </w:hyperlink>
+        </w:p>
+        <w:p>
+          <w:pPr>
+            <w:pStyle w:val="TOC2"/>
+            <w:tabs>
+              <w:tab w:val="right" w:leader="dot" w:pos="9016"/>
+            </w:tabs>
+            <w:rPr>
+              <w:noProof/>
+            </w:rPr>
+          </w:pPr>
+          <w:hyperlink w:anchor="_Toc415768176" w:history="1">
+            <w:r>
+              <w:rPr>
+                <w:rStyle w:val="Hyperlink"/>
+                <w:noProof/>
+              </w:rPr>
+              <w:t>E-BOB</w:t>
+            </w:r>
+            <w:r>
+              <w:rPr>
+                <w:noProof/>
+                <w:webHidden/>
+              </w:rPr>
+              <w:tab/>
+            </w:r>
+            <w:r>
+              <w:rPr>
+                <w:noProof/>
+                <w:webHidden/>
+              </w:rPr>
+              <w:fldChar w:fldCharType="begin"/>
+            </w:r>
+            <w:r>
+              <w:rPr>
+                <w:noProof/>
+                <w:webHidden/>
+              </w:rPr>
+              <w:instrText xml:space="preserve"> PAGEREF _Toc415768176 \h </w:instrText>
+            </w:r>
+            <w:r>
+              <w:rPr>
+                <w:noProof/>
+                <w:webHidden/>
+              </w:rPr>
+            </w:r>
+            <w:r>
+              <w:rPr>
+                <w:noProof/>
+                <w:webHidden/>
+              </w:rPr>
+              <w:fldChar w:fldCharType="separate"/>
+            </w:r>
+            <w:r>
+              <w:rPr>
+                <w:noProof/>
+                <w:webHidden/>
+              </w:rPr>
+              <w:t>5</w:t>
+            </w:r>
+            <w:r>
+              <w:rPr>
+                <w:noProof/>
+                <w:webHidden/>
+              </w:rPr>
+              <w:fldChar w:fldCharType="end"/>
+            </w:r>
+          </w:hyperlink>
+        </w:p>
+        <w:p>
+          <w:pPr>
+            <w:pStyle w:val="TOC1"/>
+            <w:tabs>
+              <w:tab w:val="right" w:leader="dot" w:pos="9016"/>
+            </w:tabs>
+            <w:rPr>
+              <w:noProof/>
+            </w:rPr>
+          </w:pPr>
+          <w:hyperlink w:anchor="_Toc415768177" w:history="1">
+            <w:r>
+              <w:rPr>
+                <w:rStyle w:val="Hyperlink"/>
+                <w:noProof/>
+              </w:rPr>
+              <w:t>Project Plan/Time Management</w:t>
+            </w:r>
+            <w:r>
+              <w:rPr>
+                <w:noProof/>
+                <w:webHidden/>
+              </w:rPr>
+              <w:tab/>
+            </w:r>
+            <w:r>
+              <w:rPr>
+                <w:noProof/>
+                <w:webHidden/>
+              </w:rPr>
+              <w:fldChar w:fldCharType="begin"/>
+            </w:r>
+            <w:r>
+              <w:rPr>
+                <w:noProof/>
+                <w:webHidden/>
+              </w:rPr>
+              <w:instrText xml:space="preserve"> PAGEREF _Toc415768177 \h </w:instrText>
+            </w:r>
+            <w:r>
+              <w:rPr>
+                <w:noProof/>
+                <w:webHidden/>
+              </w:rPr>
+            </w:r>
+            <w:r>
+              <w:rPr>
+                <w:noProof/>
+                <w:webHidden/>
+              </w:rPr>
+              <w:fldChar w:fldCharType="separate"/>
+            </w:r>
+            <w:r>
+              <w:rPr>
+                <w:noProof/>
+                <w:webHidden/>
+              </w:rPr>
+              <w:t>5</w:t>
+            </w:r>
+            <w:r>
+              <w:rPr>
+                <w:noProof/>
+                <w:webHidden/>
+              </w:rPr>
+              <w:fldChar w:fldCharType="end"/>
+            </w:r>
+          </w:hyperlink>
+        </w:p>
+        <w:p>
+          <w:r>
+            <w:rPr>
+              <w:b/>
+              <w:bCs/>
+              <w:noProof/>
+            </w:rPr>
+            <w:fldChar w:fldCharType="end"/>
+          </w:r>
+        </w:p>
+      </w:sdtContent>
+    </w:sdt>
+    <w:p>
+      <w:r>
+        <w:br w:type="page"/>
       </w:r>
     </w:p>
     <w:p>
       <w:pPr>
-        <w:pStyle w:val="Subtitle"/>
-        <w:jc w:val="both"/>
-      </w:pPr>
-      <w:r>
-        <w:t>Creating an Eclipse Plugin that mimics the more ‘useful’ features of BlueJ</w:t>
+        <w:pStyle w:val="Title"/>
+      </w:pPr>
+      <w:r>
+        <w:lastRenderedPageBreak/>
+        <w:t>Creating an Eclipse Plugin to Mimic the “Useful” Features of BlueJ</w:t>
       </w:r>
     </w:p>
     <w:p>
@@ -25,9 +1971,11 @@
         <w:pStyle w:val="Heading1"/>
         <w:jc w:val="both"/>
       </w:pPr>
+      <w:bookmarkStart w:id="0" w:name="_Toc415768163"/>
       <w:r>
         <w:t>Introduction</w:t>
       </w:r>
+      <w:bookmarkEnd w:id="0"/>
     </w:p>
     <w:p>
       <w:pPr>
@@ -92,8 +2040,13 @@
         <w:pStyle w:val="Heading1"/>
         <w:jc w:val="both"/>
       </w:pPr>
-      <w:r>
-        <w:t xml:space="preserve">Goals / Requirements </w:t>
+      <w:bookmarkStart w:id="1" w:name="_Toc415768164"/>
+      <w:r>
+        <w:t>Goals / Requirements</w:t>
+      </w:r>
+      <w:bookmarkEnd w:id="1"/>
+      <w:r>
+        <w:t xml:space="preserve"> </w:t>
       </w:r>
     </w:p>
     <w:p>
@@ -101,9 +2054,11 @@
         <w:pStyle w:val="Heading2"/>
         <w:jc w:val="both"/>
       </w:pPr>
+      <w:bookmarkStart w:id="2" w:name="_Toc415768165"/>
       <w:r>
         <w:t>Must Have</w:t>
       </w:r>
+      <w:bookmarkEnd w:id="2"/>
     </w:p>
     <w:p>
       <w:pPr>
@@ -197,9 +2152,11 @@
         <w:pStyle w:val="Heading2"/>
         <w:jc w:val="both"/>
       </w:pPr>
+      <w:bookmarkStart w:id="3" w:name="_Toc415768166"/>
       <w:r>
         <w:t>Should Have</w:t>
       </w:r>
+      <w:bookmarkEnd w:id="3"/>
     </w:p>
     <w:p>
       <w:pPr>
@@ -247,8 +2204,13 @@
       <w:r>
         <w:t>The user should be able to create a class based on a template. (</w:t>
       </w:r>
-      <w:r>
-        <w:t>e.g.</w:t>
+      <w:proofErr w:type="gramStart"/>
+      <w:r>
+        <w:t>e.g</w:t>
+      </w:r>
+      <w:proofErr w:type="gramEnd"/>
+      <w:r>
+        <w:t>.</w:t>
       </w:r>
       <w:r>
         <w:t xml:space="preserve"> </w:t>
@@ -257,7 +2219,21 @@
         <w:rPr>
           <w:i/>
         </w:rPr>
-        <w:t xml:space="preserve">Class, Abstract, Interface, Enum </w:t>
+        <w:t xml:space="preserve">Class, Abstract, Interface, </w:t>
+      </w:r>
+      <w:proofErr w:type="spellStart"/>
+      <w:r>
+        <w:rPr>
+          <w:i/>
+        </w:rPr>
+        <w:t>Enum</w:t>
+      </w:r>
+      <w:proofErr w:type="spellEnd"/>
+      <w:r>
+        <w:rPr>
+          <w:i/>
+        </w:rPr>
+        <w:t xml:space="preserve"> </w:t>
       </w:r>
       <w:r>
         <w:rPr>
@@ -346,10 +2322,12 @@
         <w:pStyle w:val="Heading2"/>
         <w:jc w:val="both"/>
       </w:pPr>
+      <w:bookmarkStart w:id="4" w:name="_Toc415768167"/>
       <w:r>
         <w:lastRenderedPageBreak/>
         <w:t>Could Have</w:t>
       </w:r>
+      <w:bookmarkEnd w:id="4"/>
     </w:p>
     <w:p>
       <w:pPr>
@@ -403,9 +2381,11 @@
         <w:pStyle w:val="Heading1"/>
         <w:jc w:val="both"/>
       </w:pPr>
+      <w:bookmarkStart w:id="5" w:name="_Toc415768168"/>
       <w:r>
         <w:t>Clients &amp; End Users</w:t>
       </w:r>
+      <w:bookmarkEnd w:id="5"/>
     </w:p>
     <w:p>
       <w:pPr>
@@ -434,9 +2414,11 @@
         <w:pStyle w:val="Heading1"/>
         <w:jc w:val="both"/>
       </w:pPr>
+      <w:bookmarkStart w:id="6" w:name="_Toc415768169"/>
       <w:r>
         <w:t>Research Topics</w:t>
       </w:r>
+      <w:bookmarkEnd w:id="6"/>
     </w:p>
     <w:p>
       <w:pPr>
@@ -545,9 +2527,11 @@
         <w:pStyle w:val="Heading1"/>
         <w:jc w:val="both"/>
       </w:pPr>
+      <w:bookmarkStart w:id="7" w:name="_Toc415768170"/>
       <w:r>
         <w:t>Risk Assessment</w:t>
       </w:r>
+      <w:bookmarkEnd w:id="7"/>
     </w:p>
     <w:p>
       <w:pPr>
@@ -570,7 +2554,13 @@
         <w:jc w:val="both"/>
       </w:pPr>
       <w:r>
-        <w:t xml:space="preserve">Another risk is under expectation of workloads from other modules, this again could lead to delaying our milestones of the project. The plan to deal with this would be the same as above. </w:t>
+        <w:t xml:space="preserve">Another risk is under expectation of workloads from other </w:t>
+      </w:r>
+      <w:r>
+        <w:t>modules;</w:t>
+      </w:r>
+      <w:r>
+        <w:t xml:space="preserve"> this again could lead to delaying our milestones of the project. The plan to deal with this would be the same as above. </w:t>
       </w:r>
     </w:p>
     <w:p>
@@ -585,6 +2575,8 @@
       <w:pPr>
         <w:jc w:val="both"/>
       </w:pPr>
+      <w:bookmarkStart w:id="8" w:name="_GoBack"/>
+      <w:bookmarkEnd w:id="8"/>
     </w:p>
     <w:p>
       <w:pPr>
@@ -601,17 +2593,30 @@
         <w:pStyle w:val="Heading1"/>
         <w:jc w:val="both"/>
       </w:pPr>
-      <w:r>
-        <w:lastRenderedPageBreak/>
+      <w:bookmarkStart w:id="9" w:name="_Toc415768171"/>
+      <w:r>
         <w:t>Methodology</w:t>
       </w:r>
+      <w:bookmarkEnd w:id="9"/>
     </w:p>
     <w:p>
       <w:pPr>
         <w:jc w:val="both"/>
       </w:pPr>
       <w:r>
-        <w:t>It was decided that we would follow the Waterfall model in the lifecycle of our project, this has helped us create a rough plan for the year. We decided to go for the waterfall model as it is only two of us and we believed it would be easier to manage the project with this model, rather than going for a strict prototyping methodology such as RAD. There will however be some form of prototyping within certain sections of development, this is where we will be using the reoccurring waterfall model.</w:t>
+        <w:t xml:space="preserve">It was decided that we would follow the Waterfall model in the lifecycle of our </w:t>
+      </w:r>
+      <w:r>
+        <w:t>project;</w:t>
+      </w:r>
+      <w:r>
+        <w:t xml:space="preserve"> this has helped us create a rough plan for the year. We decided to go for the waterfall model as it is only two of us and we believed it would be easier to manage the project with this model, rather than going for a strict prototyping methodology such as RAD. There will however be some form of prototyping within certain sections of </w:t>
+      </w:r>
+      <w:r>
+        <w:t>development;</w:t>
+      </w:r>
+      <w:r>
+        <w:t xml:space="preserve"> this is where we will be using the reoccurring waterfall model.</w:t>
       </w:r>
     </w:p>
     <w:p>
@@ -619,18 +2624,22 @@
         <w:pStyle w:val="Heading1"/>
         <w:jc w:val="both"/>
       </w:pPr>
+      <w:bookmarkStart w:id="10" w:name="_Toc415768172"/>
       <w:r>
         <w:t>Resources</w:t>
       </w:r>
+      <w:bookmarkEnd w:id="10"/>
     </w:p>
     <w:p>
       <w:pPr>
         <w:pStyle w:val="Heading2"/>
         <w:jc w:val="both"/>
       </w:pPr>
+      <w:bookmarkStart w:id="11" w:name="_Toc415768173"/>
       <w:r>
         <w:t>Repository (GitHub)</w:t>
       </w:r>
+      <w:bookmarkEnd w:id="11"/>
     </w:p>
     <w:p>
       <w:pPr>
@@ -645,9 +2654,11 @@
         <w:pStyle w:val="Heading2"/>
         <w:jc w:val="both"/>
       </w:pPr>
+      <w:bookmarkStart w:id="12" w:name="_Toc415768174"/>
       <w:r>
         <w:t>Eclipse Framework</w:t>
       </w:r>
+      <w:bookmarkEnd w:id="12"/>
     </w:p>
     <w:p>
       <w:pPr>
@@ -665,9 +2676,11 @@
         <w:pStyle w:val="Heading2"/>
         <w:jc w:val="both"/>
       </w:pPr>
+      <w:bookmarkStart w:id="13" w:name="_Toc415768175"/>
       <w:r>
         <w:t>BlueJ</w:t>
       </w:r>
+      <w:bookmarkEnd w:id="13"/>
     </w:p>
     <w:p>
       <w:pPr>
@@ -682,9 +2695,11 @@
         <w:pStyle w:val="Heading2"/>
         <w:jc w:val="both"/>
       </w:pPr>
+      <w:bookmarkStart w:id="14" w:name="_Toc415768176"/>
       <w:r>
         <w:t>E-BOB</w:t>
       </w:r>
+      <w:bookmarkEnd w:id="14"/>
     </w:p>
     <w:p>
       <w:pPr>
@@ -698,17 +2713,17 @@
       <w:pPr>
         <w:jc w:val="both"/>
       </w:pPr>
-      <w:bookmarkStart w:id="0" w:name="_GoBack"/>
-      <w:bookmarkEnd w:id="0"/>
     </w:p>
     <w:p>
       <w:pPr>
         <w:pStyle w:val="Heading1"/>
         <w:jc w:val="both"/>
       </w:pPr>
+      <w:bookmarkStart w:id="15" w:name="_Toc415768177"/>
       <w:r>
         <w:t>Project Plan/Time Management</w:t>
       </w:r>
+      <w:bookmarkEnd w:id="15"/>
     </w:p>
     <w:p>
       <w:pPr>
@@ -740,7 +2755,7 @@
 </file>
 
 <file path=word/endnotes.xml><?xml version="1.0" encoding="utf-8"?>
-<w:endnotes xmlns:wpc="http://schemas.microsoft.com/office/word/2010/wordprocessingCanvas" xmlns:mc="http://schemas.openxmlformats.org/markup-compatibility/2006" xmlns:o="urn:schemas-microsoft-com:office:office" xmlns:r="http://schemas.openxmlformats.org/officeDocument/2006/relationships" xmlns:m="http://schemas.openxmlformats.org/officeDocument/2006/math" xmlns:v="urn:schemas-microsoft-com:vml" xmlns:wp14="http://schemas.microsoft.com/office/word/2010/wordprocessingDrawing" xmlns:wp="http://schemas.openxmlformats.org/drawingml/2006/wordprocessingDrawing" xmlns:w10="urn:schemas-microsoft-com:office:word" xmlns:w="http://schemas.openxmlformats.org/wordprocessingml/2006/main" xmlns:w14="http://schemas.microsoft.com/office/word/2010/wordml" xmlns:w15="http://schemas.microsoft.com/office/word/2012/wordml" xmlns:wpg="http://schemas.microsoft.com/office/word/2010/wordprocessingGroup" xmlns:wpi="http://schemas.microsoft.com/office/word/2010/wordprocessingInk" xmlns:wne="http://schemas.microsoft.com/office/word/2006/wordml" xmlns:wps="http://schemas.microsoft.com/office/word/2010/wordprocessingShape" mc:Ignorable="w14 w15 wp14">
+<w:endnotes xmlns:wpc="http://schemas.microsoft.com/office/word/2010/wordprocessingCanvas" xmlns:mc="http://schemas.openxmlformats.org/markup-compatibility/2006" xmlns:o="urn:schemas-microsoft-com:office:office" xmlns:r="http://schemas.openxmlformats.org/officeDocument/2006/relationships" xmlns:m="http://schemas.openxmlformats.org/officeDocument/2006/math" xmlns:v="urn:schemas-microsoft-com:vml" xmlns:wp14="http://schemas.microsoft.com/office/word/2010/wordprocessingDrawing" xmlns:wp="http://schemas.openxmlformats.org/drawingml/2006/wordprocessingDrawing" xmlns:w10="urn:schemas-microsoft-com:office:word" xmlns:w="http://schemas.openxmlformats.org/wordprocessingml/2006/main" xmlns:w14="http://schemas.microsoft.com/office/word/2010/wordml" xmlns:wpg="http://schemas.microsoft.com/office/word/2010/wordprocessingGroup" xmlns:wpi="http://schemas.microsoft.com/office/word/2010/wordprocessingInk" xmlns:wne="http://schemas.microsoft.com/office/word/2006/wordml" xmlns:wps="http://schemas.microsoft.com/office/word/2010/wordprocessingShape" mc:Ignorable="w14 wp14">
   <w:endnote w:type="separator" w:id="-1">
     <w:p>
       <w:pPr>
@@ -765,7 +2780,7 @@
 </file>
 
 <file path=word/footnotes.xml><?xml version="1.0" encoding="utf-8"?>
-<w:footnotes xmlns:wpc="http://schemas.microsoft.com/office/word/2010/wordprocessingCanvas" xmlns:mc="http://schemas.openxmlformats.org/markup-compatibility/2006" xmlns:o="urn:schemas-microsoft-com:office:office" xmlns:r="http://schemas.openxmlformats.org/officeDocument/2006/relationships" xmlns:m="http://schemas.openxmlformats.org/officeDocument/2006/math" xmlns:v="urn:schemas-microsoft-com:vml" xmlns:wp14="http://schemas.microsoft.com/office/word/2010/wordprocessingDrawing" xmlns:wp="http://schemas.openxmlformats.org/drawingml/2006/wordprocessingDrawing" xmlns:w10="urn:schemas-microsoft-com:office:word" xmlns:w="http://schemas.openxmlformats.org/wordprocessingml/2006/main" xmlns:w14="http://schemas.microsoft.com/office/word/2010/wordml" xmlns:w15="http://schemas.microsoft.com/office/word/2012/wordml" xmlns:wpg="http://schemas.microsoft.com/office/word/2010/wordprocessingGroup" xmlns:wpi="http://schemas.microsoft.com/office/word/2010/wordprocessingInk" xmlns:wne="http://schemas.microsoft.com/office/word/2006/wordml" xmlns:wps="http://schemas.microsoft.com/office/word/2010/wordprocessingShape" mc:Ignorable="w14 w15 wp14">
+<w:footnotes xmlns:wpc="http://schemas.microsoft.com/office/word/2010/wordprocessingCanvas" xmlns:mc="http://schemas.openxmlformats.org/markup-compatibility/2006" xmlns:o="urn:schemas-microsoft-com:office:office" xmlns:r="http://schemas.openxmlformats.org/officeDocument/2006/relationships" xmlns:m="http://schemas.openxmlformats.org/officeDocument/2006/math" xmlns:v="urn:schemas-microsoft-com:vml" xmlns:wp14="http://schemas.microsoft.com/office/word/2010/wordprocessingDrawing" xmlns:wp="http://schemas.openxmlformats.org/drawingml/2006/wordprocessingDrawing" xmlns:w10="urn:schemas-microsoft-com:office:word" xmlns:w="http://schemas.openxmlformats.org/wordprocessingml/2006/main" xmlns:w14="http://schemas.microsoft.com/office/word/2010/wordml" xmlns:wpg="http://schemas.microsoft.com/office/word/2010/wordprocessingGroup" xmlns:wpi="http://schemas.microsoft.com/office/word/2010/wordprocessingInk" xmlns:wne="http://schemas.microsoft.com/office/word/2006/wordml" xmlns:wps="http://schemas.microsoft.com/office/word/2010/wordprocessingShape" mc:Ignorable="w14 wp14">
   <w:footnote w:type="separator" w:id="-1">
     <w:p>
       <w:pPr>
@@ -790,7 +2805,7 @@
 </file>
 
 <file path=word/numbering.xml><?xml version="1.0" encoding="utf-8"?>
-<w:numbering xmlns:wpc="http://schemas.microsoft.com/office/word/2010/wordprocessingCanvas" xmlns:mc="http://schemas.openxmlformats.org/markup-compatibility/2006" xmlns:o="urn:schemas-microsoft-com:office:office" xmlns:r="http://schemas.openxmlformats.org/officeDocument/2006/relationships" xmlns:m="http://schemas.openxmlformats.org/officeDocument/2006/math" xmlns:v="urn:schemas-microsoft-com:vml" xmlns:wp14="http://schemas.microsoft.com/office/word/2010/wordprocessingDrawing" xmlns:wp="http://schemas.openxmlformats.org/drawingml/2006/wordprocessingDrawing" xmlns:w10="urn:schemas-microsoft-com:office:word" xmlns:w="http://schemas.openxmlformats.org/wordprocessingml/2006/main" xmlns:w14="http://schemas.microsoft.com/office/word/2010/wordml" xmlns:w15="http://schemas.microsoft.com/office/word/2012/wordml" xmlns:wpg="http://schemas.microsoft.com/office/word/2010/wordprocessingGroup" xmlns:wpi="http://schemas.microsoft.com/office/word/2010/wordprocessingInk" xmlns:wne="http://schemas.microsoft.com/office/word/2006/wordml" xmlns:wps="http://schemas.microsoft.com/office/word/2010/wordprocessingShape" mc:Ignorable="w14 w15 wp14">
+<w:numbering xmlns:wpc="http://schemas.microsoft.com/office/word/2010/wordprocessingCanvas" xmlns:mc="http://schemas.openxmlformats.org/markup-compatibility/2006" xmlns:o="urn:schemas-microsoft-com:office:office" xmlns:r="http://schemas.openxmlformats.org/officeDocument/2006/relationships" xmlns:m="http://schemas.openxmlformats.org/officeDocument/2006/math" xmlns:v="urn:schemas-microsoft-com:vml" xmlns:wp14="http://schemas.microsoft.com/office/word/2010/wordprocessingDrawing" xmlns:wp="http://schemas.openxmlformats.org/drawingml/2006/wordprocessingDrawing" xmlns:w10="urn:schemas-microsoft-com:office:word" xmlns:w="http://schemas.openxmlformats.org/wordprocessingml/2006/main" xmlns:w14="http://schemas.microsoft.com/office/word/2010/wordml" xmlns:wpg="http://schemas.microsoft.com/office/word/2010/wordprocessingGroup" xmlns:wpi="http://schemas.microsoft.com/office/word/2010/wordprocessingInk" xmlns:wne="http://schemas.microsoft.com/office/word/2006/wordml" xmlns:wps="http://schemas.microsoft.com/office/word/2010/wordprocessingShape" mc:Ignorable="w14 wp14">
   <w:abstractNum w:abstractNumId="0">
     <w:nsid w:val="0678699D"/>
     <w:multiLevelType w:val="hybridMultilevel"/>
@@ -1837,25 +3852,16 @@
   </w:num>
   <w:num w:numId="10">
     <w:abstractNumId w:val="1"/>
-    <w:lvlOverride w:ilvl="0"/>
-    <w:lvlOverride w:ilvl="1"/>
-    <w:lvlOverride w:ilvl="2"/>
-    <w:lvlOverride w:ilvl="3"/>
-    <w:lvlOverride w:ilvl="4"/>
-    <w:lvlOverride w:ilvl="5"/>
-    <w:lvlOverride w:ilvl="6"/>
-    <w:lvlOverride w:ilvl="7"/>
-    <w:lvlOverride w:ilvl="8"/>
   </w:num>
 </w:numbering>
 </file>
 
 <file path=word/styles.xml><?xml version="1.0" encoding="utf-8"?>
-<w:styles xmlns:mc="http://schemas.openxmlformats.org/markup-compatibility/2006" xmlns:r="http://schemas.openxmlformats.org/officeDocument/2006/relationships" xmlns:w="http://schemas.openxmlformats.org/wordprocessingml/2006/main" xmlns:w14="http://schemas.microsoft.com/office/word/2010/wordml" xmlns:w15="http://schemas.microsoft.com/office/word/2012/wordml" mc:Ignorable="w14 w15">
+<w:styles xmlns:mc="http://schemas.openxmlformats.org/markup-compatibility/2006" xmlns:r="http://schemas.openxmlformats.org/officeDocument/2006/relationships" xmlns:w="http://schemas.openxmlformats.org/wordprocessingml/2006/main" xmlns:w14="http://schemas.microsoft.com/office/word/2010/wordml" mc:Ignorable="w14">
   <w:docDefaults>
     <w:rPrDefault>
       <w:rPr>
-        <w:rFonts w:asciiTheme="minorHAnsi" w:eastAsiaTheme="minorHAnsi" w:hAnsiTheme="minorHAnsi" w:cstheme="minorBidi"/>
+        <w:rFonts w:asciiTheme="minorHAnsi" w:eastAsiaTheme="minorEastAsia" w:hAnsiTheme="minorHAnsi" w:cstheme="minorBidi"/>
         <w:sz w:val="22"/>
         <w:szCs w:val="22"/>
         <w:lang w:val="en-GB" w:eastAsia="en-US" w:bidi="ar-SA"/>
@@ -1863,386 +3869,157 @@
     </w:rPrDefault>
     <w:pPrDefault>
       <w:pPr>
-        <w:spacing w:after="160" w:line="259" w:lineRule="auto"/>
+        <w:spacing w:before="200" w:after="200" w:line="276" w:lineRule="auto"/>
       </w:pPr>
     </w:pPrDefault>
   </w:docDefaults>
-  <w:latentStyles w:defLockedState="0" w:defUIPriority="99" w:defSemiHidden="0" w:defUnhideWhenUsed="0" w:defQFormat="0" w:count="371">
-    <w:lsdException w:name="Normal" w:uiPriority="0" w:qFormat="1"/>
-    <w:lsdException w:name="heading 1" w:uiPriority="9" w:qFormat="1"/>
-    <w:lsdException w:name="heading 2" w:semiHidden="1" w:uiPriority="9" w:unhideWhenUsed="1" w:qFormat="1"/>
-    <w:lsdException w:name="heading 3" w:semiHidden="1" w:uiPriority="9" w:unhideWhenUsed="1" w:qFormat="1"/>
-    <w:lsdException w:name="heading 4" w:semiHidden="1" w:uiPriority="9" w:unhideWhenUsed="1" w:qFormat="1"/>
-    <w:lsdException w:name="heading 5" w:semiHidden="1" w:uiPriority="9" w:unhideWhenUsed="1" w:qFormat="1"/>
-    <w:lsdException w:name="heading 6" w:semiHidden="1" w:uiPriority="9" w:unhideWhenUsed="1" w:qFormat="1"/>
-    <w:lsdException w:name="heading 7" w:semiHidden="1" w:uiPriority="9" w:unhideWhenUsed="1" w:qFormat="1"/>
-    <w:lsdException w:name="heading 8" w:semiHidden="1" w:uiPriority="9" w:unhideWhenUsed="1" w:qFormat="1"/>
-    <w:lsdException w:name="heading 9" w:semiHidden="1" w:uiPriority="9" w:unhideWhenUsed="1" w:qFormat="1"/>
-    <w:lsdException w:name="index 1" w:semiHidden="1" w:unhideWhenUsed="1"/>
-    <w:lsdException w:name="index 2" w:semiHidden="1" w:unhideWhenUsed="1"/>
-    <w:lsdException w:name="index 3" w:semiHidden="1" w:unhideWhenUsed="1"/>
-    <w:lsdException w:name="index 4" w:semiHidden="1" w:unhideWhenUsed="1"/>
-    <w:lsdException w:name="index 5" w:semiHidden="1" w:unhideWhenUsed="1"/>
-    <w:lsdException w:name="index 6" w:semiHidden="1" w:unhideWhenUsed="1"/>
-    <w:lsdException w:name="index 7" w:semiHidden="1" w:unhideWhenUsed="1"/>
-    <w:lsdException w:name="index 8" w:semiHidden="1" w:unhideWhenUsed="1"/>
-    <w:lsdException w:name="index 9" w:semiHidden="1" w:unhideWhenUsed="1"/>
-    <w:lsdException w:name="toc 1" w:semiHidden="1" w:uiPriority="39" w:unhideWhenUsed="1"/>
-    <w:lsdException w:name="toc 2" w:semiHidden="1" w:uiPriority="39" w:unhideWhenUsed="1"/>
-    <w:lsdException w:name="toc 3" w:semiHidden="1" w:uiPriority="39" w:unhideWhenUsed="1"/>
-    <w:lsdException w:name="toc 4" w:semiHidden="1" w:uiPriority="39" w:unhideWhenUsed="1"/>
-    <w:lsdException w:name="toc 5" w:semiHidden="1" w:uiPriority="39" w:unhideWhenUsed="1"/>
-    <w:lsdException w:name="toc 6" w:semiHidden="1" w:uiPriority="39" w:unhideWhenUsed="1"/>
-    <w:lsdException w:name="toc 7" w:semiHidden="1" w:uiPriority="39" w:unhideWhenUsed="1"/>
-    <w:lsdException w:name="toc 8" w:semiHidden="1" w:uiPriority="39" w:unhideWhenUsed="1"/>
-    <w:lsdException w:name="toc 9" w:semiHidden="1" w:uiPriority="39" w:unhideWhenUsed="1"/>
-    <w:lsdException w:name="Normal Indent" w:semiHidden="1" w:unhideWhenUsed="1"/>
-    <w:lsdException w:name="footnote text" w:semiHidden="1" w:unhideWhenUsed="1"/>
-    <w:lsdException w:name="annotation text" w:semiHidden="1" w:unhideWhenUsed="1"/>
-    <w:lsdException w:name="header" w:semiHidden="1" w:unhideWhenUsed="1"/>
-    <w:lsdException w:name="footer" w:semiHidden="1" w:unhideWhenUsed="1"/>
-    <w:lsdException w:name="index heading" w:semiHidden="1" w:unhideWhenUsed="1"/>
-    <w:lsdException w:name="caption" w:semiHidden="1" w:uiPriority="35" w:unhideWhenUsed="1" w:qFormat="1"/>
-    <w:lsdException w:name="table of figures" w:semiHidden="1" w:unhideWhenUsed="1"/>
-    <w:lsdException w:name="envelope address" w:semiHidden="1" w:unhideWhenUsed="1"/>
-    <w:lsdException w:name="envelope return" w:semiHidden="1" w:unhideWhenUsed="1"/>
-    <w:lsdException w:name="footnote reference" w:semiHidden="1" w:unhideWhenUsed="1"/>
-    <w:lsdException w:name="annotation reference" w:semiHidden="1" w:unhideWhenUsed="1"/>
-    <w:lsdException w:name="line number" w:semiHidden="1" w:unhideWhenUsed="1"/>
-    <w:lsdException w:name="page number" w:semiHidden="1" w:unhideWhenUsed="1"/>
-    <w:lsdException w:name="endnote reference" w:semiHidden="1" w:unhideWhenUsed="1"/>
-    <w:lsdException w:name="endnote text" w:semiHidden="1" w:unhideWhenUsed="1"/>
-    <w:lsdException w:name="table of authorities" w:semiHidden="1" w:unhideWhenUsed="1"/>
-    <w:lsdException w:name="macro" w:semiHidden="1" w:unhideWhenUsed="1"/>
-    <w:lsdException w:name="toa heading" w:semiHidden="1" w:unhideWhenUsed="1"/>
-    <w:lsdException w:name="List" w:semiHidden="1" w:unhideWhenUsed="1"/>
-    <w:lsdException w:name="List Bullet" w:semiHidden="1" w:unhideWhenUsed="1"/>
-    <w:lsdException w:name="List Number" w:semiHidden="1" w:unhideWhenUsed="1"/>
-    <w:lsdException w:name="List 2" w:semiHidden="1" w:unhideWhenUsed="1"/>
-    <w:lsdException w:name="List 3" w:semiHidden="1" w:unhideWhenUsed="1"/>
-    <w:lsdException w:name="List 4" w:semiHidden="1" w:unhideWhenUsed="1"/>
-    <w:lsdException w:name="List 5" w:semiHidden="1" w:unhideWhenUsed="1"/>
-    <w:lsdException w:name="List Bullet 2" w:semiHidden="1" w:unhideWhenUsed="1"/>
-    <w:lsdException w:name="List Bullet 3" w:semiHidden="1" w:unhideWhenUsed="1"/>
-    <w:lsdException w:name="List Bullet 4" w:semiHidden="1" w:unhideWhenUsed="1"/>
-    <w:lsdException w:name="List Bullet 5" w:semiHidden="1" w:unhideWhenUsed="1"/>
-    <w:lsdException w:name="List Number 2" w:semiHidden="1" w:unhideWhenUsed="1"/>
-    <w:lsdException w:name="List Number 3" w:semiHidden="1" w:unhideWhenUsed="1"/>
-    <w:lsdException w:name="List Number 4" w:semiHidden="1" w:unhideWhenUsed="1"/>
-    <w:lsdException w:name="List Number 5" w:semiHidden="1" w:unhideWhenUsed="1"/>
-    <w:lsdException w:name="Title" w:uiPriority="10" w:qFormat="1"/>
-    <w:lsdException w:name="Closing" w:semiHidden="1" w:unhideWhenUsed="1"/>
-    <w:lsdException w:name="Signature" w:semiHidden="1" w:unhideWhenUsed="1"/>
-    <w:lsdException w:name="Default Paragraph Font" w:semiHidden="1" w:uiPriority="1" w:unhideWhenUsed="1"/>
-    <w:lsdException w:name="Body Text" w:semiHidden="1" w:unhideWhenUsed="1"/>
-    <w:lsdException w:name="Body Text Indent" w:semiHidden="1" w:unhideWhenUsed="1"/>
-    <w:lsdException w:name="List Continue" w:semiHidden="1" w:unhideWhenUsed="1"/>
-    <w:lsdException w:name="List Continue 2" w:semiHidden="1" w:unhideWhenUsed="1"/>
-    <w:lsdException w:name="List Continue 3" w:semiHidden="1" w:unhideWhenUsed="1"/>
-    <w:lsdException w:name="List Continue 4" w:semiHidden="1" w:unhideWhenUsed="1"/>
-    <w:lsdException w:name="List Continue 5" w:semiHidden="1" w:unhideWhenUsed="1"/>
-    <w:lsdException w:name="Message Header" w:semiHidden="1" w:unhideWhenUsed="1"/>
-    <w:lsdException w:name="Subtitle" w:uiPriority="11" w:qFormat="1"/>
-    <w:lsdException w:name="Salutation" w:semiHidden="1" w:unhideWhenUsed="1"/>
-    <w:lsdException w:name="Date" w:semiHidden="1" w:unhideWhenUsed="1"/>
-    <w:lsdException w:name="Body Text First Indent" w:semiHidden="1" w:unhideWhenUsed="1"/>
-    <w:lsdException w:name="Body Text First Indent 2" w:semiHidden="1" w:unhideWhenUsed="1"/>
-    <w:lsdException w:name="Note Heading" w:semiHidden="1" w:unhideWhenUsed="1"/>
-    <w:lsdException w:name="Body Text 2" w:semiHidden="1" w:unhideWhenUsed="1"/>
-    <w:lsdException w:name="Body Text 3" w:semiHidden="1" w:unhideWhenUsed="1"/>
-    <w:lsdException w:name="Body Text Indent 2" w:semiHidden="1" w:unhideWhenUsed="1"/>
-    <w:lsdException w:name="Body Text Indent 3" w:semiHidden="1" w:unhideWhenUsed="1"/>
-    <w:lsdException w:name="Block Text" w:semiHidden="1" w:unhideWhenUsed="1"/>
-    <w:lsdException w:name="Hyperlink" w:semiHidden="1" w:unhideWhenUsed="1"/>
-    <w:lsdException w:name="FollowedHyperlink" w:semiHidden="1" w:unhideWhenUsed="1"/>
-    <w:lsdException w:name="Strong" w:uiPriority="22" w:qFormat="1"/>
-    <w:lsdException w:name="Emphasis" w:uiPriority="20" w:qFormat="1"/>
-    <w:lsdException w:name="Document Map" w:semiHidden="1" w:unhideWhenUsed="1"/>
-    <w:lsdException w:name="Plain Text" w:semiHidden="1" w:unhideWhenUsed="1"/>
-    <w:lsdException w:name="E-mail Signature" w:semiHidden="1" w:unhideWhenUsed="1"/>
-    <w:lsdException w:name="HTML Top of Form" w:semiHidden="1" w:unhideWhenUsed="1"/>
-    <w:lsdException w:name="HTML Bottom of Form" w:semiHidden="1" w:unhideWhenUsed="1"/>
-    <w:lsdException w:name="Normal (Web)" w:semiHidden="1" w:unhideWhenUsed="1"/>
-    <w:lsdException w:name="HTML Acronym" w:semiHidden="1" w:unhideWhenUsed="1"/>
-    <w:lsdException w:name="HTML Address" w:semiHidden="1" w:unhideWhenUsed="1"/>
-    <w:lsdException w:name="HTML Cite" w:semiHidden="1" w:unhideWhenUsed="1"/>
-    <w:lsdException w:name="HTML Code" w:semiHidden="1" w:unhideWhenUsed="1"/>
-    <w:lsdException w:name="HTML Definition" w:semiHidden="1" w:unhideWhenUsed="1"/>
-    <w:lsdException w:name="HTML Keyboard" w:semiHidden="1" w:unhideWhenUsed="1"/>
-    <w:lsdException w:name="HTML Preformatted" w:semiHidden="1" w:unhideWhenUsed="1"/>
-    <w:lsdException w:name="HTML Sample" w:semiHidden="1" w:unhideWhenUsed="1"/>
-    <w:lsdException w:name="HTML Typewriter" w:semiHidden="1" w:unhideWhenUsed="1"/>
-    <w:lsdException w:name="HTML Variable" w:semiHidden="1" w:unhideWhenUsed="1"/>
-    <w:lsdException w:name="Normal Table" w:semiHidden="1" w:unhideWhenUsed="1"/>
-    <w:lsdException w:name="annotation subject" w:semiHidden="1" w:unhideWhenUsed="1"/>
-    <w:lsdException w:name="No List" w:semiHidden="1" w:unhideWhenUsed="1"/>
-    <w:lsdException w:name="Outline List 1" w:semiHidden="1" w:unhideWhenUsed="1"/>
-    <w:lsdException w:name="Outline List 2" w:semiHidden="1" w:unhideWhenUsed="1"/>
-    <w:lsdException w:name="Outline List 3" w:semiHidden="1" w:unhideWhenUsed="1"/>
-    <w:lsdException w:name="Table Simple 1" w:semiHidden="1" w:unhideWhenUsed="1"/>
-    <w:lsdException w:name="Table Simple 2" w:semiHidden="1" w:unhideWhenUsed="1"/>
-    <w:lsdException w:name="Table Simple 3" w:semiHidden="1" w:unhideWhenUsed="1"/>
-    <w:lsdException w:name="Table Classic 1" w:semiHidden="1" w:unhideWhenUsed="1"/>
-    <w:lsdException w:name="Table Classic 2" w:semiHidden="1" w:unhideWhenUsed="1"/>
-    <w:lsdException w:name="Table Classic 3" w:semiHidden="1" w:unhideWhenUsed="1"/>
-    <w:lsdException w:name="Table Classic 4" w:semiHidden="1" w:unhideWhenUsed="1"/>
-    <w:lsdException w:name="Table Colorful 1" w:semiHidden="1" w:unhideWhenUsed="1"/>
-    <w:lsdException w:name="Table Colorful 2" w:semiHidden="1" w:unhideWhenUsed="1"/>
-    <w:lsdException w:name="Table Colorful 3" w:semiHidden="1" w:unhideWhenUsed="1"/>
-    <w:lsdException w:name="Table Columns 1" w:semiHidden="1" w:unhideWhenUsed="1"/>
-    <w:lsdException w:name="Table Columns 2" w:semiHidden="1" w:unhideWhenUsed="1"/>
-    <w:lsdException w:name="Table Columns 3" w:semiHidden="1" w:unhideWhenUsed="1"/>
-    <w:lsdException w:name="Table Columns 4" w:semiHidden="1" w:unhideWhenUsed="1"/>
-    <w:lsdException w:name="Table Columns 5" w:semiHidden="1" w:unhideWhenUsed="1"/>
-    <w:lsdException w:name="Table Grid 1" w:semiHidden="1" w:unhideWhenUsed="1"/>
-    <w:lsdException w:name="Table Grid 2" w:semiHidden="1" w:unhideWhenUsed="1"/>
-    <w:lsdException w:name="Table Grid 3" w:semiHidden="1" w:unhideWhenUsed="1"/>
-    <w:lsdException w:name="Table Grid 4" w:semiHidden="1" w:unhideWhenUsed="1"/>
-    <w:lsdException w:name="Table Grid 5" w:semiHidden="1" w:unhideWhenUsed="1"/>
-    <w:lsdException w:name="Table Grid 6" w:semiHidden="1" w:unhideWhenUsed="1"/>
-    <w:lsdException w:name="Table Grid 7" w:semiHidden="1" w:unhideWhenUsed="1"/>
-    <w:lsdException w:name="Table Grid 8" w:semiHidden="1" w:unhideWhenUsed="1"/>
-    <w:lsdException w:name="Table List 1" w:semiHidden="1" w:unhideWhenUsed="1"/>
-    <w:lsdException w:name="Table List 2" w:semiHidden="1" w:unhideWhenUsed="1"/>
-    <w:lsdException w:name="Table List 3" w:semiHidden="1" w:unhideWhenUsed="1"/>
-    <w:lsdException w:name="Table List 4" w:semiHidden="1" w:unhideWhenUsed="1"/>
-    <w:lsdException w:name="Table List 5" w:semiHidden="1" w:unhideWhenUsed="1"/>
-    <w:lsdException w:name="Table List 6" w:semiHidden="1" w:unhideWhenUsed="1"/>
-    <w:lsdException w:name="Table List 7" w:semiHidden="1" w:unhideWhenUsed="1"/>
-    <w:lsdException w:name="Table List 8" w:semiHidden="1" w:unhideWhenUsed="1"/>
-    <w:lsdException w:name="Table 3D effects 1" w:semiHidden="1" w:unhideWhenUsed="1"/>
-    <w:lsdException w:name="Table 3D effects 2" w:semiHidden="1" w:unhideWhenUsed="1"/>
-    <w:lsdException w:name="Table 3D effects 3" w:semiHidden="1" w:unhideWhenUsed="1"/>
-    <w:lsdException w:name="Table Contemporary" w:semiHidden="1" w:unhideWhenUsed="1"/>
-    <w:lsdException w:name="Table Elegant" w:semiHidden="1" w:unhideWhenUsed="1"/>
-    <w:lsdException w:name="Table Professional" w:semiHidden="1" w:unhideWhenUsed="1"/>
-    <w:lsdException w:name="Table Subtle 1" w:semiHidden="1" w:unhideWhenUsed="1"/>
-    <w:lsdException w:name="Table Subtle 2" w:semiHidden="1" w:unhideWhenUsed="1"/>
-    <w:lsdException w:name="Table Web 1" w:semiHidden="1" w:unhideWhenUsed="1"/>
-    <w:lsdException w:name="Table Web 2" w:semiHidden="1" w:unhideWhenUsed="1"/>
-    <w:lsdException w:name="Table Web 3" w:semiHidden="1" w:unhideWhenUsed="1"/>
-    <w:lsdException w:name="Balloon Text" w:semiHidden="1" w:unhideWhenUsed="1"/>
-    <w:lsdException w:name="Table Grid" w:uiPriority="39"/>
-    <w:lsdException w:name="Table Theme" w:semiHidden="1" w:unhideWhenUsed="1"/>
-    <w:lsdException w:name="Placeholder Text" w:semiHidden="1"/>
-    <w:lsdException w:name="No Spacing" w:uiPriority="1" w:qFormat="1"/>
-    <w:lsdException w:name="Light Shading" w:uiPriority="60"/>
-    <w:lsdException w:name="Light List" w:uiPriority="61"/>
-    <w:lsdException w:name="Light Grid" w:uiPriority="62"/>
-    <w:lsdException w:name="Medium Shading 1" w:uiPriority="63"/>
-    <w:lsdException w:name="Medium Shading 2" w:uiPriority="64"/>
-    <w:lsdException w:name="Medium List 1" w:uiPriority="65"/>
-    <w:lsdException w:name="Medium List 2" w:uiPriority="66"/>
-    <w:lsdException w:name="Medium Grid 1" w:uiPriority="67"/>
-    <w:lsdException w:name="Medium Grid 2" w:uiPriority="68"/>
-    <w:lsdException w:name="Medium Grid 3" w:uiPriority="69"/>
-    <w:lsdException w:name="Dark List" w:uiPriority="70"/>
-    <w:lsdException w:name="Colorful Shading" w:uiPriority="71"/>
-    <w:lsdException w:name="Colorful List" w:uiPriority="72"/>
-    <w:lsdException w:name="Colorful Grid" w:uiPriority="73"/>
-    <w:lsdException w:name="Light Shading Accent 1" w:uiPriority="60"/>
-    <w:lsdException w:name="Light List Accent 1" w:uiPriority="61"/>
-    <w:lsdException w:name="Light Grid Accent 1" w:uiPriority="62"/>
-    <w:lsdException w:name="Medium Shading 1 Accent 1" w:uiPriority="63"/>
-    <w:lsdException w:name="Medium Shading 2 Accent 1" w:uiPriority="64"/>
-    <w:lsdException w:name="Medium List 1 Accent 1" w:uiPriority="65"/>
-    <w:lsdException w:name="Revision" w:semiHidden="1"/>
-    <w:lsdException w:name="List Paragraph" w:uiPriority="34" w:qFormat="1"/>
-    <w:lsdException w:name="Quote" w:uiPriority="29" w:qFormat="1"/>
-    <w:lsdException w:name="Intense Quote" w:uiPriority="30" w:qFormat="1"/>
-    <w:lsdException w:name="Medium List 2 Accent 1" w:uiPriority="66"/>
-    <w:lsdException w:name="Medium Grid 1 Accent 1" w:uiPriority="67"/>
-    <w:lsdException w:name="Medium Grid 2 Accent 1" w:uiPriority="68"/>
-    <w:lsdException w:name="Medium Grid 3 Accent 1" w:uiPriority="69"/>
-    <w:lsdException w:name="Dark List Accent 1" w:uiPriority="70"/>
-    <w:lsdException w:name="Colorful Shading Accent 1" w:uiPriority="71"/>
-    <w:lsdException w:name="Colorful List Accent 1" w:uiPriority="72"/>
-    <w:lsdException w:name="Colorful Grid Accent 1" w:uiPriority="73"/>
-    <w:lsdException w:name="Light Shading Accent 2" w:uiPriority="60"/>
-    <w:lsdException w:name="Light List Accent 2" w:uiPriority="61"/>
-    <w:lsdException w:name="Light Grid Accent 2" w:uiPriority="62"/>
-    <w:lsdException w:name="Medium Shading 1 Accent 2" w:uiPriority="63"/>
-    <w:lsdException w:name="Medium Shading 2 Accent 2" w:uiPriority="64"/>
-    <w:lsdException w:name="Medium List 1 Accent 2" w:uiPriority="65"/>
-    <w:lsdException w:name="Medium List 2 Accent 2" w:uiPriority="66"/>
-    <w:lsdException w:name="Medium Grid 1 Accent 2" w:uiPriority="67"/>
-    <w:lsdException w:name="Medium Grid 2 Accent 2" w:uiPriority="68"/>
-    <w:lsdException w:name="Medium Grid 3 Accent 2" w:uiPriority="69"/>
-    <w:lsdException w:name="Dark List Accent 2" w:uiPriority="70"/>
-    <w:lsdException w:name="Colorful Shading Accent 2" w:uiPriority="71"/>
-    <w:lsdException w:name="Colorful List Accent 2" w:uiPriority="72"/>
-    <w:lsdException w:name="Colorful Grid Accent 2" w:uiPriority="73"/>
-    <w:lsdException w:name="Light Shading Accent 3" w:uiPriority="60"/>
-    <w:lsdException w:name="Light List Accent 3" w:uiPriority="61"/>
-    <w:lsdException w:name="Light Grid Accent 3" w:uiPriority="62"/>
-    <w:lsdException w:name="Medium Shading 1 Accent 3" w:uiPriority="63"/>
-    <w:lsdException w:name="Medium Shading 2 Accent 3" w:uiPriority="64"/>
-    <w:lsdException w:name="Medium List 1 Accent 3" w:uiPriority="65"/>
-    <w:lsdException w:name="Medium List 2 Accent 3" w:uiPriority="66"/>
-    <w:lsdException w:name="Medium Grid 1 Accent 3" w:uiPriority="67"/>
-    <w:lsdException w:name="Medium Grid 2 Accent 3" w:uiPriority="68"/>
-    <w:lsdException w:name="Medium Grid 3 Accent 3" w:uiPriority="69"/>
-    <w:lsdException w:name="Dark List Accent 3" w:uiPriority="70"/>
-    <w:lsdException w:name="Colorful Shading Accent 3" w:uiPriority="71"/>
-    <w:lsdException w:name="Colorful List Accent 3" w:uiPriority="72"/>
-    <w:lsdException w:name="Colorful Grid Accent 3" w:uiPriority="73"/>
-    <w:lsdException w:name="Light Shading Accent 4" w:uiPriority="60"/>
-    <w:lsdException w:name="Light List Accent 4" w:uiPriority="61"/>
-    <w:lsdException w:name="Light Grid Accent 4" w:uiPriority="62"/>
-    <w:lsdException w:name="Medium Shading 1 Accent 4" w:uiPriority="63"/>
-    <w:lsdException w:name="Medium Shading 2 Accent 4" w:uiPriority="64"/>
-    <w:lsdException w:name="Medium List 1 Accent 4" w:uiPriority="65"/>
-    <w:lsdException w:name="Medium List 2 Accent 4" w:uiPriority="66"/>
-    <w:lsdException w:name="Medium Grid 1 Accent 4" w:uiPriority="67"/>
-    <w:lsdException w:name="Medium Grid 2 Accent 4" w:uiPriority="68"/>
-    <w:lsdException w:name="Medium Grid 3 Accent 4" w:uiPriority="69"/>
-    <w:lsdException w:name="Dark List Accent 4" w:uiPriority="70"/>
-    <w:lsdException w:name="Colorful Shading Accent 4" w:uiPriority="71"/>
-    <w:lsdException w:name="Colorful List Accent 4" w:uiPriority="72"/>
-    <w:lsdException w:name="Colorful Grid Accent 4" w:uiPriority="73"/>
-    <w:lsdException w:name="Light Shading Accent 5" w:uiPriority="60"/>
-    <w:lsdException w:name="Light List Accent 5" w:uiPriority="61"/>
-    <w:lsdException w:name="Light Grid Accent 5" w:uiPriority="62"/>
-    <w:lsdException w:name="Medium Shading 1 Accent 5" w:uiPriority="63"/>
-    <w:lsdException w:name="Medium Shading 2 Accent 5" w:uiPriority="64"/>
-    <w:lsdException w:name="Medium List 1 Accent 5" w:uiPriority="65"/>
-    <w:lsdException w:name="Medium List 2 Accent 5" w:uiPriority="66"/>
-    <w:lsdException w:name="Medium Grid 1 Accent 5" w:uiPriority="67"/>
-    <w:lsdException w:name="Medium Grid 2 Accent 5" w:uiPriority="68"/>
-    <w:lsdException w:name="Medium Grid 3 Accent 5" w:uiPriority="69"/>
-    <w:lsdException w:name="Dark List Accent 5" w:uiPriority="70"/>
-    <w:lsdException w:name="Colorful Shading Accent 5" w:uiPriority="71"/>
-    <w:lsdException w:name="Colorful List Accent 5" w:uiPriority="72"/>
-    <w:lsdException w:name="Colorful Grid Accent 5" w:uiPriority="73"/>
-    <w:lsdException w:name="Light Shading Accent 6" w:uiPriority="60"/>
-    <w:lsdException w:name="Light List Accent 6" w:uiPriority="61"/>
-    <w:lsdException w:name="Light Grid Accent 6" w:uiPriority="62"/>
-    <w:lsdException w:name="Medium Shading 1 Accent 6" w:uiPriority="63"/>
-    <w:lsdException w:name="Medium Shading 2 Accent 6" w:uiPriority="64"/>
-    <w:lsdException w:name="Medium List 1 Accent 6" w:uiPriority="65"/>
-    <w:lsdException w:name="Medium List 2 Accent 6" w:uiPriority="66"/>
-    <w:lsdException w:name="Medium Grid 1 Accent 6" w:uiPriority="67"/>
-    <w:lsdException w:name="Medium Grid 2 Accent 6" w:uiPriority="68"/>
-    <w:lsdException w:name="Medium Grid 3 Accent 6" w:uiPriority="69"/>
-    <w:lsdException w:name="Dark List Accent 6" w:uiPriority="70"/>
-    <w:lsdException w:name="Colorful Shading Accent 6" w:uiPriority="71"/>
-    <w:lsdException w:name="Colorful List Accent 6" w:uiPriority="72"/>
-    <w:lsdException w:name="Colorful Grid Accent 6" w:uiPriority="73"/>
-    <w:lsdException w:name="Subtle Emphasis" w:uiPriority="19" w:qFormat="1"/>
-    <w:lsdException w:name="Intense Emphasis" w:uiPriority="21" w:qFormat="1"/>
-    <w:lsdException w:name="Subtle Reference" w:uiPriority="31" w:qFormat="1"/>
-    <w:lsdException w:name="Intense Reference" w:uiPriority="32" w:qFormat="1"/>
-    <w:lsdException w:name="Book Title" w:uiPriority="33" w:qFormat="1"/>
-    <w:lsdException w:name="Bibliography" w:semiHidden="1" w:uiPriority="37" w:unhideWhenUsed="1"/>
-    <w:lsdException w:name="TOC Heading" w:semiHidden="1" w:uiPriority="39" w:unhideWhenUsed="1" w:qFormat="1"/>
-    <w:lsdException w:name="Plain Table 1" w:uiPriority="41"/>
-    <w:lsdException w:name="Plain Table 2" w:uiPriority="42"/>
-    <w:lsdException w:name="Plain Table 3" w:uiPriority="43"/>
-    <w:lsdException w:name="Plain Table 4" w:uiPriority="44"/>
-    <w:lsdException w:name="Plain Table 5" w:uiPriority="45"/>
-    <w:lsdException w:name="Grid Table Light" w:uiPriority="40"/>
-    <w:lsdException w:name="Grid Table 1 Light" w:uiPriority="46"/>
-    <w:lsdException w:name="Grid Table 2" w:uiPriority="47"/>
-    <w:lsdException w:name="Grid Table 3" w:uiPriority="48"/>
-    <w:lsdException w:name="Grid Table 4" w:uiPriority="49"/>
-    <w:lsdException w:name="Grid Table 5 Dark" w:uiPriority="50"/>
-    <w:lsdException w:name="Grid Table 6 Colorful" w:uiPriority="51"/>
-    <w:lsdException w:name="Grid Table 7 Colorful" w:uiPriority="52"/>
-    <w:lsdException w:name="Grid Table 1 Light Accent 1" w:uiPriority="46"/>
-    <w:lsdException w:name="Grid Table 2 Accent 1" w:uiPriority="47"/>
-    <w:lsdException w:name="Grid Table 3 Accent 1" w:uiPriority="48"/>
-    <w:lsdException w:name="Grid Table 4 Accent 1" w:uiPriority="49"/>
-    <w:lsdException w:name="Grid Table 5 Dark Accent 1" w:uiPriority="50"/>
-    <w:lsdException w:name="Grid Table 6 Colorful Accent 1" w:uiPriority="51"/>
-    <w:lsdException w:name="Grid Table 7 Colorful Accent 1" w:uiPriority="52"/>
-    <w:lsdException w:name="Grid Table 1 Light Accent 2" w:uiPriority="46"/>
-    <w:lsdException w:name="Grid Table 2 Accent 2" w:uiPriority="47"/>
-    <w:lsdException w:name="Grid Table 3 Accent 2" w:uiPriority="48"/>
-    <w:lsdException w:name="Grid Table 4 Accent 2" w:uiPriority="49"/>
-    <w:lsdException w:name="Grid Table 5 Dark Accent 2" w:uiPriority="50"/>
-    <w:lsdException w:name="Grid Table 6 Colorful Accent 2" w:uiPriority="51"/>
-    <w:lsdException w:name="Grid Table 7 Colorful Accent 2" w:uiPriority="52"/>
-    <w:lsdException w:name="Grid Table 1 Light Accent 3" w:uiPriority="46"/>
-    <w:lsdException w:name="Grid Table 2 Accent 3" w:uiPriority="47"/>
-    <w:lsdException w:name="Grid Table 3 Accent 3" w:uiPriority="48"/>
-    <w:lsdException w:name="Grid Table 4 Accent 3" w:uiPriority="49"/>
-    <w:lsdException w:name="Grid Table 5 Dark Accent 3" w:uiPriority="50"/>
-    <w:lsdException w:name="Grid Table 6 Colorful Accent 3" w:uiPriority="51"/>
-    <w:lsdException w:name="Grid Table 7 Colorful Accent 3" w:uiPriority="52"/>
-    <w:lsdException w:name="Grid Table 1 Light Accent 4" w:uiPriority="46"/>
-    <w:lsdException w:name="Grid Table 2 Accent 4" w:uiPriority="47"/>
-    <w:lsdException w:name="Grid Table 3 Accent 4" w:uiPriority="48"/>
-    <w:lsdException w:name="Grid Table 4 Accent 4" w:uiPriority="49"/>
-    <w:lsdException w:name="Grid Table 5 Dark Accent 4" w:uiPriority="50"/>
-    <w:lsdException w:name="Grid Table 6 Colorful Accent 4" w:uiPriority="51"/>
-    <w:lsdException w:name="Grid Table 7 Colorful Accent 4" w:uiPriority="52"/>
-    <w:lsdException w:name="Grid Table 1 Light Accent 5" w:uiPriority="46"/>
-    <w:lsdException w:name="Grid Table 2 Accent 5" w:uiPriority="47"/>
-    <w:lsdException w:name="Grid Table 3 Accent 5" w:uiPriority="48"/>
-    <w:lsdException w:name="Grid Table 4 Accent 5" w:uiPriority="49"/>
-    <w:lsdException w:name="Grid Table 5 Dark Accent 5" w:uiPriority="50"/>
-    <w:lsdException w:name="Grid Table 6 Colorful Accent 5" w:uiPriority="51"/>
-    <w:lsdException w:name="Grid Table 7 Colorful Accent 5" w:uiPriority="52"/>
-    <w:lsdException w:name="Grid Table 1 Light Accent 6" w:uiPriority="46"/>
-    <w:lsdException w:name="Grid Table 2 Accent 6" w:uiPriority="47"/>
-    <w:lsdException w:name="Grid Table 3 Accent 6" w:uiPriority="48"/>
-    <w:lsdException w:name="Grid Table 4 Accent 6" w:uiPriority="49"/>
-    <w:lsdException w:name="Grid Table 5 Dark Accent 6" w:uiPriority="50"/>
-    <w:lsdException w:name="Grid Table 6 Colorful Accent 6" w:uiPriority="51"/>
-    <w:lsdException w:name="Grid Table 7 Colorful Accent 6" w:uiPriority="52"/>
-    <w:lsdException w:name="List Table 1 Light" w:uiPriority="46"/>
-    <w:lsdException w:name="List Table 2" w:uiPriority="47"/>
-    <w:lsdException w:name="List Table 3" w:uiPriority="48"/>
-    <w:lsdException w:name="List Table 4" w:uiPriority="49"/>
-    <w:lsdException w:name="List Table 5 Dark" w:uiPriority="50"/>
-    <w:lsdException w:name="List Table 6 Colorful" w:uiPriority="51"/>
-    <w:lsdException w:name="List Table 7 Colorful" w:uiPriority="52"/>
-    <w:lsdException w:name="List Table 1 Light Accent 1" w:uiPriority="46"/>
-    <w:lsdException w:name="List Table 2 Accent 1" w:uiPriority="47"/>
-    <w:lsdException w:name="List Table 3 Accent 1" w:uiPriority="48"/>
-    <w:lsdException w:name="List Table 4 Accent 1" w:uiPriority="49"/>
-    <w:lsdException w:name="List Table 5 Dark Accent 1" w:uiPriority="50"/>
-    <w:lsdException w:name="List Table 6 Colorful Accent 1" w:uiPriority="51"/>
-    <w:lsdException w:name="List Table 7 Colorful Accent 1" w:uiPriority="52"/>
-    <w:lsdException w:name="List Table 1 Light Accent 2" w:uiPriority="46"/>
-    <w:lsdException w:name="List Table 2 Accent 2" w:uiPriority="47"/>
-    <w:lsdException w:name="List Table 3 Accent 2" w:uiPriority="48"/>
-    <w:lsdException w:name="List Table 4 Accent 2" w:uiPriority="49"/>
-    <w:lsdException w:name="List Table 5 Dark Accent 2" w:uiPriority="50"/>
-    <w:lsdException w:name="List Table 6 Colorful Accent 2" w:uiPriority="51"/>
-    <w:lsdException w:name="List Table 7 Colorful Accent 2" w:uiPriority="52"/>
-    <w:lsdException w:name="List Table 1 Light Accent 3" w:uiPriority="46"/>
-    <w:lsdException w:name="List Table 2 Accent 3" w:uiPriority="47"/>
-    <w:lsdException w:name="List Table 3 Accent 3" w:uiPriority="48"/>
-    <w:lsdException w:name="List Table 4 Accent 3" w:uiPriority="49"/>
-    <w:lsdException w:name="List Table 5 Dark Accent 3" w:uiPriority="50"/>
-    <w:lsdException w:name="List Table 6 Colorful Accent 3" w:uiPriority="51"/>
-    <w:lsdException w:name="List Table 7 Colorful Accent 3" w:uiPriority="52"/>
-    <w:lsdException w:name="List Table 1 Light Accent 4" w:uiPriority="46"/>
-    <w:lsdException w:name="List Table 2 Accent 4" w:uiPriority="47"/>
-    <w:lsdException w:name="List Table 3 Accent 4" w:uiPriority="48"/>
-    <w:lsdException w:name="List Table 4 Accent 4" w:uiPriority="49"/>
-    <w:lsdException w:name="List Table 5 Dark Accent 4" w:uiPriority="50"/>
-    <w:lsdException w:name="List Table 6 Colorful Accent 4" w:uiPriority="51"/>
-    <w:lsdException w:name="List Table 7 Colorful Accent 4" w:uiPriority="52"/>
-    <w:lsdException w:name="List Table 1 Light Accent 5" w:uiPriority="46"/>
-    <w:lsdException w:name="List Table 2 Accent 5" w:uiPriority="47"/>
-    <w:lsdException w:name="List Table 3 Accent 5" w:uiPriority="48"/>
-    <w:lsdException w:name="List Table 4 Accent 5" w:uiPriority="49"/>
-    <w:lsdException w:name="List Table 5 Dark Accent 5" w:uiPriority="50"/>
-    <w:lsdException w:name="List Table 6 Colorful Accent 5" w:uiPriority="51"/>
-    <w:lsdException w:name="List Table 7 Colorful Accent 5" w:uiPriority="52"/>
-    <w:lsdException w:name="List Table 1 Light Accent 6" w:uiPriority="46"/>
-    <w:lsdException w:name="List Table 2 Accent 6" w:uiPriority="47"/>
-    <w:lsdException w:name="List Table 3 Accent 6" w:uiPriority="48"/>
-    <w:lsdException w:name="List Table 4 Accent 6" w:uiPriority="49"/>
-    <w:lsdException w:name="List Table 5 Dark Accent 6" w:uiPriority="50"/>
-    <w:lsdException w:name="List Table 6 Colorful Accent 6" w:uiPriority="51"/>
-    <w:lsdException w:name="List Table 7 Colorful Accent 6" w:uiPriority="52"/>
+  <w:latentStyles w:defLockedState="0" w:defUIPriority="99" w:defSemiHidden="1" w:defUnhideWhenUsed="1" w:defQFormat="0" w:count="267">
+    <w:lsdException w:name="Normal" w:semiHidden="0" w:uiPriority="0" w:unhideWhenUsed="0" w:qFormat="1"/>
+    <w:lsdException w:name="heading 1" w:semiHidden="0" w:uiPriority="9" w:unhideWhenUsed="0" w:qFormat="1"/>
+    <w:lsdException w:name="heading 2" w:uiPriority="9" w:qFormat="1"/>
+    <w:lsdException w:name="heading 3" w:uiPriority="9" w:qFormat="1"/>
+    <w:lsdException w:name="heading 4" w:uiPriority="9" w:qFormat="1"/>
+    <w:lsdException w:name="heading 5" w:uiPriority="9" w:qFormat="1"/>
+    <w:lsdException w:name="heading 6" w:uiPriority="9" w:qFormat="1"/>
+    <w:lsdException w:name="heading 7" w:uiPriority="9" w:qFormat="1"/>
+    <w:lsdException w:name="heading 8" w:uiPriority="9" w:qFormat="1"/>
+    <w:lsdException w:name="heading 9" w:uiPriority="9" w:qFormat="1"/>
+    <w:lsdException w:name="toc 1" w:uiPriority="39"/>
+    <w:lsdException w:name="toc 2" w:uiPriority="39"/>
+    <w:lsdException w:name="toc 3" w:uiPriority="39"/>
+    <w:lsdException w:name="toc 4" w:uiPriority="39"/>
+    <w:lsdException w:name="toc 5" w:uiPriority="39"/>
+    <w:lsdException w:name="toc 6" w:uiPriority="39"/>
+    <w:lsdException w:name="toc 7" w:uiPriority="39"/>
+    <w:lsdException w:name="toc 8" w:uiPriority="39"/>
+    <w:lsdException w:name="toc 9" w:uiPriority="39"/>
+    <w:lsdException w:name="caption" w:uiPriority="35" w:qFormat="1"/>
+    <w:lsdException w:name="Title" w:semiHidden="0" w:uiPriority="10" w:unhideWhenUsed="0" w:qFormat="1"/>
+    <w:lsdException w:name="Default Paragraph Font" w:uiPriority="1"/>
+    <w:lsdException w:name="Subtitle" w:semiHidden="0" w:uiPriority="11" w:unhideWhenUsed="0" w:qFormat="1"/>
+    <w:lsdException w:name="Strong" w:semiHidden="0" w:uiPriority="22" w:unhideWhenUsed="0" w:qFormat="1"/>
+    <w:lsdException w:name="Emphasis" w:semiHidden="0" w:uiPriority="20" w:unhideWhenUsed="0" w:qFormat="1"/>
+    <w:lsdException w:name="Table Grid" w:semiHidden="0" w:uiPriority="39" w:unhideWhenUsed="0"/>
+    <w:lsdException w:name="Placeholder Text" w:unhideWhenUsed="0"/>
+    <w:lsdException w:name="No Spacing" w:semiHidden="0" w:uiPriority="1" w:unhideWhenUsed="0" w:qFormat="1"/>
+    <w:lsdException w:name="Light Shading" w:semiHidden="0" w:uiPriority="60" w:unhideWhenUsed="0"/>
+    <w:lsdException w:name="Light List" w:semiHidden="0" w:uiPriority="61" w:unhideWhenUsed="0"/>
+    <w:lsdException w:name="Light Grid" w:semiHidden="0" w:uiPriority="62" w:unhideWhenUsed="0"/>
+    <w:lsdException w:name="Medium Shading 1" w:semiHidden="0" w:uiPriority="63" w:unhideWhenUsed="0"/>
+    <w:lsdException w:name="Medium Shading 2" w:semiHidden="0" w:uiPriority="64" w:unhideWhenUsed="0"/>
+    <w:lsdException w:name="Medium List 1" w:semiHidden="0" w:uiPriority="65" w:unhideWhenUsed="0"/>
+    <w:lsdException w:name="Medium List 2" w:semiHidden="0" w:uiPriority="66" w:unhideWhenUsed="0"/>
+    <w:lsdException w:name="Medium Grid 1" w:semiHidden="0" w:uiPriority="67" w:unhideWhenUsed="0"/>
+    <w:lsdException w:name="Medium Grid 2" w:semiHidden="0" w:uiPriority="68" w:unhideWhenUsed="0"/>
+    <w:lsdException w:name="Medium Grid 3" w:semiHidden="0" w:uiPriority="69" w:unhideWhenUsed="0"/>
+    <w:lsdException w:name="Dark List" w:semiHidden="0" w:uiPriority="70" w:unhideWhenUsed="0"/>
+    <w:lsdException w:name="Colorful Shading" w:semiHidden="0" w:uiPriority="71" w:unhideWhenUsed="0"/>
+    <w:lsdException w:name="Colorful List" w:semiHidden="0" w:uiPriority="72" w:unhideWhenUsed="0"/>
+    <w:lsdException w:name="Colorful Grid" w:semiHidden="0" w:uiPriority="73" w:unhideWhenUsed="0"/>
+    <w:lsdException w:name="Light Shading Accent 1" w:semiHidden="0" w:uiPriority="60" w:unhideWhenUsed="0"/>
+    <w:lsdException w:name="Light List Accent 1" w:semiHidden="0" w:uiPriority="61" w:unhideWhenUsed="0"/>
+    <w:lsdException w:name="Light Grid Accent 1" w:semiHidden="0" w:uiPriority="62" w:unhideWhenUsed="0"/>
+    <w:lsdException w:name="Medium Shading 1 Accent 1" w:semiHidden="0" w:uiPriority="63" w:unhideWhenUsed="0"/>
+    <w:lsdException w:name="Medium Shading 2 Accent 1" w:semiHidden="0" w:uiPriority="64" w:unhideWhenUsed="0"/>
+    <w:lsdException w:name="Medium List 1 Accent 1" w:semiHidden="0" w:uiPriority="65" w:unhideWhenUsed="0"/>
+    <w:lsdException w:name="Revision" w:unhideWhenUsed="0"/>
+    <w:lsdException w:name="List Paragraph" w:semiHidden="0" w:uiPriority="34" w:unhideWhenUsed="0" w:qFormat="1"/>
+    <w:lsdException w:name="Quote" w:semiHidden="0" w:uiPriority="29" w:unhideWhenUsed="0" w:qFormat="1"/>
+    <w:lsdException w:name="Intense Quote" w:semiHidden="0" w:uiPriority="30" w:unhideWhenUsed="0" w:qFormat="1"/>
+    <w:lsdException w:name="Medium List 2 Accent 1" w:semiHidden="0" w:uiPriority="66" w:unhideWhenUsed="0"/>
+    <w:lsdException w:name="Medium Grid 1 Accent 1" w:semiHidden="0" w:uiPriority="67" w:unhideWhenUsed="0"/>
+    <w:lsdException w:name="Medium Grid 2 Accent 1" w:semiHidden="0" w:uiPriority="68" w:unhideWhenUsed="0"/>
+    <w:lsdException w:name="Medium Grid 3 Accent 1" w:semiHidden="0" w:uiPriority="69" w:unhideWhenUsed="0"/>
+    <w:lsdException w:name="Dark List Accent 1" w:semiHidden="0" w:uiPriority="70" w:unhideWhenUsed="0"/>
+    <w:lsdException w:name="Colorful Shading Accent 1" w:semiHidden="0" w:uiPriority="71" w:unhideWhenUsed="0"/>
+    <w:lsdException w:name="Colorful List Accent 1" w:semiHidden="0" w:uiPriority="72" w:unhideWhenUsed="0"/>
+    <w:lsdException w:name="Colorful Grid Accent 1" w:semiHidden="0" w:uiPriority="73" w:unhideWhenUsed="0"/>
+    <w:lsdException w:name="Light Shading Accent 2" w:semiHidden="0" w:uiPriority="60" w:unhideWhenUsed="0"/>
+    <w:lsdException w:name="Light List Accent 2" w:semiHidden="0" w:uiPriority="61" w:unhideWhenUsed="0"/>
+    <w:lsdException w:name="Light Grid Accent 2" w:semiHidden="0" w:uiPriority="62" w:unhideWhenUsed="0"/>
+    <w:lsdException w:name="Medium Shading 1 Accent 2" w:semiHidden="0" w:uiPriority="63" w:unhideWhenUsed="0"/>
+    <w:lsdException w:name="Medium Shading 2 Accent 2" w:semiHidden="0" w:uiPriority="64" w:unhideWhenUsed="0"/>
+    <w:lsdException w:name="Medium List 1 Accent 2" w:semiHidden="0" w:uiPriority="65" w:unhideWhenUsed="0"/>
+    <w:lsdException w:name="Medium List 2 Accent 2" w:semiHidden="0" w:uiPriority="66" w:unhideWhenUsed="0"/>
+    <w:lsdException w:name="Medium Grid 1 Accent 2" w:semiHidden="0" w:uiPriority="67" w:unhideWhenUsed="0"/>
+    <w:lsdException w:name="Medium Grid 2 Accent 2" w:semiHidden="0" w:uiPriority="68" w:unhideWhenUsed="0"/>
+    <w:lsdException w:name="Medium Grid 3 Accent 2" w:semiHidden="0" w:uiPriority="69" w:unhideWhenUsed="0"/>
+    <w:lsdException w:name="Dark List Accent 2" w:semiHidden="0" w:uiPriority="70" w:unhideWhenUsed="0"/>
+    <w:lsdException w:name="Colorful Shading Accent 2" w:semiHidden="0" w:uiPriority="71" w:unhideWhenUsed="0"/>
+    <w:lsdException w:name="Colorful List Accent 2" w:semiHidden="0" w:uiPriority="72" w:unhideWhenUsed="0"/>
+    <w:lsdException w:name="Colorful Grid Accent 2" w:semiHidden="0" w:uiPriority="73" w:unhideWhenUsed="0"/>
+    <w:lsdException w:name="Light Shading Accent 3" w:semiHidden="0" w:uiPriority="60" w:unhideWhenUsed="0"/>
+    <w:lsdException w:name="Light List Accent 3" w:semiHidden="0" w:uiPriority="61" w:unhideWhenUsed="0"/>
+    <w:lsdException w:name="Light Grid Accent 3" w:semiHidden="0" w:uiPriority="62" w:unhideWhenUsed="0"/>
+    <w:lsdException w:name="Medium Shading 1 Accent 3" w:semiHidden="0" w:uiPriority="63" w:unhideWhenUsed="0"/>
+    <w:lsdException w:name="Medium Shading 2 Accent 3" w:semiHidden="0" w:uiPriority="64" w:unhideWhenUsed="0"/>
+    <w:lsdException w:name="Medium List 1 Accent 3" w:semiHidden="0" w:uiPriority="65" w:unhideWhenUsed="0"/>
+    <w:lsdException w:name="Medium List 2 Accent 3" w:semiHidden="0" w:uiPriority="66" w:unhideWhenUsed="0"/>
+    <w:lsdException w:name="Medium Grid 1 Accent 3" w:semiHidden="0" w:uiPriority="67" w:unhideWhenUsed="0"/>
+    <w:lsdException w:name="Medium Grid 2 Accent 3" w:semiHidden="0" w:uiPriority="68" w:unhideWhenUsed="0"/>
+    <w:lsdException w:name="Medium Grid 3 Accent 3" w:semiHidden="0" w:uiPriority="69" w:unhideWhenUsed="0"/>
+    <w:lsdException w:name="Dark List Accent 3" w:semiHidden="0" w:uiPriority="70" w:unhideWhenUsed="0"/>
+    <w:lsdException w:name="Colorful Shading Accent 3" w:semiHidden="0" w:uiPriority="71" w:unhideWhenUsed="0"/>
+    <w:lsdException w:name="Colorful List Accent 3" w:semiHidden="0" w:uiPriority="72" w:unhideWhenUsed="0"/>
+    <w:lsdException w:name="Colorful Grid Accent 3" w:semiHidden="0" w:uiPriority="73" w:unhideWhenUsed="0"/>
+    <w:lsdException w:name="Light Shading Accent 4" w:semiHidden="0" w:uiPriority="60" w:unhideWhenUsed="0"/>
+    <w:lsdException w:name="Light List Accent 4" w:semiHidden="0" w:uiPriority="61" w:unhideWhenUsed="0"/>
+    <w:lsdException w:name="Light Grid Accent 4" w:semiHidden="0" w:uiPriority="62" w:unhideWhenUsed="0"/>
+    <w:lsdException w:name="Medium Shading 1 Accent 4" w:semiHidden="0" w:uiPriority="63" w:unhideWhenUsed="0"/>
+    <w:lsdException w:name="Medium Shading 2 Accent 4" w:semiHidden="0" w:uiPriority="64" w:unhideWhenUsed="0"/>
+    <w:lsdException w:name="Medium List 1 Accent 4" w:semiHidden="0" w:uiPriority="65" w:unhideWhenUsed="0"/>
+    <w:lsdException w:name="Medium List 2 Accent 4" w:semiHidden="0" w:uiPriority="66" w:unhideWhenUsed="0"/>
+    <w:lsdException w:name="Medium Grid 1 Accent 4" w:semiHidden="0" w:uiPriority="67" w:unhideWhenUsed="0"/>
+    <w:lsdException w:name="Medium Grid 2 Accent 4" w:semiHidden="0" w:uiPriority="68" w:unhideWhenUsed="0"/>
+    <w:lsdException w:name="Medium Grid 3 Accent 4" w:semiHidden="0" w:uiPriority="69" w:unhideWhenUsed="0"/>
+    <w:lsdException w:name="Dark List Accent 4" w:semiHidden="0" w:uiPriority="70" w:unhideWhenUsed="0"/>
+    <w:lsdException w:name="Colorful Shading Accent 4" w:semiHidden="0" w:uiPriority="71" w:unhideWhenUsed="0"/>
+    <w:lsdException w:name="Colorful List Accent 4" w:semiHidden="0" w:uiPriority="72" w:unhideWhenUsed="0"/>
+    <w:lsdException w:name="Colorful Grid Accent 4" w:semiHidden="0" w:uiPriority="73" w:unhideWhenUsed="0"/>
+    <w:lsdException w:name="Light Shading Accent 5" w:semiHidden="0" w:uiPriority="60" w:unhideWhenUsed="0"/>
+    <w:lsdException w:name="Light List Accent 5" w:semiHidden="0" w:uiPriority="61" w:unhideWhenUsed="0"/>
+    <w:lsdException w:name="Light Grid Accent 5" w:semiHidden="0" w:uiPriority="62" w:unhideWhenUsed="0"/>
+    <w:lsdException w:name="Medium Shading 1 Accent 5" w:semiHidden="0" w:uiPriority="63" w:unhideWhenUsed="0"/>
+    <w:lsdException w:name="Medium Shading 2 Accent 5" w:semiHidden="0" w:uiPriority="64" w:unhideWhenUsed="0"/>
+    <w:lsdException w:name="Medium List 1 Accent 5" w:semiHidden="0" w:uiPriority="65" w:unhideWhenUsed="0"/>
+    <w:lsdException w:name="Medium List 2 Accent 5" w:semiHidden="0" w:uiPriority="66" w:unhideWhenUsed="0"/>
+    <w:lsdException w:name="Medium Grid 1 Accent 5" w:semiHidden="0" w:uiPriority="67" w:unhideWhenUsed="0"/>
+    <w:lsdException w:name="Medium Grid 2 Accent 5" w:semiHidden="0" w:uiPriority="68" w:unhideWhenUsed="0"/>
+    <w:lsdException w:name="Medium Grid 3 Accent 5" w:semiHidden="0" w:uiPriority="69" w:unhideWhenUsed="0"/>
+    <w:lsdException w:name="Dark List Accent 5" w:semiHidden="0" w:uiPriority="70" w:unhideWhenUsed="0"/>
+    <w:lsdException w:name="Colorful Shading Accent 5" w:semiHidden="0" w:uiPriority="71" w:unhideWhenUsed="0"/>
+    <w:lsdException w:name="Colorful List Accent 5" w:semiHidden="0" w:uiPriority="72" w:unhideWhenUsed="0"/>
+    <w:lsdException w:name="Colorful Grid Accent 5" w:semiHidden="0" w:uiPriority="73" w:unhideWhenUsed="0"/>
+    <w:lsdException w:name="Light Shading Accent 6" w:semiHidden="0" w:uiPriority="60" w:unhideWhenUsed="0"/>
+    <w:lsdException w:name="Light List Accent 6" w:semiHidden="0" w:uiPriority="61" w:unhideWhenUsed="0"/>
+    <w:lsdException w:name="Light Grid Accent 6" w:semiHidden="0" w:uiPriority="62" w:unhideWhenUsed="0"/>
+    <w:lsdException w:name="Medium Shading 1 Accent 6" w:semiHidden="0" w:uiPriority="63" w:unhideWhenUsed="0"/>
+    <w:lsdException w:name="Medium Shading 2 Accent 6" w:semiHidden="0" w:uiPriority="64" w:unhideWhenUsed="0"/>
+    <w:lsdException w:name="Medium List 1 Accent 6" w:semiHidden="0" w:uiPriority="65" w:unhideWhenUsed="0"/>
+    <w:lsdException w:name="Medium List 2 Accent 6" w:semiHidden="0" w:uiPriority="66" w:unhideWhenUsed="0"/>
+    <w:lsdException w:name="Medium Grid 1 Accent 6" w:semiHidden="0" w:uiPriority="67" w:unhideWhenUsed="0"/>
+    <w:lsdException w:name="Medium Grid 2 Accent 6" w:semiHidden="0" w:uiPriority="68" w:unhideWhenUsed="0"/>
+    <w:lsdException w:name="Medium Grid 3 Accent 6" w:semiHidden="0" w:uiPriority="69" w:unhideWhenUsed="0"/>
+    <w:lsdException w:name="Dark List Accent 6" w:semiHidden="0" w:uiPriority="70" w:unhideWhenUsed="0"/>
+    <w:lsdException w:name="Colorful Shading Accent 6" w:semiHidden="0" w:uiPriority="71" w:unhideWhenUsed="0"/>
+    <w:lsdException w:name="Colorful List Accent 6" w:semiHidden="0" w:uiPriority="72" w:unhideWhenUsed="0"/>
+    <w:lsdException w:name="Colorful Grid Accent 6" w:semiHidden="0" w:uiPriority="73" w:unhideWhenUsed="0"/>
+    <w:lsdException w:name="Subtle Emphasis" w:semiHidden="0" w:uiPriority="19" w:unhideWhenUsed="0" w:qFormat="1"/>
+    <w:lsdException w:name="Intense Emphasis" w:semiHidden="0" w:uiPriority="21" w:unhideWhenUsed="0" w:qFormat="1"/>
+    <w:lsdException w:name="Subtle Reference" w:semiHidden="0" w:uiPriority="31" w:unhideWhenUsed="0" w:qFormat="1"/>
+    <w:lsdException w:name="Intense Reference" w:semiHidden="0" w:uiPriority="32" w:unhideWhenUsed="0" w:qFormat="1"/>
+    <w:lsdException w:name="Book Title" w:semiHidden="0" w:uiPriority="33" w:unhideWhenUsed="0" w:qFormat="1"/>
+    <w:lsdException w:name="Bibliography" w:uiPriority="37"/>
+    <w:lsdException w:name="TOC Heading" w:uiPriority="39" w:qFormat="1"/>
   </w:latentStyles>
   <w:style w:type="paragraph" w:default="1" w:styleId="Normal">
     <w:name w:val="Normal"/>
     <w:qFormat/>
+    <w:rsid w:val="00381D3A"/>
+    <w:rPr>
+      <w:sz w:val="20"/>
+      <w:szCs w:val="20"/>
+    </w:rPr>
   </w:style>
   <w:style w:type="paragraph" w:styleId="Heading1">
     <w:name w:val="heading 1"/>
@@ -2251,18 +4028,26 @@
     <w:link w:val="Heading1Char"/>
     <w:uiPriority w:val="9"/>
     <w:qFormat/>
-    <w:rsid w:val="007130A8"/>
+    <w:rsid w:val="00381D3A"/>
     <w:pPr>
-      <w:keepNext/>
-      <w:keepLines/>
-      <w:spacing w:before="240" w:after="0"/>
+      <w:pBdr>
+        <w:top w:val="single" w:sz="24" w:space="0" w:color="838D9B" w:themeColor="accent1"/>
+        <w:left w:val="single" w:sz="24" w:space="0" w:color="838D9B" w:themeColor="accent1"/>
+        <w:bottom w:val="single" w:sz="24" w:space="0" w:color="838D9B" w:themeColor="accent1"/>
+        <w:right w:val="single" w:sz="24" w:space="0" w:color="838D9B" w:themeColor="accent1"/>
+      </w:pBdr>
+      <w:shd w:val="clear" w:color="auto" w:fill="838D9B" w:themeFill="accent1"/>
+      <w:spacing w:after="0"/>
       <w:outlineLvl w:val="0"/>
     </w:pPr>
     <w:rPr>
-      <w:rFonts w:asciiTheme="majorHAnsi" w:eastAsiaTheme="majorEastAsia" w:hAnsiTheme="majorHAnsi" w:cstheme="majorBidi"/>
-      <w:color w:val="2E74B5" w:themeColor="accent1" w:themeShade="BF"/>
-      <w:sz w:val="32"/>
-      <w:szCs w:val="32"/>
+      <w:b/>
+      <w:bCs/>
+      <w:caps/>
+      <w:color w:val="FFFFFF" w:themeColor="background1"/>
+      <w:spacing w:val="15"/>
+      <w:sz w:val="22"/>
+      <w:szCs w:val="22"/>
     </w:rPr>
   </w:style>
   <w:style w:type="paragraph" w:styleId="Heading2">
@@ -2273,20 +4058,190 @@
     <w:uiPriority w:val="9"/>
     <w:unhideWhenUsed/>
     <w:qFormat/>
-    <w:rsid w:val="000445E7"/>
+    <w:rsid w:val="00381D3A"/>
     <w:pPr>
-      <w:keepNext/>
-      <w:keepLines/>
-      <w:spacing w:before="200" w:after="0"/>
+      <w:pBdr>
+        <w:top w:val="single" w:sz="24" w:space="0" w:color="E6E8EB" w:themeColor="accent1" w:themeTint="33"/>
+        <w:left w:val="single" w:sz="24" w:space="0" w:color="E6E8EB" w:themeColor="accent1" w:themeTint="33"/>
+        <w:bottom w:val="single" w:sz="24" w:space="0" w:color="E6E8EB" w:themeColor="accent1" w:themeTint="33"/>
+        <w:right w:val="single" w:sz="24" w:space="0" w:color="E6E8EB" w:themeColor="accent1" w:themeTint="33"/>
+      </w:pBdr>
+      <w:shd w:val="clear" w:color="auto" w:fill="E6E8EB" w:themeFill="accent1" w:themeFillTint="33"/>
+      <w:spacing w:after="0"/>
       <w:outlineLvl w:val="1"/>
     </w:pPr>
     <w:rPr>
-      <w:rFonts w:asciiTheme="majorHAnsi" w:eastAsiaTheme="majorEastAsia" w:hAnsiTheme="majorHAnsi" w:cstheme="majorBidi"/>
-      <w:b/>
-      <w:bCs/>
-      <w:color w:val="5B9BD5" w:themeColor="accent1"/>
-      <w:sz w:val="26"/>
-      <w:szCs w:val="26"/>
+      <w:caps/>
+      <w:spacing w:val="15"/>
+      <w:sz w:val="22"/>
+      <w:szCs w:val="22"/>
+    </w:rPr>
+  </w:style>
+  <w:style w:type="paragraph" w:styleId="Heading3">
+    <w:name w:val="heading 3"/>
+    <w:basedOn w:val="Normal"/>
+    <w:next w:val="Normal"/>
+    <w:link w:val="Heading3Char"/>
+    <w:uiPriority w:val="9"/>
+    <w:semiHidden/>
+    <w:unhideWhenUsed/>
+    <w:qFormat/>
+    <w:rsid w:val="00381D3A"/>
+    <w:pPr>
+      <w:pBdr>
+        <w:top w:val="single" w:sz="6" w:space="2" w:color="838D9B" w:themeColor="accent1"/>
+        <w:left w:val="single" w:sz="6" w:space="2" w:color="838D9B" w:themeColor="accent1"/>
+      </w:pBdr>
+      <w:spacing w:before="300" w:after="0"/>
+      <w:outlineLvl w:val="2"/>
+    </w:pPr>
+    <w:rPr>
+      <w:caps/>
+      <w:color w:val="3F454E" w:themeColor="accent1" w:themeShade="7F"/>
+      <w:spacing w:val="15"/>
+      <w:sz w:val="22"/>
+      <w:szCs w:val="22"/>
+    </w:rPr>
+  </w:style>
+  <w:style w:type="paragraph" w:styleId="Heading4">
+    <w:name w:val="heading 4"/>
+    <w:basedOn w:val="Normal"/>
+    <w:next w:val="Normal"/>
+    <w:link w:val="Heading4Char"/>
+    <w:uiPriority w:val="9"/>
+    <w:semiHidden/>
+    <w:unhideWhenUsed/>
+    <w:qFormat/>
+    <w:rsid w:val="00381D3A"/>
+    <w:pPr>
+      <w:pBdr>
+        <w:top w:val="dotted" w:sz="6" w:space="2" w:color="838D9B" w:themeColor="accent1"/>
+        <w:left w:val="dotted" w:sz="6" w:space="2" w:color="838D9B" w:themeColor="accent1"/>
+      </w:pBdr>
+      <w:spacing w:before="300" w:after="0"/>
+      <w:outlineLvl w:val="3"/>
+    </w:pPr>
+    <w:rPr>
+      <w:caps/>
+      <w:color w:val="5F6976" w:themeColor="accent1" w:themeShade="BF"/>
+      <w:spacing w:val="10"/>
+      <w:sz w:val="22"/>
+      <w:szCs w:val="22"/>
+    </w:rPr>
+  </w:style>
+  <w:style w:type="paragraph" w:styleId="Heading5">
+    <w:name w:val="heading 5"/>
+    <w:basedOn w:val="Normal"/>
+    <w:next w:val="Normal"/>
+    <w:link w:val="Heading5Char"/>
+    <w:uiPriority w:val="9"/>
+    <w:semiHidden/>
+    <w:unhideWhenUsed/>
+    <w:qFormat/>
+    <w:rsid w:val="00381D3A"/>
+    <w:pPr>
+      <w:pBdr>
+        <w:bottom w:val="single" w:sz="6" w:space="1" w:color="838D9B" w:themeColor="accent1"/>
+      </w:pBdr>
+      <w:spacing w:before="300" w:after="0"/>
+      <w:outlineLvl w:val="4"/>
+    </w:pPr>
+    <w:rPr>
+      <w:caps/>
+      <w:color w:val="5F6976" w:themeColor="accent1" w:themeShade="BF"/>
+      <w:spacing w:val="10"/>
+      <w:sz w:val="22"/>
+      <w:szCs w:val="22"/>
+    </w:rPr>
+  </w:style>
+  <w:style w:type="paragraph" w:styleId="Heading6">
+    <w:name w:val="heading 6"/>
+    <w:basedOn w:val="Normal"/>
+    <w:next w:val="Normal"/>
+    <w:link w:val="Heading6Char"/>
+    <w:uiPriority w:val="9"/>
+    <w:semiHidden/>
+    <w:unhideWhenUsed/>
+    <w:qFormat/>
+    <w:rsid w:val="00381D3A"/>
+    <w:pPr>
+      <w:pBdr>
+        <w:bottom w:val="dotted" w:sz="6" w:space="1" w:color="838D9B" w:themeColor="accent1"/>
+      </w:pBdr>
+      <w:spacing w:before="300" w:after="0"/>
+      <w:outlineLvl w:val="5"/>
+    </w:pPr>
+    <w:rPr>
+      <w:caps/>
+      <w:color w:val="5F6976" w:themeColor="accent1" w:themeShade="BF"/>
+      <w:spacing w:val="10"/>
+      <w:sz w:val="22"/>
+      <w:szCs w:val="22"/>
+    </w:rPr>
+  </w:style>
+  <w:style w:type="paragraph" w:styleId="Heading7">
+    <w:name w:val="heading 7"/>
+    <w:basedOn w:val="Normal"/>
+    <w:next w:val="Normal"/>
+    <w:link w:val="Heading7Char"/>
+    <w:uiPriority w:val="9"/>
+    <w:semiHidden/>
+    <w:unhideWhenUsed/>
+    <w:qFormat/>
+    <w:rsid w:val="00381D3A"/>
+    <w:pPr>
+      <w:spacing w:before="300" w:after="0"/>
+      <w:outlineLvl w:val="6"/>
+    </w:pPr>
+    <w:rPr>
+      <w:caps/>
+      <w:color w:val="5F6976" w:themeColor="accent1" w:themeShade="BF"/>
+      <w:spacing w:val="10"/>
+      <w:sz w:val="22"/>
+      <w:szCs w:val="22"/>
+    </w:rPr>
+  </w:style>
+  <w:style w:type="paragraph" w:styleId="Heading8">
+    <w:name w:val="heading 8"/>
+    <w:basedOn w:val="Normal"/>
+    <w:next w:val="Normal"/>
+    <w:link w:val="Heading8Char"/>
+    <w:uiPriority w:val="9"/>
+    <w:semiHidden/>
+    <w:unhideWhenUsed/>
+    <w:qFormat/>
+    <w:rsid w:val="00381D3A"/>
+    <w:pPr>
+      <w:spacing w:before="300" w:after="0"/>
+      <w:outlineLvl w:val="7"/>
+    </w:pPr>
+    <w:rPr>
+      <w:caps/>
+      <w:spacing w:val="10"/>
+      <w:sz w:val="18"/>
+      <w:szCs w:val="18"/>
+    </w:rPr>
+  </w:style>
+  <w:style w:type="paragraph" w:styleId="Heading9">
+    <w:name w:val="heading 9"/>
+    <w:basedOn w:val="Normal"/>
+    <w:next w:val="Normal"/>
+    <w:link w:val="Heading9Char"/>
+    <w:uiPriority w:val="9"/>
+    <w:semiHidden/>
+    <w:unhideWhenUsed/>
+    <w:qFormat/>
+    <w:rsid w:val="00381D3A"/>
+    <w:pPr>
+      <w:spacing w:before="300" w:after="0"/>
+      <w:outlineLvl w:val="8"/>
+    </w:pPr>
+    <w:rPr>
+      <w:i/>
+      <w:caps/>
+      <w:spacing w:val="10"/>
+      <w:sz w:val="18"/>
+      <w:szCs w:val="18"/>
     </w:rPr>
   </w:style>
   <w:style w:type="character" w:default="1" w:styleId="DefaultParagraphFont">
@@ -2321,12 +4276,14 @@
     <w:basedOn w:val="DefaultParagraphFont"/>
     <w:link w:val="Heading1"/>
     <w:uiPriority w:val="9"/>
-    <w:rsid w:val="007130A8"/>
-    <w:rPr>
-      <w:rFonts w:asciiTheme="majorHAnsi" w:eastAsiaTheme="majorEastAsia" w:hAnsiTheme="majorHAnsi" w:cstheme="majorBidi"/>
-      <w:color w:val="2E74B5" w:themeColor="accent1" w:themeShade="BF"/>
-      <w:sz w:val="32"/>
-      <w:szCs w:val="32"/>
+    <w:rsid w:val="00381D3A"/>
+    <w:rPr>
+      <w:b/>
+      <w:bCs/>
+      <w:caps/>
+      <w:color w:val="FFFFFF" w:themeColor="background1"/>
+      <w:spacing w:val="15"/>
+      <w:shd w:val="clear" w:color="auto" w:fill="838D9B" w:themeFill="accent1"/>
     </w:rPr>
   </w:style>
   <w:style w:type="paragraph" w:styleId="Header">
@@ -2378,7 +4335,7 @@
     <w:basedOn w:val="Normal"/>
     <w:uiPriority w:val="34"/>
     <w:qFormat/>
-    <w:rsid w:val="0047526E"/>
+    <w:rsid w:val="00381D3A"/>
     <w:pPr>
       <w:ind w:left="720"/>
       <w:contextualSpacing/>
@@ -2391,18 +4348,14 @@
     <w:link w:val="TitleChar"/>
     <w:uiPriority w:val="10"/>
     <w:qFormat/>
-    <w:rsid w:val="009629D3"/>
+    <w:rsid w:val="00381D3A"/>
     <w:pPr>
-      <w:pBdr>
-        <w:bottom w:val="single" w:sz="8" w:space="4" w:color="5B9BD5" w:themeColor="accent1"/>
-      </w:pBdr>
-      <w:spacing w:after="300" w:line="240" w:lineRule="auto"/>
-      <w:contextualSpacing/>
+      <w:spacing w:before="720"/>
     </w:pPr>
     <w:rPr>
-      <w:rFonts w:asciiTheme="majorHAnsi" w:eastAsiaTheme="majorEastAsia" w:hAnsiTheme="majorHAnsi" w:cstheme="majorBidi"/>
-      <w:color w:val="323E4F" w:themeColor="text2" w:themeShade="BF"/>
-      <w:spacing w:val="5"/>
+      <w:caps/>
+      <w:color w:val="838D9B" w:themeColor="accent1"/>
+      <w:spacing w:val="10"/>
       <w:kern w:val="28"/>
       <w:sz w:val="52"/>
       <w:szCs w:val="52"/>
@@ -2413,11 +4366,11 @@
     <w:basedOn w:val="DefaultParagraphFont"/>
     <w:link w:val="Title"/>
     <w:uiPriority w:val="10"/>
-    <w:rsid w:val="009629D3"/>
-    <w:rPr>
-      <w:rFonts w:asciiTheme="majorHAnsi" w:eastAsiaTheme="majorEastAsia" w:hAnsiTheme="majorHAnsi" w:cstheme="majorBidi"/>
-      <w:color w:val="323E4F" w:themeColor="text2" w:themeShade="BF"/>
-      <w:spacing w:val="5"/>
+    <w:rsid w:val="00381D3A"/>
+    <w:rPr>
+      <w:caps/>
+      <w:color w:val="838D9B" w:themeColor="accent1"/>
+      <w:spacing w:val="10"/>
       <w:kern w:val="28"/>
       <w:sz w:val="52"/>
       <w:szCs w:val="52"/>
@@ -2430,18 +4383,14 @@
     <w:link w:val="SubtitleChar"/>
     <w:uiPriority w:val="11"/>
     <w:qFormat/>
-    <w:rsid w:val="009629D3"/>
+    <w:rsid w:val="00381D3A"/>
     <w:pPr>
-      <w:numPr>
-        <w:ilvl w:val="1"/>
-      </w:numPr>
+      <w:spacing w:after="1000" w:line="240" w:lineRule="auto"/>
     </w:pPr>
     <w:rPr>
-      <w:rFonts w:asciiTheme="majorHAnsi" w:eastAsiaTheme="majorEastAsia" w:hAnsiTheme="majorHAnsi" w:cstheme="majorBidi"/>
-      <w:i/>
-      <w:iCs/>
-      <w:color w:val="5B9BD5" w:themeColor="accent1"/>
-      <w:spacing w:val="15"/>
+      <w:caps/>
+      <w:color w:val="595959" w:themeColor="text1" w:themeTint="A6"/>
+      <w:spacing w:val="10"/>
       <w:sz w:val="24"/>
       <w:szCs w:val="24"/>
     </w:rPr>
@@ -2451,24 +4400,24 @@
     <w:basedOn w:val="DefaultParagraphFont"/>
     <w:link w:val="Subtitle"/>
     <w:uiPriority w:val="11"/>
-    <w:rsid w:val="009629D3"/>
-    <w:rPr>
-      <w:rFonts w:asciiTheme="majorHAnsi" w:eastAsiaTheme="majorEastAsia" w:hAnsiTheme="majorHAnsi" w:cstheme="majorBidi"/>
-      <w:i/>
-      <w:iCs/>
-      <w:color w:val="5B9BD5" w:themeColor="accent1"/>
-      <w:spacing w:val="15"/>
+    <w:rsid w:val="00381D3A"/>
+    <w:rPr>
+      <w:caps/>
+      <w:color w:val="595959" w:themeColor="text1" w:themeTint="A6"/>
+      <w:spacing w:val="10"/>
       <w:sz w:val="24"/>
       <w:szCs w:val="24"/>
     </w:rPr>
   </w:style>
   <w:style w:type="paragraph" w:styleId="NoSpacing">
     <w:name w:val="No Spacing"/>
+    <w:basedOn w:val="Normal"/>
+    <w:link w:val="NoSpacingChar"/>
     <w:uiPriority w:val="1"/>
     <w:qFormat/>
-    <w:rsid w:val="000445E7"/>
+    <w:rsid w:val="00381D3A"/>
     <w:pPr>
-      <w:spacing w:after="0" w:line="240" w:lineRule="auto"/>
+      <w:spacing w:before="0" w:after="0" w:line="240" w:lineRule="auto"/>
     </w:pPr>
   </w:style>
   <w:style w:type="character" w:customStyle="1" w:styleId="Heading2Char">
@@ -2476,14 +4425,1290 @@
     <w:basedOn w:val="DefaultParagraphFont"/>
     <w:link w:val="Heading2"/>
     <w:uiPriority w:val="9"/>
-    <w:rsid w:val="000445E7"/>
-    <w:rPr>
-      <w:rFonts w:asciiTheme="majorHAnsi" w:eastAsiaTheme="majorEastAsia" w:hAnsiTheme="majorHAnsi" w:cstheme="majorBidi"/>
+    <w:rsid w:val="00381D3A"/>
+    <w:rPr>
+      <w:caps/>
+      <w:spacing w:val="15"/>
+      <w:shd w:val="clear" w:color="auto" w:fill="E6E8EB" w:themeFill="accent1" w:themeFillTint="33"/>
+    </w:rPr>
+  </w:style>
+  <w:style w:type="character" w:customStyle="1" w:styleId="Heading3Char">
+    <w:name w:val="Heading 3 Char"/>
+    <w:basedOn w:val="DefaultParagraphFont"/>
+    <w:link w:val="Heading3"/>
+    <w:uiPriority w:val="9"/>
+    <w:semiHidden/>
+    <w:rsid w:val="00381D3A"/>
+    <w:rPr>
+      <w:caps/>
+      <w:color w:val="3F454E" w:themeColor="accent1" w:themeShade="7F"/>
+      <w:spacing w:val="15"/>
+    </w:rPr>
+  </w:style>
+  <w:style w:type="character" w:customStyle="1" w:styleId="Heading4Char">
+    <w:name w:val="Heading 4 Char"/>
+    <w:basedOn w:val="DefaultParagraphFont"/>
+    <w:link w:val="Heading4"/>
+    <w:uiPriority w:val="9"/>
+    <w:semiHidden/>
+    <w:rsid w:val="00381D3A"/>
+    <w:rPr>
+      <w:caps/>
+      <w:color w:val="5F6976" w:themeColor="accent1" w:themeShade="BF"/>
+      <w:spacing w:val="10"/>
+    </w:rPr>
+  </w:style>
+  <w:style w:type="character" w:customStyle="1" w:styleId="Heading5Char">
+    <w:name w:val="Heading 5 Char"/>
+    <w:basedOn w:val="DefaultParagraphFont"/>
+    <w:link w:val="Heading5"/>
+    <w:uiPriority w:val="9"/>
+    <w:semiHidden/>
+    <w:rsid w:val="00381D3A"/>
+    <w:rPr>
+      <w:caps/>
+      <w:color w:val="5F6976" w:themeColor="accent1" w:themeShade="BF"/>
+      <w:spacing w:val="10"/>
+    </w:rPr>
+  </w:style>
+  <w:style w:type="character" w:customStyle="1" w:styleId="Heading6Char">
+    <w:name w:val="Heading 6 Char"/>
+    <w:basedOn w:val="DefaultParagraphFont"/>
+    <w:link w:val="Heading6"/>
+    <w:uiPriority w:val="9"/>
+    <w:semiHidden/>
+    <w:rsid w:val="00381D3A"/>
+    <w:rPr>
+      <w:caps/>
+      <w:color w:val="5F6976" w:themeColor="accent1" w:themeShade="BF"/>
+      <w:spacing w:val="10"/>
+    </w:rPr>
+  </w:style>
+  <w:style w:type="character" w:customStyle="1" w:styleId="Heading7Char">
+    <w:name w:val="Heading 7 Char"/>
+    <w:basedOn w:val="DefaultParagraphFont"/>
+    <w:link w:val="Heading7"/>
+    <w:uiPriority w:val="9"/>
+    <w:semiHidden/>
+    <w:rsid w:val="00381D3A"/>
+    <w:rPr>
+      <w:caps/>
+      <w:color w:val="5F6976" w:themeColor="accent1" w:themeShade="BF"/>
+      <w:spacing w:val="10"/>
+    </w:rPr>
+  </w:style>
+  <w:style w:type="character" w:customStyle="1" w:styleId="Heading8Char">
+    <w:name w:val="Heading 8 Char"/>
+    <w:basedOn w:val="DefaultParagraphFont"/>
+    <w:link w:val="Heading8"/>
+    <w:uiPriority w:val="9"/>
+    <w:semiHidden/>
+    <w:rsid w:val="00381D3A"/>
+    <w:rPr>
+      <w:caps/>
+      <w:spacing w:val="10"/>
+      <w:sz w:val="18"/>
+      <w:szCs w:val="18"/>
+    </w:rPr>
+  </w:style>
+  <w:style w:type="character" w:customStyle="1" w:styleId="Heading9Char">
+    <w:name w:val="Heading 9 Char"/>
+    <w:basedOn w:val="DefaultParagraphFont"/>
+    <w:link w:val="Heading9"/>
+    <w:uiPriority w:val="9"/>
+    <w:semiHidden/>
+    <w:rsid w:val="00381D3A"/>
+    <w:rPr>
+      <w:i/>
+      <w:caps/>
+      <w:spacing w:val="10"/>
+      <w:sz w:val="18"/>
+      <w:szCs w:val="18"/>
+    </w:rPr>
+  </w:style>
+  <w:style w:type="paragraph" w:styleId="Caption">
+    <w:name w:val="caption"/>
+    <w:basedOn w:val="Normal"/>
+    <w:next w:val="Normal"/>
+    <w:uiPriority w:val="35"/>
+    <w:semiHidden/>
+    <w:unhideWhenUsed/>
+    <w:qFormat/>
+    <w:rsid w:val="00381D3A"/>
+    <w:rPr>
       <w:b/>
       <w:bCs/>
-      <w:color w:val="5B9BD5" w:themeColor="accent1"/>
-      <w:sz w:val="26"/>
-      <w:szCs w:val="26"/>
+      <w:color w:val="5F6976" w:themeColor="accent1" w:themeShade="BF"/>
+      <w:sz w:val="16"/>
+      <w:szCs w:val="16"/>
+    </w:rPr>
+  </w:style>
+  <w:style w:type="character" w:styleId="Strong">
+    <w:name w:val="Strong"/>
+    <w:uiPriority w:val="22"/>
+    <w:qFormat/>
+    <w:rsid w:val="00381D3A"/>
+    <w:rPr>
+      <w:b/>
+      <w:bCs/>
+    </w:rPr>
+  </w:style>
+  <w:style w:type="character" w:styleId="Emphasis">
+    <w:name w:val="Emphasis"/>
+    <w:uiPriority w:val="20"/>
+    <w:qFormat/>
+    <w:rsid w:val="00381D3A"/>
+    <w:rPr>
+      <w:caps/>
+      <w:color w:val="3F454E" w:themeColor="accent1" w:themeShade="7F"/>
+      <w:spacing w:val="5"/>
+    </w:rPr>
+  </w:style>
+  <w:style w:type="character" w:customStyle="1" w:styleId="NoSpacingChar">
+    <w:name w:val="No Spacing Char"/>
+    <w:basedOn w:val="DefaultParagraphFont"/>
+    <w:link w:val="NoSpacing"/>
+    <w:uiPriority w:val="1"/>
+    <w:rsid w:val="00381D3A"/>
+    <w:rPr>
+      <w:sz w:val="20"/>
+      <w:szCs w:val="20"/>
+    </w:rPr>
+  </w:style>
+  <w:style w:type="paragraph" w:styleId="Quote">
+    <w:name w:val="Quote"/>
+    <w:basedOn w:val="Normal"/>
+    <w:next w:val="Normal"/>
+    <w:link w:val="QuoteChar"/>
+    <w:uiPriority w:val="29"/>
+    <w:qFormat/>
+    <w:rsid w:val="00381D3A"/>
+    <w:rPr>
+      <w:i/>
+      <w:iCs/>
+    </w:rPr>
+  </w:style>
+  <w:style w:type="character" w:customStyle="1" w:styleId="QuoteChar">
+    <w:name w:val="Quote Char"/>
+    <w:basedOn w:val="DefaultParagraphFont"/>
+    <w:link w:val="Quote"/>
+    <w:uiPriority w:val="29"/>
+    <w:rsid w:val="00381D3A"/>
+    <w:rPr>
+      <w:i/>
+      <w:iCs/>
+      <w:sz w:val="20"/>
+      <w:szCs w:val="20"/>
+    </w:rPr>
+  </w:style>
+  <w:style w:type="paragraph" w:styleId="IntenseQuote">
+    <w:name w:val="Intense Quote"/>
+    <w:basedOn w:val="Normal"/>
+    <w:next w:val="Normal"/>
+    <w:link w:val="IntenseQuoteChar"/>
+    <w:uiPriority w:val="30"/>
+    <w:qFormat/>
+    <w:rsid w:val="00381D3A"/>
+    <w:pPr>
+      <w:pBdr>
+        <w:top w:val="single" w:sz="4" w:space="10" w:color="838D9B" w:themeColor="accent1"/>
+        <w:left w:val="single" w:sz="4" w:space="10" w:color="838D9B" w:themeColor="accent1"/>
+      </w:pBdr>
+      <w:spacing w:after="0"/>
+      <w:ind w:left="1296" w:right="1152"/>
+      <w:jc w:val="both"/>
+    </w:pPr>
+    <w:rPr>
+      <w:i/>
+      <w:iCs/>
+      <w:color w:val="838D9B" w:themeColor="accent1"/>
+    </w:rPr>
+  </w:style>
+  <w:style w:type="character" w:customStyle="1" w:styleId="IntenseQuoteChar">
+    <w:name w:val="Intense Quote Char"/>
+    <w:basedOn w:val="DefaultParagraphFont"/>
+    <w:link w:val="IntenseQuote"/>
+    <w:uiPriority w:val="30"/>
+    <w:rsid w:val="00381D3A"/>
+    <w:rPr>
+      <w:i/>
+      <w:iCs/>
+      <w:color w:val="838D9B" w:themeColor="accent1"/>
+      <w:sz w:val="20"/>
+      <w:szCs w:val="20"/>
+    </w:rPr>
+  </w:style>
+  <w:style w:type="character" w:styleId="SubtleEmphasis">
+    <w:name w:val="Subtle Emphasis"/>
+    <w:uiPriority w:val="19"/>
+    <w:qFormat/>
+    <w:rsid w:val="00381D3A"/>
+    <w:rPr>
+      <w:i/>
+      <w:iCs/>
+      <w:color w:val="3F454E" w:themeColor="accent1" w:themeShade="7F"/>
+    </w:rPr>
+  </w:style>
+  <w:style w:type="character" w:styleId="IntenseEmphasis">
+    <w:name w:val="Intense Emphasis"/>
+    <w:uiPriority w:val="21"/>
+    <w:qFormat/>
+    <w:rsid w:val="00381D3A"/>
+    <w:rPr>
+      <w:b/>
+      <w:bCs/>
+      <w:caps/>
+      <w:color w:val="3F454E" w:themeColor="accent1" w:themeShade="7F"/>
+      <w:spacing w:val="10"/>
+    </w:rPr>
+  </w:style>
+  <w:style w:type="character" w:styleId="SubtleReference">
+    <w:name w:val="Subtle Reference"/>
+    <w:uiPriority w:val="31"/>
+    <w:qFormat/>
+    <w:rsid w:val="00381D3A"/>
+    <w:rPr>
+      <w:b/>
+      <w:bCs/>
+      <w:color w:val="838D9B" w:themeColor="accent1"/>
+    </w:rPr>
+  </w:style>
+  <w:style w:type="character" w:styleId="IntenseReference">
+    <w:name w:val="Intense Reference"/>
+    <w:uiPriority w:val="32"/>
+    <w:qFormat/>
+    <w:rsid w:val="00381D3A"/>
+    <w:rPr>
+      <w:b/>
+      <w:bCs/>
+      <w:i/>
+      <w:iCs/>
+      <w:caps/>
+      <w:color w:val="838D9B" w:themeColor="accent1"/>
+    </w:rPr>
+  </w:style>
+  <w:style w:type="character" w:styleId="BookTitle">
+    <w:name w:val="Book Title"/>
+    <w:uiPriority w:val="33"/>
+    <w:qFormat/>
+    <w:rsid w:val="00381D3A"/>
+    <w:rPr>
+      <w:b/>
+      <w:bCs/>
+      <w:i/>
+      <w:iCs/>
+      <w:spacing w:val="9"/>
+    </w:rPr>
+  </w:style>
+  <w:style w:type="paragraph" w:styleId="TOCHeading">
+    <w:name w:val="TOC Heading"/>
+    <w:basedOn w:val="Heading1"/>
+    <w:next w:val="Normal"/>
+    <w:uiPriority w:val="39"/>
+    <w:semiHidden/>
+    <w:unhideWhenUsed/>
+    <w:qFormat/>
+    <w:rsid w:val="00381D3A"/>
+    <w:pPr>
+      <w:outlineLvl w:val="9"/>
+    </w:pPr>
+    <w:rPr>
+      <w:lang w:bidi="en-US"/>
+    </w:rPr>
+  </w:style>
+  <w:style w:type="paragraph" w:styleId="BalloonText">
+    <w:name w:val="Balloon Text"/>
+    <w:basedOn w:val="Normal"/>
+    <w:link w:val="BalloonTextChar"/>
+    <w:uiPriority w:val="99"/>
+    <w:semiHidden/>
+    <w:unhideWhenUsed/>
+    <w:rsid w:val="00381D3A"/>
+    <w:pPr>
+      <w:spacing w:before="0" w:after="0" w:line="240" w:lineRule="auto"/>
+    </w:pPr>
+    <w:rPr>
+      <w:rFonts w:ascii="Tahoma" w:hAnsi="Tahoma" w:cs="Tahoma"/>
+      <w:sz w:val="16"/>
+      <w:szCs w:val="16"/>
+    </w:rPr>
+  </w:style>
+  <w:style w:type="character" w:customStyle="1" w:styleId="BalloonTextChar">
+    <w:name w:val="Balloon Text Char"/>
+    <w:basedOn w:val="DefaultParagraphFont"/>
+    <w:link w:val="BalloonText"/>
+    <w:uiPriority w:val="99"/>
+    <w:semiHidden/>
+    <w:rsid w:val="00381D3A"/>
+    <w:rPr>
+      <w:rFonts w:ascii="Tahoma" w:hAnsi="Tahoma" w:cs="Tahoma"/>
+      <w:sz w:val="16"/>
+      <w:szCs w:val="16"/>
+    </w:rPr>
+  </w:style>
+  <w:style w:type="paragraph" w:styleId="TOC1">
+    <w:name w:val="toc 1"/>
+    <w:basedOn w:val="Normal"/>
+    <w:next w:val="Normal"/>
+    <w:autoRedefine/>
+    <w:uiPriority w:val="39"/>
+    <w:unhideWhenUsed/>
+    <w:rsid w:val="00C401D7"/>
+    <w:pPr>
+      <w:spacing w:after="100"/>
+    </w:pPr>
+  </w:style>
+  <w:style w:type="paragraph" w:styleId="TOC2">
+    <w:name w:val="toc 2"/>
+    <w:basedOn w:val="Normal"/>
+    <w:next w:val="Normal"/>
+    <w:autoRedefine/>
+    <w:uiPriority w:val="39"/>
+    <w:unhideWhenUsed/>
+    <w:rsid w:val="00C401D7"/>
+    <w:pPr>
+      <w:spacing w:after="100"/>
+      <w:ind w:left="200"/>
+    </w:pPr>
+  </w:style>
+  <w:style w:type="character" w:styleId="Hyperlink">
+    <w:name w:val="Hyperlink"/>
+    <w:basedOn w:val="DefaultParagraphFont"/>
+    <w:uiPriority w:val="99"/>
+    <w:unhideWhenUsed/>
+    <w:rsid w:val="00C401D7"/>
+    <w:rPr>
+      <w:color w:val="6187E3" w:themeColor="hyperlink"/>
+      <w:u w:val="single"/>
+    </w:rPr>
+  </w:style>
+</w:styles>
+</file>
+
+<file path=word/stylesWithEffects.xml><?xml version="1.0" encoding="utf-8"?>
+<w:styles xmlns:wpc="http://schemas.microsoft.com/office/word/2010/wordprocessingCanvas" xmlns:mc="http://schemas.openxmlformats.org/markup-compatibility/2006" xmlns:o="urn:schemas-microsoft-com:office:office" xmlns:r="http://schemas.openxmlformats.org/officeDocument/2006/relationships" xmlns:m="http://schemas.openxmlformats.org/officeDocument/2006/math" xmlns:v="urn:schemas-microsoft-com:vml" xmlns:wp14="http://schemas.microsoft.com/office/word/2010/wordprocessingDrawing" xmlns:wp="http://schemas.openxmlformats.org/drawingml/2006/wordprocessingDrawing" xmlns:w10="urn:schemas-microsoft-com:office:word" xmlns:w="http://schemas.openxmlformats.org/wordprocessingml/2006/main" xmlns:w14="http://schemas.microsoft.com/office/word/2010/wordml" xmlns:wpg="http://schemas.microsoft.com/office/word/2010/wordprocessingGroup" xmlns:wpi="http://schemas.microsoft.com/office/word/2010/wordprocessingInk" xmlns:wne="http://schemas.microsoft.com/office/word/2006/wordml" xmlns:wps="http://schemas.microsoft.com/office/word/2010/wordprocessingShape" mc:Ignorable="w14 wp14">
+  <w:docDefaults>
+    <w:rPrDefault>
+      <w:rPr>
+        <w:rFonts w:asciiTheme="minorHAnsi" w:eastAsiaTheme="minorEastAsia" w:hAnsiTheme="minorHAnsi" w:cstheme="minorBidi"/>
+        <w:sz w:val="22"/>
+        <w:szCs w:val="22"/>
+        <w:lang w:val="en-GB" w:eastAsia="en-US" w:bidi="ar-SA"/>
+      </w:rPr>
+    </w:rPrDefault>
+    <w:pPrDefault>
+      <w:pPr>
+        <w:spacing w:before="200" w:after="200" w:line="276" w:lineRule="auto"/>
+      </w:pPr>
+    </w:pPrDefault>
+  </w:docDefaults>
+  <w:latentStyles w:defLockedState="0" w:defUIPriority="99" w:defSemiHidden="1" w:defUnhideWhenUsed="1" w:defQFormat="0" w:count="267">
+    <w:lsdException w:name="Normal" w:semiHidden="0" w:uiPriority="0" w:unhideWhenUsed="0" w:qFormat="1"/>
+    <w:lsdException w:name="heading 1" w:semiHidden="0" w:uiPriority="9" w:unhideWhenUsed="0" w:qFormat="1"/>
+    <w:lsdException w:name="heading 2" w:uiPriority="9" w:qFormat="1"/>
+    <w:lsdException w:name="heading 3" w:uiPriority="9" w:qFormat="1"/>
+    <w:lsdException w:name="heading 4" w:uiPriority="9" w:qFormat="1"/>
+    <w:lsdException w:name="heading 5" w:uiPriority="9" w:qFormat="1"/>
+    <w:lsdException w:name="heading 6" w:uiPriority="9" w:qFormat="1"/>
+    <w:lsdException w:name="heading 7" w:uiPriority="9" w:qFormat="1"/>
+    <w:lsdException w:name="heading 8" w:uiPriority="9" w:qFormat="1"/>
+    <w:lsdException w:name="heading 9" w:uiPriority="9" w:qFormat="1"/>
+    <w:lsdException w:name="toc 1" w:uiPriority="39"/>
+    <w:lsdException w:name="toc 2" w:uiPriority="39"/>
+    <w:lsdException w:name="toc 3" w:uiPriority="39"/>
+    <w:lsdException w:name="toc 4" w:uiPriority="39"/>
+    <w:lsdException w:name="toc 5" w:uiPriority="39"/>
+    <w:lsdException w:name="toc 6" w:uiPriority="39"/>
+    <w:lsdException w:name="toc 7" w:uiPriority="39"/>
+    <w:lsdException w:name="toc 8" w:uiPriority="39"/>
+    <w:lsdException w:name="toc 9" w:uiPriority="39"/>
+    <w:lsdException w:name="caption" w:uiPriority="35" w:qFormat="1"/>
+    <w:lsdException w:name="Title" w:semiHidden="0" w:uiPriority="10" w:unhideWhenUsed="0" w:qFormat="1"/>
+    <w:lsdException w:name="Default Paragraph Font" w:uiPriority="1"/>
+    <w:lsdException w:name="Subtitle" w:semiHidden="0" w:uiPriority="11" w:unhideWhenUsed="0" w:qFormat="1"/>
+    <w:lsdException w:name="Strong" w:semiHidden="0" w:uiPriority="22" w:unhideWhenUsed="0" w:qFormat="1"/>
+    <w:lsdException w:name="Emphasis" w:semiHidden="0" w:uiPriority="20" w:unhideWhenUsed="0" w:qFormat="1"/>
+    <w:lsdException w:name="Table Grid" w:semiHidden="0" w:uiPriority="39" w:unhideWhenUsed="0"/>
+    <w:lsdException w:name="Placeholder Text" w:unhideWhenUsed="0"/>
+    <w:lsdException w:name="No Spacing" w:semiHidden="0" w:uiPriority="1" w:unhideWhenUsed="0" w:qFormat="1"/>
+    <w:lsdException w:name="Light Shading" w:semiHidden="0" w:uiPriority="60" w:unhideWhenUsed="0"/>
+    <w:lsdException w:name="Light List" w:semiHidden="0" w:uiPriority="61" w:unhideWhenUsed="0"/>
+    <w:lsdException w:name="Light Grid" w:semiHidden="0" w:uiPriority="62" w:unhideWhenUsed="0"/>
+    <w:lsdException w:name="Medium Shading 1" w:semiHidden="0" w:uiPriority="63" w:unhideWhenUsed="0"/>
+    <w:lsdException w:name="Medium Shading 2" w:semiHidden="0" w:uiPriority="64" w:unhideWhenUsed="0"/>
+    <w:lsdException w:name="Medium List 1" w:semiHidden="0" w:uiPriority="65" w:unhideWhenUsed="0"/>
+    <w:lsdException w:name="Medium List 2" w:semiHidden="0" w:uiPriority="66" w:unhideWhenUsed="0"/>
+    <w:lsdException w:name="Medium Grid 1" w:semiHidden="0" w:uiPriority="67" w:unhideWhenUsed="0"/>
+    <w:lsdException w:name="Medium Grid 2" w:semiHidden="0" w:uiPriority="68" w:unhideWhenUsed="0"/>
+    <w:lsdException w:name="Medium Grid 3" w:semiHidden="0" w:uiPriority="69" w:unhideWhenUsed="0"/>
+    <w:lsdException w:name="Dark List" w:semiHidden="0" w:uiPriority="70" w:unhideWhenUsed="0"/>
+    <w:lsdException w:name="Colorful Shading" w:semiHidden="0" w:uiPriority="71" w:unhideWhenUsed="0"/>
+    <w:lsdException w:name="Colorful List" w:semiHidden="0" w:uiPriority="72" w:unhideWhenUsed="0"/>
+    <w:lsdException w:name="Colorful Grid" w:semiHidden="0" w:uiPriority="73" w:unhideWhenUsed="0"/>
+    <w:lsdException w:name="Light Shading Accent 1" w:semiHidden="0" w:uiPriority="60" w:unhideWhenUsed="0"/>
+    <w:lsdException w:name="Light List Accent 1" w:semiHidden="0" w:uiPriority="61" w:unhideWhenUsed="0"/>
+    <w:lsdException w:name="Light Grid Accent 1" w:semiHidden="0" w:uiPriority="62" w:unhideWhenUsed="0"/>
+    <w:lsdException w:name="Medium Shading 1 Accent 1" w:semiHidden="0" w:uiPriority="63" w:unhideWhenUsed="0"/>
+    <w:lsdException w:name="Medium Shading 2 Accent 1" w:semiHidden="0" w:uiPriority="64" w:unhideWhenUsed="0"/>
+    <w:lsdException w:name="Medium List 1 Accent 1" w:semiHidden="0" w:uiPriority="65" w:unhideWhenUsed="0"/>
+    <w:lsdException w:name="Revision" w:unhideWhenUsed="0"/>
+    <w:lsdException w:name="List Paragraph" w:semiHidden="0" w:uiPriority="34" w:unhideWhenUsed="0" w:qFormat="1"/>
+    <w:lsdException w:name="Quote" w:semiHidden="0" w:uiPriority="29" w:unhideWhenUsed="0" w:qFormat="1"/>
+    <w:lsdException w:name="Intense Quote" w:semiHidden="0" w:uiPriority="30" w:unhideWhenUsed="0" w:qFormat="1"/>
+    <w:lsdException w:name="Medium List 2 Accent 1" w:semiHidden="0" w:uiPriority="66" w:unhideWhenUsed="0"/>
+    <w:lsdException w:name="Medium Grid 1 Accent 1" w:semiHidden="0" w:uiPriority="67" w:unhideWhenUsed="0"/>
+    <w:lsdException w:name="Medium Grid 2 Accent 1" w:semiHidden="0" w:uiPriority="68" w:unhideWhenUsed="0"/>
+    <w:lsdException w:name="Medium Grid 3 Accent 1" w:semiHidden="0" w:uiPriority="69" w:unhideWhenUsed="0"/>
+    <w:lsdException w:name="Dark List Accent 1" w:semiHidden="0" w:uiPriority="70" w:unhideWhenUsed="0"/>
+    <w:lsdException w:name="Colorful Shading Accent 1" w:semiHidden="0" w:uiPriority="71" w:unhideWhenUsed="0"/>
+    <w:lsdException w:name="Colorful List Accent 1" w:semiHidden="0" w:uiPriority="72" w:unhideWhenUsed="0"/>
+    <w:lsdException w:name="Colorful Grid Accent 1" w:semiHidden="0" w:uiPriority="73" w:unhideWhenUsed="0"/>
+    <w:lsdException w:name="Light Shading Accent 2" w:semiHidden="0" w:uiPriority="60" w:unhideWhenUsed="0"/>
+    <w:lsdException w:name="Light List Accent 2" w:semiHidden="0" w:uiPriority="61" w:unhideWhenUsed="0"/>
+    <w:lsdException w:name="Light Grid Accent 2" w:semiHidden="0" w:uiPriority="62" w:unhideWhenUsed="0"/>
+    <w:lsdException w:name="Medium Shading 1 Accent 2" w:semiHidden="0" w:uiPriority="63" w:unhideWhenUsed="0"/>
+    <w:lsdException w:name="Medium Shading 2 Accent 2" w:semiHidden="0" w:uiPriority="64" w:unhideWhenUsed="0"/>
+    <w:lsdException w:name="Medium List 1 Accent 2" w:semiHidden="0" w:uiPriority="65" w:unhideWhenUsed="0"/>
+    <w:lsdException w:name="Medium List 2 Accent 2" w:semiHidden="0" w:uiPriority="66" w:unhideWhenUsed="0"/>
+    <w:lsdException w:name="Medium Grid 1 Accent 2" w:semiHidden="0" w:uiPriority="67" w:unhideWhenUsed="0"/>
+    <w:lsdException w:name="Medium Grid 2 Accent 2" w:semiHidden="0" w:uiPriority="68" w:unhideWhenUsed="0"/>
+    <w:lsdException w:name="Medium Grid 3 Accent 2" w:semiHidden="0" w:uiPriority="69" w:unhideWhenUsed="0"/>
+    <w:lsdException w:name="Dark List Accent 2" w:semiHidden="0" w:uiPriority="70" w:unhideWhenUsed="0"/>
+    <w:lsdException w:name="Colorful Shading Accent 2" w:semiHidden="0" w:uiPriority="71" w:unhideWhenUsed="0"/>
+    <w:lsdException w:name="Colorful List Accent 2" w:semiHidden="0" w:uiPriority="72" w:unhideWhenUsed="0"/>
+    <w:lsdException w:name="Colorful Grid Accent 2" w:semiHidden="0" w:uiPriority="73" w:unhideWhenUsed="0"/>
+    <w:lsdException w:name="Light Shading Accent 3" w:semiHidden="0" w:uiPriority="60" w:unhideWhenUsed="0"/>
+    <w:lsdException w:name="Light List Accent 3" w:semiHidden="0" w:uiPriority="61" w:unhideWhenUsed="0"/>
+    <w:lsdException w:name="Light Grid Accent 3" w:semiHidden="0" w:uiPriority="62" w:unhideWhenUsed="0"/>
+    <w:lsdException w:name="Medium Shading 1 Accent 3" w:semiHidden="0" w:uiPriority="63" w:unhideWhenUsed="0"/>
+    <w:lsdException w:name="Medium Shading 2 Accent 3" w:semiHidden="0" w:uiPriority="64" w:unhideWhenUsed="0"/>
+    <w:lsdException w:name="Medium List 1 Accent 3" w:semiHidden="0" w:uiPriority="65" w:unhideWhenUsed="0"/>
+    <w:lsdException w:name="Medium List 2 Accent 3" w:semiHidden="0" w:uiPriority="66" w:unhideWhenUsed="0"/>
+    <w:lsdException w:name="Medium Grid 1 Accent 3" w:semiHidden="0" w:uiPriority="67" w:unhideWhenUsed="0"/>
+    <w:lsdException w:name="Medium Grid 2 Accent 3" w:semiHidden="0" w:uiPriority="68" w:unhideWhenUsed="0"/>
+    <w:lsdException w:name="Medium Grid 3 Accent 3" w:semiHidden="0" w:uiPriority="69" w:unhideWhenUsed="0"/>
+    <w:lsdException w:name="Dark List Accent 3" w:semiHidden="0" w:uiPriority="70" w:unhideWhenUsed="0"/>
+    <w:lsdException w:name="Colorful Shading Accent 3" w:semiHidden="0" w:uiPriority="71" w:unhideWhenUsed="0"/>
+    <w:lsdException w:name="Colorful List Accent 3" w:semiHidden="0" w:uiPriority="72" w:unhideWhenUsed="0"/>
+    <w:lsdException w:name="Colorful Grid Accent 3" w:semiHidden="0" w:uiPriority="73" w:unhideWhenUsed="0"/>
+    <w:lsdException w:name="Light Shading Accent 4" w:semiHidden="0" w:uiPriority="60" w:unhideWhenUsed="0"/>
+    <w:lsdException w:name="Light List Accent 4" w:semiHidden="0" w:uiPriority="61" w:unhideWhenUsed="0"/>
+    <w:lsdException w:name="Light Grid Accent 4" w:semiHidden="0" w:uiPriority="62" w:unhideWhenUsed="0"/>
+    <w:lsdException w:name="Medium Shading 1 Accent 4" w:semiHidden="0" w:uiPriority="63" w:unhideWhenUsed="0"/>
+    <w:lsdException w:name="Medium Shading 2 Accent 4" w:semiHidden="0" w:uiPriority="64" w:unhideWhenUsed="0"/>
+    <w:lsdException w:name="Medium List 1 Accent 4" w:semiHidden="0" w:uiPriority="65" w:unhideWhenUsed="0"/>
+    <w:lsdException w:name="Medium List 2 Accent 4" w:semiHidden="0" w:uiPriority="66" w:unhideWhenUsed="0"/>
+    <w:lsdException w:name="Medium Grid 1 Accent 4" w:semiHidden="0" w:uiPriority="67" w:unhideWhenUsed="0"/>
+    <w:lsdException w:name="Medium Grid 2 Accent 4" w:semiHidden="0" w:uiPriority="68" w:unhideWhenUsed="0"/>
+    <w:lsdException w:name="Medium Grid 3 Accent 4" w:semiHidden="0" w:uiPriority="69" w:unhideWhenUsed="0"/>
+    <w:lsdException w:name="Dark List Accent 4" w:semiHidden="0" w:uiPriority="70" w:unhideWhenUsed="0"/>
+    <w:lsdException w:name="Colorful Shading Accent 4" w:semiHidden="0" w:uiPriority="71" w:unhideWhenUsed="0"/>
+    <w:lsdException w:name="Colorful List Accent 4" w:semiHidden="0" w:uiPriority="72" w:unhideWhenUsed="0"/>
+    <w:lsdException w:name="Colorful Grid Accent 4" w:semiHidden="0" w:uiPriority="73" w:unhideWhenUsed="0"/>
+    <w:lsdException w:name="Light Shading Accent 5" w:semiHidden="0" w:uiPriority="60" w:unhideWhenUsed="0"/>
+    <w:lsdException w:name="Light List Accent 5" w:semiHidden="0" w:uiPriority="61" w:unhideWhenUsed="0"/>
+    <w:lsdException w:name="Light Grid Accent 5" w:semiHidden="0" w:uiPriority="62" w:unhideWhenUsed="0"/>
+    <w:lsdException w:name="Medium Shading 1 Accent 5" w:semiHidden="0" w:uiPriority="63" w:unhideWhenUsed="0"/>
+    <w:lsdException w:name="Medium Shading 2 Accent 5" w:semiHidden="0" w:uiPriority="64" w:unhideWhenUsed="0"/>
+    <w:lsdException w:name="Medium List 1 Accent 5" w:semiHidden="0" w:uiPriority="65" w:unhideWhenUsed="0"/>
+    <w:lsdException w:name="Medium List 2 Accent 5" w:semiHidden="0" w:uiPriority="66" w:unhideWhenUsed="0"/>
+    <w:lsdException w:name="Medium Grid 1 Accent 5" w:semiHidden="0" w:uiPriority="67" w:unhideWhenUsed="0"/>
+    <w:lsdException w:name="Medium Grid 2 Accent 5" w:semiHidden="0" w:uiPriority="68" w:unhideWhenUsed="0"/>
+    <w:lsdException w:name="Medium Grid 3 Accent 5" w:semiHidden="0" w:uiPriority="69" w:unhideWhenUsed="0"/>
+    <w:lsdException w:name="Dark List Accent 5" w:semiHidden="0" w:uiPriority="70" w:unhideWhenUsed="0"/>
+    <w:lsdException w:name="Colorful Shading Accent 5" w:semiHidden="0" w:uiPriority="71" w:unhideWhenUsed="0"/>
+    <w:lsdException w:name="Colorful List Accent 5" w:semiHidden="0" w:uiPriority="72" w:unhideWhenUsed="0"/>
+    <w:lsdException w:name="Colorful Grid Accent 5" w:semiHidden="0" w:uiPriority="73" w:unhideWhenUsed="0"/>
+    <w:lsdException w:name="Light Shading Accent 6" w:semiHidden="0" w:uiPriority="60" w:unhideWhenUsed="0"/>
+    <w:lsdException w:name="Light List Accent 6" w:semiHidden="0" w:uiPriority="61" w:unhideWhenUsed="0"/>
+    <w:lsdException w:name="Light Grid Accent 6" w:semiHidden="0" w:uiPriority="62" w:unhideWhenUsed="0"/>
+    <w:lsdException w:name="Medium Shading 1 Accent 6" w:semiHidden="0" w:uiPriority="63" w:unhideWhenUsed="0"/>
+    <w:lsdException w:name="Medium Shading 2 Accent 6" w:semiHidden="0" w:uiPriority="64" w:unhideWhenUsed="0"/>
+    <w:lsdException w:name="Medium List 1 Accent 6" w:semiHidden="0" w:uiPriority="65" w:unhideWhenUsed="0"/>
+    <w:lsdException w:name="Medium List 2 Accent 6" w:semiHidden="0" w:uiPriority="66" w:unhideWhenUsed="0"/>
+    <w:lsdException w:name="Medium Grid 1 Accent 6" w:semiHidden="0" w:uiPriority="67" w:unhideWhenUsed="0"/>
+    <w:lsdException w:name="Medium Grid 2 Accent 6" w:semiHidden="0" w:uiPriority="68" w:unhideWhenUsed="0"/>
+    <w:lsdException w:name="Medium Grid 3 Accent 6" w:semiHidden="0" w:uiPriority="69" w:unhideWhenUsed="0"/>
+    <w:lsdException w:name="Dark List Accent 6" w:semiHidden="0" w:uiPriority="70" w:unhideWhenUsed="0"/>
+    <w:lsdException w:name="Colorful Shading Accent 6" w:semiHidden="0" w:uiPriority="71" w:unhideWhenUsed="0"/>
+    <w:lsdException w:name="Colorful List Accent 6" w:semiHidden="0" w:uiPriority="72" w:unhideWhenUsed="0"/>
+    <w:lsdException w:name="Colorful Grid Accent 6" w:semiHidden="0" w:uiPriority="73" w:unhideWhenUsed="0"/>
+    <w:lsdException w:name="Subtle Emphasis" w:semiHidden="0" w:uiPriority="19" w:unhideWhenUsed="0" w:qFormat="1"/>
+    <w:lsdException w:name="Intense Emphasis" w:semiHidden="0" w:uiPriority="21" w:unhideWhenUsed="0" w:qFormat="1"/>
+    <w:lsdException w:name="Subtle Reference" w:semiHidden="0" w:uiPriority="31" w:unhideWhenUsed="0" w:qFormat="1"/>
+    <w:lsdException w:name="Intense Reference" w:semiHidden="0" w:uiPriority="32" w:unhideWhenUsed="0" w:qFormat="1"/>
+    <w:lsdException w:name="Book Title" w:semiHidden="0" w:uiPriority="33" w:unhideWhenUsed="0" w:qFormat="1"/>
+    <w:lsdException w:name="Bibliography" w:uiPriority="37"/>
+    <w:lsdException w:name="TOC Heading" w:uiPriority="39" w:qFormat="1"/>
+  </w:latentStyles>
+  <w:style w:type="paragraph" w:default="1" w:styleId="Normal">
+    <w:name w:val="Normal"/>
+    <w:qFormat/>
+    <w:rsid w:val="00381D3A"/>
+    <w:rPr>
+      <w:sz w:val="20"/>
+      <w:szCs w:val="20"/>
+    </w:rPr>
+  </w:style>
+  <w:style w:type="paragraph" w:styleId="Heading1">
+    <w:name w:val="heading 1"/>
+    <w:basedOn w:val="Normal"/>
+    <w:next w:val="Normal"/>
+    <w:link w:val="Heading1Char"/>
+    <w:uiPriority w:val="9"/>
+    <w:qFormat/>
+    <w:rsid w:val="00381D3A"/>
+    <w:pPr>
+      <w:pBdr>
+        <w:top w:val="single" w:sz="24" w:space="0" w:color="838D9B" w:themeColor="accent1"/>
+        <w:left w:val="single" w:sz="24" w:space="0" w:color="838D9B" w:themeColor="accent1"/>
+        <w:bottom w:val="single" w:sz="24" w:space="0" w:color="838D9B" w:themeColor="accent1"/>
+        <w:right w:val="single" w:sz="24" w:space="0" w:color="838D9B" w:themeColor="accent1"/>
+      </w:pBdr>
+      <w:shd w:val="clear" w:color="auto" w:fill="838D9B" w:themeFill="accent1"/>
+      <w:spacing w:after="0"/>
+      <w:outlineLvl w:val="0"/>
+    </w:pPr>
+    <w:rPr>
+      <w:b/>
+      <w:bCs/>
+      <w:caps/>
+      <w:color w:val="FFFFFF" w:themeColor="background1"/>
+      <w:spacing w:val="15"/>
+      <w:sz w:val="22"/>
+      <w:szCs w:val="22"/>
+    </w:rPr>
+  </w:style>
+  <w:style w:type="paragraph" w:styleId="Heading2">
+    <w:name w:val="heading 2"/>
+    <w:basedOn w:val="Normal"/>
+    <w:next w:val="Normal"/>
+    <w:link w:val="Heading2Char"/>
+    <w:uiPriority w:val="9"/>
+    <w:unhideWhenUsed/>
+    <w:qFormat/>
+    <w:rsid w:val="00381D3A"/>
+    <w:pPr>
+      <w:pBdr>
+        <w:top w:val="single" w:sz="24" w:space="0" w:color="E6E8EB" w:themeColor="accent1" w:themeTint="33"/>
+        <w:left w:val="single" w:sz="24" w:space="0" w:color="E6E8EB" w:themeColor="accent1" w:themeTint="33"/>
+        <w:bottom w:val="single" w:sz="24" w:space="0" w:color="E6E8EB" w:themeColor="accent1" w:themeTint="33"/>
+        <w:right w:val="single" w:sz="24" w:space="0" w:color="E6E8EB" w:themeColor="accent1" w:themeTint="33"/>
+      </w:pBdr>
+      <w:shd w:val="clear" w:color="auto" w:fill="E6E8EB" w:themeFill="accent1" w:themeFillTint="33"/>
+      <w:spacing w:after="0"/>
+      <w:outlineLvl w:val="1"/>
+    </w:pPr>
+    <w:rPr>
+      <w:caps/>
+      <w:spacing w:val="15"/>
+      <w:sz w:val="22"/>
+      <w:szCs w:val="22"/>
+    </w:rPr>
+  </w:style>
+  <w:style w:type="paragraph" w:styleId="Heading3">
+    <w:name w:val="heading 3"/>
+    <w:basedOn w:val="Normal"/>
+    <w:next w:val="Normal"/>
+    <w:link w:val="Heading3Char"/>
+    <w:uiPriority w:val="9"/>
+    <w:semiHidden/>
+    <w:unhideWhenUsed/>
+    <w:qFormat/>
+    <w:rsid w:val="00381D3A"/>
+    <w:pPr>
+      <w:pBdr>
+        <w:top w:val="single" w:sz="6" w:space="2" w:color="838D9B" w:themeColor="accent1"/>
+        <w:left w:val="single" w:sz="6" w:space="2" w:color="838D9B" w:themeColor="accent1"/>
+      </w:pBdr>
+      <w:spacing w:before="300" w:after="0"/>
+      <w:outlineLvl w:val="2"/>
+    </w:pPr>
+    <w:rPr>
+      <w:caps/>
+      <w:color w:val="3F454E" w:themeColor="accent1" w:themeShade="7F"/>
+      <w:spacing w:val="15"/>
+      <w:sz w:val="22"/>
+      <w:szCs w:val="22"/>
+    </w:rPr>
+  </w:style>
+  <w:style w:type="paragraph" w:styleId="Heading4">
+    <w:name w:val="heading 4"/>
+    <w:basedOn w:val="Normal"/>
+    <w:next w:val="Normal"/>
+    <w:link w:val="Heading4Char"/>
+    <w:uiPriority w:val="9"/>
+    <w:semiHidden/>
+    <w:unhideWhenUsed/>
+    <w:qFormat/>
+    <w:rsid w:val="00381D3A"/>
+    <w:pPr>
+      <w:pBdr>
+        <w:top w:val="dotted" w:sz="6" w:space="2" w:color="838D9B" w:themeColor="accent1"/>
+        <w:left w:val="dotted" w:sz="6" w:space="2" w:color="838D9B" w:themeColor="accent1"/>
+      </w:pBdr>
+      <w:spacing w:before="300" w:after="0"/>
+      <w:outlineLvl w:val="3"/>
+    </w:pPr>
+    <w:rPr>
+      <w:caps/>
+      <w:color w:val="5F6976" w:themeColor="accent1" w:themeShade="BF"/>
+      <w:spacing w:val="10"/>
+      <w:sz w:val="22"/>
+      <w:szCs w:val="22"/>
+    </w:rPr>
+  </w:style>
+  <w:style w:type="paragraph" w:styleId="Heading5">
+    <w:name w:val="heading 5"/>
+    <w:basedOn w:val="Normal"/>
+    <w:next w:val="Normal"/>
+    <w:link w:val="Heading5Char"/>
+    <w:uiPriority w:val="9"/>
+    <w:semiHidden/>
+    <w:unhideWhenUsed/>
+    <w:qFormat/>
+    <w:rsid w:val="00381D3A"/>
+    <w:pPr>
+      <w:pBdr>
+        <w:bottom w:val="single" w:sz="6" w:space="1" w:color="838D9B" w:themeColor="accent1"/>
+      </w:pBdr>
+      <w:spacing w:before="300" w:after="0"/>
+      <w:outlineLvl w:val="4"/>
+    </w:pPr>
+    <w:rPr>
+      <w:caps/>
+      <w:color w:val="5F6976" w:themeColor="accent1" w:themeShade="BF"/>
+      <w:spacing w:val="10"/>
+      <w:sz w:val="22"/>
+      <w:szCs w:val="22"/>
+    </w:rPr>
+  </w:style>
+  <w:style w:type="paragraph" w:styleId="Heading6">
+    <w:name w:val="heading 6"/>
+    <w:basedOn w:val="Normal"/>
+    <w:next w:val="Normal"/>
+    <w:link w:val="Heading6Char"/>
+    <w:uiPriority w:val="9"/>
+    <w:semiHidden/>
+    <w:unhideWhenUsed/>
+    <w:qFormat/>
+    <w:rsid w:val="00381D3A"/>
+    <w:pPr>
+      <w:pBdr>
+        <w:bottom w:val="dotted" w:sz="6" w:space="1" w:color="838D9B" w:themeColor="accent1"/>
+      </w:pBdr>
+      <w:spacing w:before="300" w:after="0"/>
+      <w:outlineLvl w:val="5"/>
+    </w:pPr>
+    <w:rPr>
+      <w:caps/>
+      <w:color w:val="5F6976" w:themeColor="accent1" w:themeShade="BF"/>
+      <w:spacing w:val="10"/>
+      <w:sz w:val="22"/>
+      <w:szCs w:val="22"/>
+    </w:rPr>
+  </w:style>
+  <w:style w:type="paragraph" w:styleId="Heading7">
+    <w:name w:val="heading 7"/>
+    <w:basedOn w:val="Normal"/>
+    <w:next w:val="Normal"/>
+    <w:link w:val="Heading7Char"/>
+    <w:uiPriority w:val="9"/>
+    <w:semiHidden/>
+    <w:unhideWhenUsed/>
+    <w:qFormat/>
+    <w:rsid w:val="00381D3A"/>
+    <w:pPr>
+      <w:spacing w:before="300" w:after="0"/>
+      <w:outlineLvl w:val="6"/>
+    </w:pPr>
+    <w:rPr>
+      <w:caps/>
+      <w:color w:val="5F6976" w:themeColor="accent1" w:themeShade="BF"/>
+      <w:spacing w:val="10"/>
+      <w:sz w:val="22"/>
+      <w:szCs w:val="22"/>
+    </w:rPr>
+  </w:style>
+  <w:style w:type="paragraph" w:styleId="Heading8">
+    <w:name w:val="heading 8"/>
+    <w:basedOn w:val="Normal"/>
+    <w:next w:val="Normal"/>
+    <w:link w:val="Heading8Char"/>
+    <w:uiPriority w:val="9"/>
+    <w:semiHidden/>
+    <w:unhideWhenUsed/>
+    <w:qFormat/>
+    <w:rsid w:val="00381D3A"/>
+    <w:pPr>
+      <w:spacing w:before="300" w:after="0"/>
+      <w:outlineLvl w:val="7"/>
+    </w:pPr>
+    <w:rPr>
+      <w:caps/>
+      <w:spacing w:val="10"/>
+      <w:sz w:val="18"/>
+      <w:szCs w:val="18"/>
+    </w:rPr>
+  </w:style>
+  <w:style w:type="paragraph" w:styleId="Heading9">
+    <w:name w:val="heading 9"/>
+    <w:basedOn w:val="Normal"/>
+    <w:next w:val="Normal"/>
+    <w:link w:val="Heading9Char"/>
+    <w:uiPriority w:val="9"/>
+    <w:semiHidden/>
+    <w:unhideWhenUsed/>
+    <w:qFormat/>
+    <w:rsid w:val="00381D3A"/>
+    <w:pPr>
+      <w:spacing w:before="300" w:after="0"/>
+      <w:outlineLvl w:val="8"/>
+    </w:pPr>
+    <w:rPr>
+      <w:i/>
+      <w:caps/>
+      <w:spacing w:val="10"/>
+      <w:sz w:val="18"/>
+      <w:szCs w:val="18"/>
+    </w:rPr>
+  </w:style>
+  <w:style w:type="character" w:default="1" w:styleId="DefaultParagraphFont">
+    <w:name w:val="Default Paragraph Font"/>
+    <w:uiPriority w:val="1"/>
+    <w:semiHidden/>
+    <w:unhideWhenUsed/>
+  </w:style>
+  <w:style w:type="table" w:default="1" w:styleId="TableNormal">
+    <w:name w:val="Normal Table"/>
+    <w:uiPriority w:val="99"/>
+    <w:semiHidden/>
+    <w:unhideWhenUsed/>
+    <w:tblPr>
+      <w:tblInd w:w="0" w:type="dxa"/>
+      <w:tblCellMar>
+        <w:top w:w="0" w:type="dxa"/>
+        <w:left w:w="108" w:type="dxa"/>
+        <w:bottom w:w="0" w:type="dxa"/>
+        <w:right w:w="108" w:type="dxa"/>
+      </w:tblCellMar>
+    </w:tblPr>
+  </w:style>
+  <w:style w:type="numbering" w:default="1" w:styleId="NoList">
+    <w:name w:val="No List"/>
+    <w:uiPriority w:val="99"/>
+    <w:semiHidden/>
+    <w:unhideWhenUsed/>
+  </w:style>
+  <w:style w:type="character" w:customStyle="1" w:styleId="Heading1Char">
+    <w:name w:val="Heading 1 Char"/>
+    <w:basedOn w:val="DefaultParagraphFont"/>
+    <w:link w:val="Heading1"/>
+    <w:uiPriority w:val="9"/>
+    <w:rsid w:val="00381D3A"/>
+    <w:rPr>
+      <w:b/>
+      <w:bCs/>
+      <w:caps/>
+      <w:color w:val="FFFFFF" w:themeColor="background1"/>
+      <w:spacing w:val="15"/>
+      <w:shd w:val="clear" w:color="auto" w:fill="838D9B" w:themeFill="accent1"/>
+    </w:rPr>
+  </w:style>
+  <w:style w:type="paragraph" w:styleId="Header">
+    <w:name w:val="header"/>
+    <w:basedOn w:val="Normal"/>
+    <w:link w:val="HeaderChar"/>
+    <w:uiPriority w:val="99"/>
+    <w:unhideWhenUsed/>
+    <w:rsid w:val="007130A8"/>
+    <w:pPr>
+      <w:tabs>
+        <w:tab w:val="center" w:pos="4513"/>
+        <w:tab w:val="right" w:pos="9026"/>
+      </w:tabs>
+      <w:spacing w:after="0" w:line="240" w:lineRule="auto"/>
+    </w:pPr>
+  </w:style>
+  <w:style w:type="character" w:customStyle="1" w:styleId="HeaderChar">
+    <w:name w:val="Header Char"/>
+    <w:basedOn w:val="DefaultParagraphFont"/>
+    <w:link w:val="Header"/>
+    <w:uiPriority w:val="99"/>
+    <w:rsid w:val="007130A8"/>
+  </w:style>
+  <w:style w:type="paragraph" w:styleId="Footer">
+    <w:name w:val="footer"/>
+    <w:basedOn w:val="Normal"/>
+    <w:link w:val="FooterChar"/>
+    <w:uiPriority w:val="99"/>
+    <w:unhideWhenUsed/>
+    <w:rsid w:val="007130A8"/>
+    <w:pPr>
+      <w:tabs>
+        <w:tab w:val="center" w:pos="4513"/>
+        <w:tab w:val="right" w:pos="9026"/>
+      </w:tabs>
+      <w:spacing w:after="0" w:line="240" w:lineRule="auto"/>
+    </w:pPr>
+  </w:style>
+  <w:style w:type="character" w:customStyle="1" w:styleId="FooterChar">
+    <w:name w:val="Footer Char"/>
+    <w:basedOn w:val="DefaultParagraphFont"/>
+    <w:link w:val="Footer"/>
+    <w:uiPriority w:val="99"/>
+    <w:rsid w:val="007130A8"/>
+  </w:style>
+  <w:style w:type="paragraph" w:styleId="ListParagraph">
+    <w:name w:val="List Paragraph"/>
+    <w:basedOn w:val="Normal"/>
+    <w:uiPriority w:val="34"/>
+    <w:qFormat/>
+    <w:rsid w:val="00381D3A"/>
+    <w:pPr>
+      <w:ind w:left="720"/>
+      <w:contextualSpacing/>
+    </w:pPr>
+  </w:style>
+  <w:style w:type="paragraph" w:styleId="Title">
+    <w:name w:val="Title"/>
+    <w:basedOn w:val="Normal"/>
+    <w:next w:val="Normal"/>
+    <w:link w:val="TitleChar"/>
+    <w:uiPriority w:val="10"/>
+    <w:qFormat/>
+    <w:rsid w:val="00381D3A"/>
+    <w:pPr>
+      <w:spacing w:before="720"/>
+    </w:pPr>
+    <w:rPr>
+      <w:caps/>
+      <w:color w:val="838D9B" w:themeColor="accent1"/>
+      <w:spacing w:val="10"/>
+      <w:kern w:val="28"/>
+      <w:sz w:val="52"/>
+      <w:szCs w:val="52"/>
+    </w:rPr>
+  </w:style>
+  <w:style w:type="character" w:customStyle="1" w:styleId="TitleChar">
+    <w:name w:val="Title Char"/>
+    <w:basedOn w:val="DefaultParagraphFont"/>
+    <w:link w:val="Title"/>
+    <w:uiPriority w:val="10"/>
+    <w:rsid w:val="00381D3A"/>
+    <w:rPr>
+      <w:caps/>
+      <w:color w:val="838D9B" w:themeColor="accent1"/>
+      <w:spacing w:val="10"/>
+      <w:kern w:val="28"/>
+      <w:sz w:val="52"/>
+      <w:szCs w:val="52"/>
+    </w:rPr>
+  </w:style>
+  <w:style w:type="paragraph" w:styleId="Subtitle">
+    <w:name w:val="Subtitle"/>
+    <w:basedOn w:val="Normal"/>
+    <w:next w:val="Normal"/>
+    <w:link w:val="SubtitleChar"/>
+    <w:uiPriority w:val="11"/>
+    <w:qFormat/>
+    <w:rsid w:val="00381D3A"/>
+    <w:pPr>
+      <w:spacing w:after="1000" w:line="240" w:lineRule="auto"/>
+    </w:pPr>
+    <w:rPr>
+      <w:caps/>
+      <w:color w:val="595959" w:themeColor="text1" w:themeTint="A6"/>
+      <w:spacing w:val="10"/>
+      <w:sz w:val="24"/>
+      <w:szCs w:val="24"/>
+    </w:rPr>
+  </w:style>
+  <w:style w:type="character" w:customStyle="1" w:styleId="SubtitleChar">
+    <w:name w:val="Subtitle Char"/>
+    <w:basedOn w:val="DefaultParagraphFont"/>
+    <w:link w:val="Subtitle"/>
+    <w:uiPriority w:val="11"/>
+    <w:rsid w:val="00381D3A"/>
+    <w:rPr>
+      <w:caps/>
+      <w:color w:val="595959" w:themeColor="text1" w:themeTint="A6"/>
+      <w:spacing w:val="10"/>
+      <w:sz w:val="24"/>
+      <w:szCs w:val="24"/>
+    </w:rPr>
+  </w:style>
+  <w:style w:type="paragraph" w:styleId="NoSpacing">
+    <w:name w:val="No Spacing"/>
+    <w:basedOn w:val="Normal"/>
+    <w:link w:val="NoSpacingChar"/>
+    <w:uiPriority w:val="1"/>
+    <w:qFormat/>
+    <w:rsid w:val="00381D3A"/>
+    <w:pPr>
+      <w:spacing w:before="0" w:after="0" w:line="240" w:lineRule="auto"/>
+    </w:pPr>
+  </w:style>
+  <w:style w:type="character" w:customStyle="1" w:styleId="Heading2Char">
+    <w:name w:val="Heading 2 Char"/>
+    <w:basedOn w:val="DefaultParagraphFont"/>
+    <w:link w:val="Heading2"/>
+    <w:uiPriority w:val="9"/>
+    <w:rsid w:val="00381D3A"/>
+    <w:rPr>
+      <w:caps/>
+      <w:spacing w:val="15"/>
+      <w:shd w:val="clear" w:color="auto" w:fill="E6E8EB" w:themeFill="accent1" w:themeFillTint="33"/>
+    </w:rPr>
+  </w:style>
+  <w:style w:type="character" w:customStyle="1" w:styleId="Heading3Char">
+    <w:name w:val="Heading 3 Char"/>
+    <w:basedOn w:val="DefaultParagraphFont"/>
+    <w:link w:val="Heading3"/>
+    <w:uiPriority w:val="9"/>
+    <w:semiHidden/>
+    <w:rsid w:val="00381D3A"/>
+    <w:rPr>
+      <w:caps/>
+      <w:color w:val="3F454E" w:themeColor="accent1" w:themeShade="7F"/>
+      <w:spacing w:val="15"/>
+    </w:rPr>
+  </w:style>
+  <w:style w:type="character" w:customStyle="1" w:styleId="Heading4Char">
+    <w:name w:val="Heading 4 Char"/>
+    <w:basedOn w:val="DefaultParagraphFont"/>
+    <w:link w:val="Heading4"/>
+    <w:uiPriority w:val="9"/>
+    <w:semiHidden/>
+    <w:rsid w:val="00381D3A"/>
+    <w:rPr>
+      <w:caps/>
+      <w:color w:val="5F6976" w:themeColor="accent1" w:themeShade="BF"/>
+      <w:spacing w:val="10"/>
+    </w:rPr>
+  </w:style>
+  <w:style w:type="character" w:customStyle="1" w:styleId="Heading5Char">
+    <w:name w:val="Heading 5 Char"/>
+    <w:basedOn w:val="DefaultParagraphFont"/>
+    <w:link w:val="Heading5"/>
+    <w:uiPriority w:val="9"/>
+    <w:semiHidden/>
+    <w:rsid w:val="00381D3A"/>
+    <w:rPr>
+      <w:caps/>
+      <w:color w:val="5F6976" w:themeColor="accent1" w:themeShade="BF"/>
+      <w:spacing w:val="10"/>
+    </w:rPr>
+  </w:style>
+  <w:style w:type="character" w:customStyle="1" w:styleId="Heading6Char">
+    <w:name w:val="Heading 6 Char"/>
+    <w:basedOn w:val="DefaultParagraphFont"/>
+    <w:link w:val="Heading6"/>
+    <w:uiPriority w:val="9"/>
+    <w:semiHidden/>
+    <w:rsid w:val="00381D3A"/>
+    <w:rPr>
+      <w:caps/>
+      <w:color w:val="5F6976" w:themeColor="accent1" w:themeShade="BF"/>
+      <w:spacing w:val="10"/>
+    </w:rPr>
+  </w:style>
+  <w:style w:type="character" w:customStyle="1" w:styleId="Heading7Char">
+    <w:name w:val="Heading 7 Char"/>
+    <w:basedOn w:val="DefaultParagraphFont"/>
+    <w:link w:val="Heading7"/>
+    <w:uiPriority w:val="9"/>
+    <w:semiHidden/>
+    <w:rsid w:val="00381D3A"/>
+    <w:rPr>
+      <w:caps/>
+      <w:color w:val="5F6976" w:themeColor="accent1" w:themeShade="BF"/>
+      <w:spacing w:val="10"/>
+    </w:rPr>
+  </w:style>
+  <w:style w:type="character" w:customStyle="1" w:styleId="Heading8Char">
+    <w:name w:val="Heading 8 Char"/>
+    <w:basedOn w:val="DefaultParagraphFont"/>
+    <w:link w:val="Heading8"/>
+    <w:uiPriority w:val="9"/>
+    <w:semiHidden/>
+    <w:rsid w:val="00381D3A"/>
+    <w:rPr>
+      <w:caps/>
+      <w:spacing w:val="10"/>
+      <w:sz w:val="18"/>
+      <w:szCs w:val="18"/>
+    </w:rPr>
+  </w:style>
+  <w:style w:type="character" w:customStyle="1" w:styleId="Heading9Char">
+    <w:name w:val="Heading 9 Char"/>
+    <w:basedOn w:val="DefaultParagraphFont"/>
+    <w:link w:val="Heading9"/>
+    <w:uiPriority w:val="9"/>
+    <w:semiHidden/>
+    <w:rsid w:val="00381D3A"/>
+    <w:rPr>
+      <w:i/>
+      <w:caps/>
+      <w:spacing w:val="10"/>
+      <w:sz w:val="18"/>
+      <w:szCs w:val="18"/>
+    </w:rPr>
+  </w:style>
+  <w:style w:type="paragraph" w:styleId="Caption">
+    <w:name w:val="caption"/>
+    <w:basedOn w:val="Normal"/>
+    <w:next w:val="Normal"/>
+    <w:uiPriority w:val="35"/>
+    <w:semiHidden/>
+    <w:unhideWhenUsed/>
+    <w:qFormat/>
+    <w:rsid w:val="00381D3A"/>
+    <w:rPr>
+      <w:b/>
+      <w:bCs/>
+      <w:color w:val="5F6976" w:themeColor="accent1" w:themeShade="BF"/>
+      <w:sz w:val="16"/>
+      <w:szCs w:val="16"/>
+    </w:rPr>
+  </w:style>
+  <w:style w:type="character" w:styleId="Strong">
+    <w:name w:val="Strong"/>
+    <w:uiPriority w:val="22"/>
+    <w:qFormat/>
+    <w:rsid w:val="00381D3A"/>
+    <w:rPr>
+      <w:b/>
+      <w:bCs/>
+    </w:rPr>
+  </w:style>
+  <w:style w:type="character" w:styleId="Emphasis">
+    <w:name w:val="Emphasis"/>
+    <w:uiPriority w:val="20"/>
+    <w:qFormat/>
+    <w:rsid w:val="00381D3A"/>
+    <w:rPr>
+      <w:caps/>
+      <w:color w:val="3F454E" w:themeColor="accent1" w:themeShade="7F"/>
+      <w:spacing w:val="5"/>
+    </w:rPr>
+  </w:style>
+  <w:style w:type="character" w:customStyle="1" w:styleId="NoSpacingChar">
+    <w:name w:val="No Spacing Char"/>
+    <w:basedOn w:val="DefaultParagraphFont"/>
+    <w:link w:val="NoSpacing"/>
+    <w:uiPriority w:val="1"/>
+    <w:rsid w:val="00381D3A"/>
+    <w:rPr>
+      <w:sz w:val="20"/>
+      <w:szCs w:val="20"/>
+    </w:rPr>
+  </w:style>
+  <w:style w:type="paragraph" w:styleId="Quote">
+    <w:name w:val="Quote"/>
+    <w:basedOn w:val="Normal"/>
+    <w:next w:val="Normal"/>
+    <w:link w:val="QuoteChar"/>
+    <w:uiPriority w:val="29"/>
+    <w:qFormat/>
+    <w:rsid w:val="00381D3A"/>
+    <w:rPr>
+      <w:i/>
+      <w:iCs/>
+    </w:rPr>
+  </w:style>
+  <w:style w:type="character" w:customStyle="1" w:styleId="QuoteChar">
+    <w:name w:val="Quote Char"/>
+    <w:basedOn w:val="DefaultParagraphFont"/>
+    <w:link w:val="Quote"/>
+    <w:uiPriority w:val="29"/>
+    <w:rsid w:val="00381D3A"/>
+    <w:rPr>
+      <w:i/>
+      <w:iCs/>
+      <w:sz w:val="20"/>
+      <w:szCs w:val="20"/>
+    </w:rPr>
+  </w:style>
+  <w:style w:type="paragraph" w:styleId="IntenseQuote">
+    <w:name w:val="Intense Quote"/>
+    <w:basedOn w:val="Normal"/>
+    <w:next w:val="Normal"/>
+    <w:link w:val="IntenseQuoteChar"/>
+    <w:uiPriority w:val="30"/>
+    <w:qFormat/>
+    <w:rsid w:val="00381D3A"/>
+    <w:pPr>
+      <w:pBdr>
+        <w:top w:val="single" w:sz="4" w:space="10" w:color="838D9B" w:themeColor="accent1"/>
+        <w:left w:val="single" w:sz="4" w:space="10" w:color="838D9B" w:themeColor="accent1"/>
+      </w:pBdr>
+      <w:spacing w:after="0"/>
+      <w:ind w:left="1296" w:right="1152"/>
+      <w:jc w:val="both"/>
+    </w:pPr>
+    <w:rPr>
+      <w:i/>
+      <w:iCs/>
+      <w:color w:val="838D9B" w:themeColor="accent1"/>
+    </w:rPr>
+  </w:style>
+  <w:style w:type="character" w:customStyle="1" w:styleId="IntenseQuoteChar">
+    <w:name w:val="Intense Quote Char"/>
+    <w:basedOn w:val="DefaultParagraphFont"/>
+    <w:link w:val="IntenseQuote"/>
+    <w:uiPriority w:val="30"/>
+    <w:rsid w:val="00381D3A"/>
+    <w:rPr>
+      <w:i/>
+      <w:iCs/>
+      <w:color w:val="838D9B" w:themeColor="accent1"/>
+      <w:sz w:val="20"/>
+      <w:szCs w:val="20"/>
+    </w:rPr>
+  </w:style>
+  <w:style w:type="character" w:styleId="SubtleEmphasis">
+    <w:name w:val="Subtle Emphasis"/>
+    <w:uiPriority w:val="19"/>
+    <w:qFormat/>
+    <w:rsid w:val="00381D3A"/>
+    <w:rPr>
+      <w:i/>
+      <w:iCs/>
+      <w:color w:val="3F454E" w:themeColor="accent1" w:themeShade="7F"/>
+    </w:rPr>
+  </w:style>
+  <w:style w:type="character" w:styleId="IntenseEmphasis">
+    <w:name w:val="Intense Emphasis"/>
+    <w:uiPriority w:val="21"/>
+    <w:qFormat/>
+    <w:rsid w:val="00381D3A"/>
+    <w:rPr>
+      <w:b/>
+      <w:bCs/>
+      <w:caps/>
+      <w:color w:val="3F454E" w:themeColor="accent1" w:themeShade="7F"/>
+      <w:spacing w:val="10"/>
+    </w:rPr>
+  </w:style>
+  <w:style w:type="character" w:styleId="SubtleReference">
+    <w:name w:val="Subtle Reference"/>
+    <w:uiPriority w:val="31"/>
+    <w:qFormat/>
+    <w:rsid w:val="00381D3A"/>
+    <w:rPr>
+      <w:b/>
+      <w:bCs/>
+      <w:color w:val="838D9B" w:themeColor="accent1"/>
+    </w:rPr>
+  </w:style>
+  <w:style w:type="character" w:styleId="IntenseReference">
+    <w:name w:val="Intense Reference"/>
+    <w:uiPriority w:val="32"/>
+    <w:qFormat/>
+    <w:rsid w:val="00381D3A"/>
+    <w:rPr>
+      <w:b/>
+      <w:bCs/>
+      <w:i/>
+      <w:iCs/>
+      <w:caps/>
+      <w:color w:val="838D9B" w:themeColor="accent1"/>
+    </w:rPr>
+  </w:style>
+  <w:style w:type="character" w:styleId="BookTitle">
+    <w:name w:val="Book Title"/>
+    <w:uiPriority w:val="33"/>
+    <w:qFormat/>
+    <w:rsid w:val="00381D3A"/>
+    <w:rPr>
+      <w:b/>
+      <w:bCs/>
+      <w:i/>
+      <w:iCs/>
+      <w:spacing w:val="9"/>
+    </w:rPr>
+  </w:style>
+  <w:style w:type="paragraph" w:styleId="TOCHeading">
+    <w:name w:val="TOC Heading"/>
+    <w:basedOn w:val="Heading1"/>
+    <w:next w:val="Normal"/>
+    <w:uiPriority w:val="39"/>
+    <w:semiHidden/>
+    <w:unhideWhenUsed/>
+    <w:qFormat/>
+    <w:rsid w:val="00381D3A"/>
+    <w:pPr>
+      <w:outlineLvl w:val="9"/>
+    </w:pPr>
+    <w:rPr>
+      <w:lang w:bidi="en-US"/>
+    </w:rPr>
+  </w:style>
+  <w:style w:type="paragraph" w:styleId="BalloonText">
+    <w:name w:val="Balloon Text"/>
+    <w:basedOn w:val="Normal"/>
+    <w:link w:val="BalloonTextChar"/>
+    <w:uiPriority w:val="99"/>
+    <w:semiHidden/>
+    <w:unhideWhenUsed/>
+    <w:rsid w:val="00381D3A"/>
+    <w:pPr>
+      <w:spacing w:before="0" w:after="0" w:line="240" w:lineRule="auto"/>
+    </w:pPr>
+    <w:rPr>
+      <w:rFonts w:ascii="Tahoma" w:hAnsi="Tahoma" w:cs="Tahoma"/>
+      <w:sz w:val="16"/>
+      <w:szCs w:val="16"/>
+    </w:rPr>
+  </w:style>
+  <w:style w:type="character" w:customStyle="1" w:styleId="BalloonTextChar">
+    <w:name w:val="Balloon Text Char"/>
+    <w:basedOn w:val="DefaultParagraphFont"/>
+    <w:link w:val="BalloonText"/>
+    <w:uiPriority w:val="99"/>
+    <w:semiHidden/>
+    <w:rsid w:val="00381D3A"/>
+    <w:rPr>
+      <w:rFonts w:ascii="Tahoma" w:hAnsi="Tahoma" w:cs="Tahoma"/>
+      <w:sz w:val="16"/>
+      <w:szCs w:val="16"/>
+    </w:rPr>
+  </w:style>
+  <w:style w:type="paragraph" w:styleId="TOC1">
+    <w:name w:val="toc 1"/>
+    <w:basedOn w:val="Normal"/>
+    <w:next w:val="Normal"/>
+    <w:autoRedefine/>
+    <w:uiPriority w:val="39"/>
+    <w:unhideWhenUsed/>
+    <w:rsid w:val="00C401D7"/>
+    <w:pPr>
+      <w:spacing w:after="100"/>
+    </w:pPr>
+  </w:style>
+  <w:style w:type="paragraph" w:styleId="TOC2">
+    <w:name w:val="toc 2"/>
+    <w:basedOn w:val="Normal"/>
+    <w:next w:val="Normal"/>
+    <w:autoRedefine/>
+    <w:uiPriority w:val="39"/>
+    <w:unhideWhenUsed/>
+    <w:rsid w:val="00C401D7"/>
+    <w:pPr>
+      <w:spacing w:after="100"/>
+      <w:ind w:left="200"/>
+    </w:pPr>
+  </w:style>
+  <w:style w:type="character" w:styleId="Hyperlink">
+    <w:name w:val="Hyperlink"/>
+    <w:basedOn w:val="DefaultParagraphFont"/>
+    <w:uiPriority w:val="99"/>
+    <w:unhideWhenUsed/>
+    <w:rsid w:val="00C401D7"/>
+    <w:rPr>
+      <w:color w:val="6187E3" w:themeColor="hyperlink"/>
+      <w:u w:val="single"/>
     </w:rPr>
   </w:style>
 </w:styles>
@@ -2492,7 +5717,7 @@
 <file path=word/theme/theme1.xml><?xml version="1.0" encoding="utf-8"?>
 <a:theme xmlns:a="http://schemas.openxmlformats.org/drawingml/2006/main" name="Office Theme">
   <a:themeElements>
-    <a:clrScheme name="Office">
+    <a:clrScheme name="Perspective">
       <a:dk1>
         <a:sysClr val="windowText" lastClr="000000"/>
       </a:dk1>
@@ -2500,34 +5725,34 @@
         <a:sysClr val="window" lastClr="FFFFFF"/>
       </a:lt1>
       <a:dk2>
-        <a:srgbClr val="44546A"/>
+        <a:srgbClr val="283138"/>
       </a:dk2>
       <a:lt2>
-        <a:srgbClr val="E7E6E6"/>
+        <a:srgbClr val="FF8600"/>
       </a:lt2>
       <a:accent1>
-        <a:srgbClr val="5B9BD5"/>
+        <a:srgbClr val="838D9B"/>
       </a:accent1>
       <a:accent2>
-        <a:srgbClr val="ED7D31"/>
+        <a:srgbClr val="D2610C"/>
       </a:accent2>
       <a:accent3>
-        <a:srgbClr val="A5A5A5"/>
+        <a:srgbClr val="80716A"/>
       </a:accent3>
       <a:accent4>
-        <a:srgbClr val="FFC000"/>
+        <a:srgbClr val="94147C"/>
       </a:accent4>
       <a:accent5>
-        <a:srgbClr val="4472C4"/>
+        <a:srgbClr val="5D5AD2"/>
       </a:accent5>
       <a:accent6>
-        <a:srgbClr val="70AD47"/>
+        <a:srgbClr val="6F6C7D"/>
       </a:accent6>
       <a:hlink>
-        <a:srgbClr val="0563C1"/>
+        <a:srgbClr val="6187E3"/>
       </a:hlink>
       <a:folHlink>
-        <a:srgbClr val="954F72"/>
+        <a:srgbClr val="7B8EB8"/>
       </a:folHlink>
     </a:clrScheme>
     <a:fontScheme name="Office">
@@ -2744,8 +5969,20 @@
   <a:extraClrSchemeLst/>
   <a:extLst>
     <a:ext uri="{05A4C25C-085E-4340-85A3-A5531E510DB2}">
-      <thm15:themeFamily xmlns:thm15="http://schemas.microsoft.com/office/thememl/2012/main" name="Office Theme" id="{62F939B6-93AF-4DB8-9C6B-D6C7DFDC589F}" vid="{4A3C46E8-61CC-4603-A589-7422A47A8E4A}"/>
+      <thm15:themeFamily xmlns:thm15="http://schemas.microsoft.com/office/thememl/2012/main" xmlns="" name="Office Theme" id="{62F939B6-93AF-4DB8-9C6B-D6C7DFDC589F}" vid="{4A3C46E8-61CC-4603-A589-7422A47A8E4A}"/>
     </a:ext>
   </a:extLst>
 </a:theme>
+</file>
+
+<file path=customXml/item1.xml><?xml version="1.0" encoding="utf-8"?>
+<b:Sources xmlns:b="http://schemas.openxmlformats.org/officeDocument/2006/bibliography" xmlns="http://schemas.openxmlformats.org/officeDocument/2006/bibliography" SelectedStyle="\APA.XSL" StyleName="APA"/>
+</file>
+
+<file path=customXml/itemProps1.xml><?xml version="1.0" encoding="utf-8"?>
+<ds:datastoreItem xmlns:ds="http://schemas.openxmlformats.org/officeDocument/2006/customXml" ds:itemID="{AF22701E-1D30-4EC2-A459-235FC8797D53}">
+  <ds:schemaRefs>
+    <ds:schemaRef ds:uri="http://schemas.openxmlformats.org/officeDocument/2006/bibliography"/>
+  </ds:schemaRefs>
+</ds:datastoreItem>
 </file>
</xml_diff>